<commit_message>
Added 2 activity class diagrams-v1
Added activity Order-Guest
and activity Process orders - Waiter
</commit_message>
<xml_diff>
--- a/poslovanje restorana.docx
+++ b/poslovanje restorana.docx
@@ -56,7 +56,7 @@
                 <mc:Choice Requires="wps">
                   <w:drawing>
                     <wp:inline distT="0" distB="0" distL="0" distR="0" wp14:anchorId="2FCA785D">
-                      <wp:extent cx="1217295" cy="1225550"/>
+                      <wp:extent cx="1217930" cy="1226185"/>
                       <wp:effectExtent l="0" t="0" r="0" b="0"/>
                       <wp:docPr id="1" name="Picture 221"/>
                       <a:graphic xmlns:a="http://schemas.openxmlformats.org/drawingml/2006/main">
@@ -73,7 +73,7 @@
                             <pic:spPr>
                               <a:xfrm>
                                 <a:off x="0" y="0"/>
-                                <a:ext cx="1216800" cy="1225080"/>
+                                <a:ext cx="1217160" cy="1225440"/>
                               </a:xfrm>
                               <a:prstGeom prst="rect">
                                 <a:avLst/>
@@ -116,7 +116,7 @@
                       <v:path o:extrusionok="f" gradientshapeok="t" o:connecttype="rect"/>
                       <o:lock v:ext="edit" aspectratio="t"/>
                     </v:shapetype>
-                    <v:shape id="shape_0" ID="Picture 221" stroked="f" style="position:absolute;margin-left:0pt;margin-top:-96.5pt;width:95.75pt;height:96.4pt;mso-position-vertical:top" wp14:anchorId="2FCA785D" type="shapetype_75">
+                    <v:shape id="shape_0" ID="Picture 221" stroked="f" style="position:absolute;margin-left:0pt;margin-top:-96.55pt;width:95.8pt;height:96.45pt;mso-position-vertical:top" wp14:anchorId="2FCA785D" type="shapetype_75">
                       <v:imagedata r:id="rId2" o:detectmouseclick="t"/>
                       <w10:wrap type="none"/>
                       <v:stroke color="#3465a4" weight="9360" joinstyle="round" endcap="flat"/>
@@ -229,7 +229,7 @@
                 <mc:Choice Requires="wps">
                   <w:drawing>
                     <wp:inline distT="0" distB="0" distL="0" distR="0" wp14:anchorId="74CD79BC">
-                      <wp:extent cx="1304290" cy="1225550"/>
+                      <wp:extent cx="1304925" cy="1226185"/>
                       <wp:effectExtent l="0" t="0" r="0" b="0"/>
                       <wp:docPr id="2" name="Picture 222"/>
                       <a:graphic xmlns:a="http://schemas.openxmlformats.org/drawingml/2006/main">
@@ -246,7 +246,7 @@
                             <pic:spPr>
                               <a:xfrm>
                                 <a:off x="0" y="0"/>
-                                <a:ext cx="1303560" cy="1225080"/>
+                                <a:ext cx="1304280" cy="1225440"/>
                               </a:xfrm>
                               <a:prstGeom prst="rect">
                                 <a:avLst/>
@@ -270,7 +270,7 @@
                 </mc:Choice>
                 <mc:Fallback>
                   <w:pict>
-                    <v:shape id="shape_0" ID="Picture 222" stroked="f" style="position:absolute;margin-left:0pt;margin-top:-96.5pt;width:102.6pt;height:96.4pt;mso-position-vertical:top" wp14:anchorId="74CD79BC" type="shapetype_75">
+                    <v:shape id="shape_0" ID="Picture 222" stroked="f" style="position:absolute;margin-left:0pt;margin-top:-96.55pt;width:102.65pt;height:96.45pt;mso-position-vertical:top" wp14:anchorId="74CD79BC" type="shapetype_75">
                       <v:imagedata r:id="rId3" o:detectmouseclick="t"/>
                       <w10:wrap type="none"/>
                       <v:stroke color="#3465a4" weight="9360" joinstyle="round" endcap="flat"/>
@@ -747,7 +747,29 @@
           <w:szCs w:val="24"/>
           <w:lang w:val="sr-Latn-RS"/>
         </w:rPr>
-        <w:t>Luka Stanojević xxxx/20</w:t>
+        <w:t xml:space="preserve">Luka Stanojević </w:t>
+      </w:r>
+      <w:r>
+        <w:rPr>
+          <w:rFonts w:eastAsia="Calibri" w:cs="Times New Roman" w:ascii="Times New Roman" w:hAnsi="Times New Roman"/>
+          <w:b/>
+          <w:color w:val="auto"/>
+          <w:kern w:val="0"/>
+          <w:sz w:val="24"/>
+          <w:szCs w:val="24"/>
+          <w:lang w:val="sr-Latn-RS" w:eastAsia="en-US" w:bidi="ar-SA"/>
+        </w:rPr>
+        <w:t>662</w:t>
+      </w:r>
+      <w:r>
+        <w:rPr>
+          <w:rFonts w:ascii="Times New Roman" w:hAnsi="Times New Roman"/>
+          <w:b/>
+          <w:sz w:val="24"/>
+          <w:szCs w:val="24"/>
+          <w:lang w:val="sr-Latn-RS"/>
+        </w:rPr>
+        <w:t>/20</w:t>
       </w:r>
     </w:p>
     <w:p>
@@ -915,12 +937,7 @@
         <w:t>Dijagram ak</w:t>
       </w:r>
       <w:r>
-        <w:rPr>
-          <w:rFonts w:ascii="Times New Roman" w:hAnsi="Times New Roman"/>
-          <w:sz w:val="24"/>
-          <w:szCs w:val="24"/>
-          <w:lang w:val="sr-Latn-RS"/>
-        </w:rPr>
+        <w:rPr/>
         <w:commentReference w:id="0"/>
       </w:r>
       <w:r>
@@ -998,11 +1015,7 @@
         <w:t>Dijagram klasa</w:t>
       </w:r>
       <w:r>
-        <w:rPr>
-          <w:rFonts w:ascii="Times New Roman" w:hAnsi="Times New Roman"/>
-          <w:sz w:val="24"/>
-          <w:szCs w:val="24"/>
-        </w:rPr>
+        <w:rPr/>
         <w:commentReference w:id="1"/>
       </w:r>
     </w:p>
@@ -1043,11 +1056,7 @@
         <w:t>Dinamički modeli</w:t>
       </w:r>
       <w:r>
-        <w:rPr>
-          <w:rFonts w:ascii="Times New Roman" w:hAnsi="Times New Roman"/>
-          <w:sz w:val="24"/>
-          <w:szCs w:val="24"/>
-        </w:rPr>
+        <w:rPr/>
         <w:commentReference w:id="2"/>
       </w:r>
     </w:p>
@@ -1098,12 +1107,7 @@
         <w:t>paketa</w:t>
       </w:r>
       <w:r>
-        <w:rPr>
-          <w:rFonts w:ascii="Times New Roman" w:hAnsi="Times New Roman"/>
-          <w:sz w:val="24"/>
-          <w:szCs w:val="24"/>
-          <w:lang w:val="sr-Latn-RS"/>
-        </w:rPr>
+        <w:rPr/>
         <w:commentReference w:id="3"/>
       </w:r>
     </w:p>
@@ -1146,12 +1150,7 @@
         <w:t>Prikaz implementiranog sistema</w:t>
       </w:r>
       <w:r>
-        <w:rPr>
-          <w:rFonts w:ascii="Times New Roman" w:hAnsi="Times New Roman"/>
-          <w:sz w:val="24"/>
-          <w:szCs w:val="24"/>
-          <w:lang w:val="sr-Latn-RS"/>
-        </w:rPr>
+        <w:rPr/>
         <w:commentReference w:id="4"/>
       </w:r>
     </w:p>
@@ -1194,12 +1193,7 @@
         <w:t>Zaključak</w:t>
       </w:r>
       <w:r>
-        <w:rPr>
-          <w:rFonts w:ascii="Times New Roman" w:hAnsi="Times New Roman"/>
-          <w:sz w:val="24"/>
-          <w:szCs w:val="24"/>
-          <w:lang w:val="sr-Latn-RS"/>
-        </w:rPr>
+        <w:rPr/>
         <w:commentReference w:id="5"/>
       </w:r>
     </w:p>
@@ -1320,25 +1314,7 @@
           <w:szCs w:val="24"/>
           <w:lang w:val="sr-Latn-RS"/>
         </w:rPr>
-        <w:t>namenjana gostima, konobarima, sankerima, menadžer</w:t>
-      </w:r>
-      <w:r>
-        <w:rPr>
-          <w:rFonts w:ascii="Times New Roman" w:hAnsi="Times New Roman"/>
-          <w:sz w:val="24"/>
-          <w:szCs w:val="24"/>
-          <w:lang w:val="sr-Latn-RS"/>
-        </w:rPr>
-        <w:t>ima</w:t>
-      </w:r>
-      <w:r>
-        <w:rPr>
-          <w:rFonts w:ascii="Times New Roman" w:hAnsi="Times New Roman"/>
-          <w:sz w:val="24"/>
-          <w:szCs w:val="24"/>
-          <w:lang w:val="sr-Latn-RS"/>
-        </w:rPr>
-        <w:t xml:space="preserve"> i kuvarima restorana. Glavna uloga ovog sistema je povećanje efikasnosti obavljanja svakodnevnih aktivnosti i komunikacije u restoranu. </w:t>
+        <w:t xml:space="preserve">namenjana gostima, konobarima, sankerima, menadžerima i kuvarima restorana. Glavna uloga ovog sistema je povećanje efikasnosti obavljanja svakodnevnih aktivnosti i komunikacije u restoranu. </w:t>
       </w:r>
     </w:p>
     <w:p>
@@ -1382,25 +1358,7 @@
           <w:szCs w:val="24"/>
           <w:lang w:val="sr-Latn-RS"/>
         </w:rPr>
-        <w:t xml:space="preserve">Konobar može da napravi poruđbinu za određeni sto, a vidi i sve trenutno aktivne nenaplaćene porudzbine u restoranu. Nakon potvrde, porudzbina se prosleđuje šankerima ukoliko je u pitanju porudzbina pića, i kuvarima ukoliko postoji porudzbina hrane. Šankeri, odnosno kuvari, obaveštavaju naručioca porudzbine o uspešnoj odnosno neuspešnoj porudzbini (procenjuju vreme realizavije porudzbine), obaveštavaju konobara kad je porudzbina spremna </w:t>
-      </w:r>
-      <w:r>
-        <w:rPr>
-          <w:rFonts w:ascii="Times New Roman" w:hAnsi="Times New Roman"/>
-          <w:sz w:val="24"/>
-          <w:szCs w:val="24"/>
-          <w:lang w:val="sr-Latn-RS"/>
-        </w:rPr>
-        <w:t>i dodaju na spisak, utrošene namirnice i artikle neophodne za nesmetan rad</w:t>
-      </w:r>
-      <w:r>
-        <w:rPr>
-          <w:rFonts w:ascii="Times New Roman" w:hAnsi="Times New Roman"/>
-          <w:sz w:val="24"/>
-          <w:szCs w:val="24"/>
-          <w:lang w:val="sr-Latn-RS"/>
-        </w:rPr>
-        <w:t xml:space="preserve">. Kada je porudzina gotova, konobar </w:t>
+        <w:t xml:space="preserve">Konobar može da napravi poruđbinu za određeni sto, a vidi i sve trenutno aktivne nenaplaćene porudzbine u restoranu. Nakon potvrde, porudzbina se prosleđuje šankerima ukoliko je u pitanju porudzbina pića, i kuvarima ukoliko postoji porudzbina hrane. Šankeri, odnosno kuvari, obaveštavaju naručioca porudzbine o uspešnoj odnosno neuspešnoj porudzbini (procenjuju vreme realizavije porudzbine), obaveštavaju konobara kad je porudzbina spremna i dodaju na spisak, utrošene namirnice i artikle neophodne za nesmetan rad. Kada je porudzina gotova, konobar </w:t>
       </w:r>
       <w:r>
         <w:rPr>
@@ -1418,43 +1376,7 @@
           <w:szCs w:val="24"/>
           <w:lang w:val="sr-Latn-RS"/>
         </w:rPr>
-        <w:t xml:space="preserve"> porudzbinu ukoliko nije u pitnanju kućna dostava i naplaćuje porudzbinu poručiocu za određeni sto, a ukoliko je u pitnaju poruđbina za </w:t>
-      </w:r>
-      <w:r>
-        <w:rPr>
-          <w:rFonts w:ascii="Times New Roman" w:hAnsi="Times New Roman"/>
-          <w:sz w:val="24"/>
-          <w:szCs w:val="24"/>
-          <w:lang w:val="sr-Latn-RS"/>
-        </w:rPr>
-        <w:t>d</w:t>
-      </w:r>
-      <w:r>
-        <w:rPr>
-          <w:rFonts w:ascii="Times New Roman" w:hAnsi="Times New Roman"/>
-          <w:sz w:val="24"/>
-          <w:szCs w:val="24"/>
-          <w:lang w:val="sr-Latn-RS"/>
-        </w:rPr>
-        <w:t>ostavu onda se ona plaćuj</w:t>
-      </w:r>
-      <w:r>
-        <w:rPr>
-          <w:rFonts w:ascii="Times New Roman" w:hAnsi="Times New Roman"/>
-          <w:sz w:val="24"/>
-          <w:szCs w:val="24"/>
-          <w:lang w:val="sr-Latn-RS"/>
-        </w:rPr>
-        <w:t>a</w:t>
-      </w:r>
-      <w:r>
-        <w:rPr>
-          <w:rFonts w:ascii="Times New Roman" w:hAnsi="Times New Roman"/>
-          <w:sz w:val="24"/>
-          <w:szCs w:val="24"/>
-          <w:lang w:val="sr-Latn-RS"/>
-        </w:rPr>
-        <w:t xml:space="preserve"> dostavljaču.</w:t>
+        <w:t xml:space="preserve"> porudzbinu ukoliko nije u pitnanju kućna dostava i naplaćuje porudzbinu poručiocu za određeni sto, a ukoliko je u pitnaju poruđbina za dostavu onda se ona plaćuja dostavljaču.</w:t>
       </w:r>
     </w:p>
     <w:p>
@@ -1476,25 +1398,7 @@
           <w:szCs w:val="24"/>
           <w:lang w:val="sr-Latn-RS"/>
         </w:rPr>
-        <w:t xml:space="preserve">Kada kuvar pripremi obrok, putem aplkacije naznačava da je porudžina spremna za isporuku, nakon čega konobar isporučuje porudzbinu poručiocu ili dostavljaču u zavisnosti od zahteva </w:t>
-      </w:r>
-      <w:r>
-        <w:rPr>
-          <w:rFonts w:ascii="Times New Roman" w:hAnsi="Times New Roman"/>
-          <w:sz w:val="24"/>
-          <w:szCs w:val="24"/>
-          <w:lang w:val="sr-Latn-RS"/>
-        </w:rPr>
-        <w:t>iz porudžbine</w:t>
-      </w:r>
-      <w:r>
-        <w:rPr>
-          <w:rFonts w:ascii="Times New Roman" w:hAnsi="Times New Roman"/>
-          <w:sz w:val="24"/>
-          <w:szCs w:val="24"/>
-          <w:lang w:val="sr-Latn-RS"/>
-        </w:rPr>
-        <w:t xml:space="preserve">. </w:t>
+        <w:t xml:space="preserve">Kada kuvar pripremi obrok, putem aplkacije naznačava da je porudžina spremna za isporuku, nakon čega konobar isporučuje porudzbinu poručiocu ili dostavljaču u zavisnosti od zahteva iz porudžbine. </w:t>
       </w:r>
     </w:p>
     <w:p>
@@ -1516,70 +1420,7 @@
           <w:szCs w:val="24"/>
           <w:lang w:val="sr-Latn-RS"/>
         </w:rPr>
-        <w:t xml:space="preserve">Menadžer restorana kreira raspored </w:t>
-      </w:r>
-      <w:r>
-        <w:rPr>
-          <w:rFonts w:ascii="Times New Roman" w:hAnsi="Times New Roman"/>
-          <w:sz w:val="24"/>
-          <w:szCs w:val="24"/>
-          <w:lang w:val="sr-Latn-RS"/>
-        </w:rPr>
-        <w:t>rada</w:t>
-      </w:r>
-      <w:r>
-        <w:rPr>
-          <w:rFonts w:ascii="Times New Roman" w:hAnsi="Times New Roman"/>
-          <w:sz w:val="24"/>
-          <w:szCs w:val="24"/>
-          <w:lang w:val="sr-Latn-RS"/>
-        </w:rPr>
-        <w:t xml:space="preserve">, za zaposlene, za naredni mesec. Ima mogućnost da </w:t>
-      </w:r>
-      <w:r>
-        <w:rPr>
-          <w:rFonts w:ascii="Times New Roman" w:hAnsi="Times New Roman"/>
-          <w:sz w:val="24"/>
-          <w:szCs w:val="24"/>
-          <w:lang w:val="sr-Latn-RS"/>
-        </w:rPr>
-        <w:t xml:space="preserve">kreira naloge za zaposlene.Takođe ima uvid u spisak svih zapolenih </w:t>
-      </w:r>
-      <w:r>
-        <w:rPr>
-          <w:rFonts w:ascii="Times New Roman" w:hAnsi="Times New Roman"/>
-          <w:sz w:val="24"/>
-          <w:szCs w:val="24"/>
-          <w:lang w:val="sr-Latn-RS"/>
-        </w:rPr>
-        <w:t xml:space="preserve">ali i </w:t>
-      </w:r>
-      <w:r>
-        <w:rPr>
-          <w:rFonts w:ascii="Times New Roman" w:hAnsi="Times New Roman"/>
-          <w:sz w:val="24"/>
-          <w:szCs w:val="24"/>
-          <w:lang w:val="sr-Latn-RS"/>
-        </w:rPr>
-        <w:t>mogućnost</w:t>
-      </w:r>
-      <w:r>
-        <w:rPr>
-          <w:rFonts w:ascii="Times New Roman" w:hAnsi="Times New Roman"/>
-          <w:sz w:val="24"/>
-          <w:szCs w:val="24"/>
-          <w:lang w:val="sr-Latn-RS"/>
-        </w:rPr>
-        <w:t xml:space="preserve"> da vrši naknadne izmene nad njihovim podacima. </w:t>
-      </w:r>
-      <w:r>
-        <w:rPr>
-          <w:rFonts w:ascii="Times New Roman" w:hAnsi="Times New Roman"/>
-          <w:sz w:val="24"/>
-          <w:szCs w:val="24"/>
-          <w:lang w:val="sr-Latn-RS"/>
-        </w:rPr>
-        <w:t>Menadžer restorana vrši kreiranje i po potrebi ažuriranje spiska za nabavku, kako bi omogućio nesmetan rad zaposlenih. Nakon što pregleda i odobri trenutni spisak, kroz samu aplikaciju obavlja poručivanje artikala potrebnih restoranu.</w:t>
+        <w:t>Menadžer restorana kreira raspored rada, za zaposlene, za naredni mesec. Ima mogućnost da kreira naloge za zaposlene.Takođe ima uvid u spisak svih zapolenih ali i mogućnost da vrši naknadne izmene nad njihovim podacima. Menadžer restorana vrši kreiranje i po potrebi ažuriranje spiska za nabavku, kako bi omogućio nesmetan rad zaposlenih. Nakon što pregleda i odobri trenutni spisak, kroz samu aplikaciju obavlja poručivanje artikala potrebnih restoranu.</w:t>
       </w:r>
     </w:p>
     <w:p>
@@ -1878,7 +1719,7 @@
           <w:rFonts w:ascii="Liberation Serif" w:hAnsi="Liberation Serif" w:eastAsia="DejaVu Sans" w:cs="DejaVu Sans"/>
           <w:sz w:val="24"/>
           <w:szCs w:val="24"/>
-          <w:lang w:eastAsia="en-US" w:val="sr-Latn-RS" w:bidi="en-US"/>
+          <w:lang w:val="sr-Latn-RS" w:eastAsia="en-US" w:bidi="en-US"/>
         </w:rPr>
         <w:t>Izabrati dva složenija proces i prikazati ih kroz dva odvojena dijagrama aktivnosti</w:t>
       </w:r>
@@ -1891,7 +1732,7 @@
           <w:rFonts w:ascii="Liberation Serif" w:hAnsi="Liberation Serif" w:eastAsia="DejaVu Sans" w:cs="DejaVu Sans"/>
           <w:sz w:val="24"/>
           <w:szCs w:val="24"/>
-          <w:lang w:eastAsia="en-US" w:val="sr-Latn-RS" w:bidi="en-US"/>
+          <w:lang w:val="sr-Latn-RS" w:eastAsia="en-US" w:bidi="en-US"/>
         </w:rPr>
         <w:t>Pored entitet klasa treba da se nadju i one granicne i kontrol klase koje vam trebaju za dinamičke dijagrame</w:t>
       </w:r>
@@ -1904,7 +1745,7 @@
           <w:rFonts w:ascii="Liberation Serif" w:hAnsi="Liberation Serif" w:eastAsia="DejaVu Sans" w:cs="DejaVu Sans"/>
           <w:sz w:val="24"/>
           <w:szCs w:val="24"/>
-          <w:lang w:eastAsia="en-US" w:val="sr-Latn-RS" w:bidi="en-US"/>
+          <w:lang w:val="sr-Latn-RS" w:eastAsia="en-US" w:bidi="en-US"/>
         </w:rPr>
         <w:t>Ovde treba dati 3 dijagrama sekvenci. Dijagrami treba da opisuju neku složeniju funkcionalnost</w:t>
       </w:r>
@@ -1930,7 +1771,7 @@
           <w:rFonts w:ascii="Liberation Serif" w:hAnsi="Liberation Serif" w:eastAsia="DejaVu Sans" w:cs="DejaVu Sans"/>
           <w:sz w:val="24"/>
           <w:szCs w:val="24"/>
-          <w:lang w:eastAsia="en-US" w:val="sr-Latn-RS" w:bidi="en-US"/>
+          <w:lang w:val="sr-Latn-RS" w:eastAsia="en-US" w:bidi="en-US"/>
         </w:rPr>
         <w:t>Ovde staviti screen shotove sistema koji ste implementirali. Nije dovoljno samo stviti slike, već je potrebno da postoji neka priča. Tipa kada se uloguje student prikazuje mu se ekranska forma prikazana na slici x.x. Ukoliko klikne na dugme Z, onda se...</w:t>
       </w:r>
@@ -1943,7 +1784,7 @@
           <w:rFonts w:ascii="Liberation Serif" w:hAnsi="Liberation Serif" w:eastAsia="DejaVu Sans" w:cs="DejaVu Sans"/>
           <w:sz w:val="24"/>
           <w:szCs w:val="24"/>
-          <w:lang w:eastAsia="en-US" w:val="sr-Latn-RS" w:bidi="en-US"/>
+          <w:lang w:val="sr-Latn-RS" w:eastAsia="en-US" w:bidi="en-US"/>
         </w:rPr>
         <w:t>Prepričati šta je urađeno u prvoj iteraciji, a šta će biti urađeno u narednim iteracijama</w:t>
       </w:r>
@@ -2768,7 +2609,7 @@
       <w:kern w:val="0"/>
       <w:sz w:val="22"/>
       <w:szCs w:val="22"/>
-      <w:lang w:eastAsia="en-US" w:bidi="ar-SA" w:val="en-US"/>
+      <w:lang w:val="en-US" w:eastAsia="en-US" w:bidi="ar-SA"/>
     </w:rPr>
   </w:style>
   <w:style w:type="character" w:styleId="DefaultParagraphFont" w:default="1">

</xml_diff>

<commit_message>
Use case and activity diagrams in doc
</commit_message>
<xml_diff>
--- a/poslovanje restorana.docx
+++ b/poslovanje restorana.docx
@@ -2,22 +2,6 @@
 <file path=word/document.xml><?xml version="1.0" encoding="utf-8"?>
 <w:document xmlns:o="urn:schemas-microsoft-com:office:office" xmlns:r="http://schemas.openxmlformats.org/officeDocument/2006/relationships" xmlns:v="urn:schemas-microsoft-com:vml" xmlns:w="http://schemas.openxmlformats.org/wordprocessingml/2006/main" xmlns:w10="urn:schemas-microsoft-com:office:word" xmlns:wp="http://schemas.openxmlformats.org/drawingml/2006/wordprocessingDrawing" xmlns:wps="http://schemas.microsoft.com/office/word/2010/wordprocessingShape" xmlns:wpg="http://schemas.microsoft.com/office/word/2010/wordprocessingGroup" xmlns:mc="http://schemas.openxmlformats.org/markup-compatibility/2006" xmlns:wp14="http://schemas.microsoft.com/office/word/2010/wordprocessingDrawing" xmlns:w14="http://schemas.microsoft.com/office/word/2010/wordml" mc:Ignorable="w14 wp14">
   <w:body>
-    <w:p>
-      <w:pPr>
-        <w:pStyle w:val="Normal"/>
-        <w:rPr/>
-      </w:pPr>
-      <w:r>
-        <w:rPr/>
-        <w:t xml:space="preserve">                             </w:t>
-      </w:r>
-      <w:r>
-        <w:rPr/>
-        <w:tab/>
-        <w:tab/>
-        <w:tab/>
-      </w:r>
-    </w:p>
     <w:tbl>
       <w:tblPr>
         <w:tblW w:w="9588" w:type="dxa"/>
@@ -56,7 +40,7 @@
                 <mc:Choice Requires="wps">
                   <w:drawing>
                     <wp:inline distT="0" distB="0" distL="0" distR="0" wp14:anchorId="2FCA785D">
-                      <wp:extent cx="1217930" cy="1226185"/>
+                      <wp:extent cx="1218565" cy="1226820"/>
                       <wp:effectExtent l="0" t="0" r="0" b="0"/>
                       <wp:docPr id="1" name="Picture 221"/>
                       <a:graphic xmlns:a="http://schemas.openxmlformats.org/drawingml/2006/main">
@@ -73,7 +57,7 @@
                             <pic:spPr>
                               <a:xfrm>
                                 <a:off x="0" y="0"/>
-                                <a:ext cx="1217160" cy="1225440"/>
+                                <a:ext cx="1217880" cy="1226160"/>
                               </a:xfrm>
                               <a:prstGeom prst="rect">
                                 <a:avLst/>
@@ -116,7 +100,7 @@
                       <v:path o:extrusionok="f" gradientshapeok="t" o:connecttype="rect"/>
                       <o:lock v:ext="edit" aspectratio="t"/>
                     </v:shapetype>
-                    <v:shape id="shape_0" ID="Picture 221" stroked="f" style="position:absolute;margin-left:0pt;margin-top:-96.55pt;width:95.8pt;height:96.45pt;mso-position-vertical:top" wp14:anchorId="2FCA785D" type="shapetype_75">
+                    <v:shape id="shape_0" ID="Picture 221" stroked="f" style="position:absolute;margin-left:0pt;margin-top:-96.6pt;width:95.85pt;height:96.5pt;mso-position-vertical:top" wp14:anchorId="2FCA785D" type="shapetype_75">
                       <v:imagedata r:id="rId2" o:detectmouseclick="t"/>
                       <w10:wrap type="none"/>
                       <v:stroke color="#3465a4" weight="9360" joinstyle="round" endcap="flat"/>
@@ -229,7 +213,7 @@
                 <mc:Choice Requires="wps">
                   <w:drawing>
                     <wp:inline distT="0" distB="0" distL="0" distR="0" wp14:anchorId="74CD79BC">
-                      <wp:extent cx="1304925" cy="1226185"/>
+                      <wp:extent cx="1305560" cy="1226820"/>
                       <wp:effectExtent l="0" t="0" r="0" b="0"/>
                       <wp:docPr id="2" name="Picture 222"/>
                       <a:graphic xmlns:a="http://schemas.openxmlformats.org/drawingml/2006/main">
@@ -246,7 +230,7 @@
                             <pic:spPr>
                               <a:xfrm>
                                 <a:off x="0" y="0"/>
-                                <a:ext cx="1304280" cy="1225440"/>
+                                <a:ext cx="1305000" cy="1226160"/>
                               </a:xfrm>
                               <a:prstGeom prst="rect">
                                 <a:avLst/>
@@ -270,7 +254,7 @@
                 </mc:Choice>
                 <mc:Fallback>
                   <w:pict>
-                    <v:shape id="shape_0" ID="Picture 222" stroked="f" style="position:absolute;margin-left:0pt;margin-top:-96.55pt;width:102.65pt;height:96.45pt;mso-position-vertical:top" wp14:anchorId="74CD79BC" type="shapetype_75">
+                    <v:shape id="shape_0" ID="Picture 222" stroked="f" style="position:absolute;margin-left:0pt;margin-top:-96.6pt;width:102.7pt;height:96.5pt;mso-position-vertical:top" wp14:anchorId="74CD79BC" type="shapetype_75">
                       <v:imagedata r:id="rId3" o:detectmouseclick="t"/>
                       <w10:wrap type="none"/>
                       <v:stroke color="#3465a4" weight="9360" joinstyle="round" endcap="flat"/>
@@ -894,9 +878,7 @@
           <w:sz w:val="24"/>
           <w:szCs w:val="24"/>
         </w:rPr>
-        <w:t xml:space="preserve">Uvod </w:t>
-        <w:tab/>
-        <w:t>3</w:t>
+        <w:t>Uvod…………………………………...3</w:t>
       </w:r>
     </w:p>
     <w:p>
@@ -934,21 +916,25 @@
           <w:szCs w:val="24"/>
           <w:lang w:val="sr-Latn-RS"/>
         </w:rPr>
-        <w:t>Dijagram ak</w:t>
-      </w:r>
-      <w:r>
-        <w:rPr/>
-        <w:commentReference w:id="0"/>
-      </w:r>
-      <w:r>
-        <w:rPr>
-          <w:rFonts w:ascii="Times New Roman" w:hAnsi="Times New Roman"/>
-          <w:sz w:val="24"/>
-          <w:szCs w:val="24"/>
-          <w:lang w:val="sr-Latn-RS"/>
-        </w:rPr>
-        <w:t>tivnosti</w:t>
-        <w:tab/>
+        <w:t>Dijagram ak￹tivnosti…..………………</w:t>
+      </w:r>
+      <w:r>
+        <w:rPr>
+          <w:rFonts w:ascii="Times New Roman" w:hAnsi="Times New Roman"/>
+          <w:sz w:val="24"/>
+          <w:szCs w:val="24"/>
+          <w:lang w:val="sr-Latn-RS"/>
+        </w:rPr>
+        <w:t>.</w:t>
+      </w:r>
+      <w:r>
+        <w:rPr>
+          <w:rFonts w:ascii="Times New Roman" w:hAnsi="Times New Roman"/>
+          <w:sz w:val="24"/>
+          <w:szCs w:val="24"/>
+          <w:lang w:val="sr-Latn-RS"/>
+        </w:rPr>
+        <w:t>4</w:t>
       </w:r>
     </w:p>
     <w:p>
@@ -984,7 +970,16 @@
           <w:sz w:val="24"/>
           <w:szCs w:val="24"/>
         </w:rPr>
-        <w:t>Dijagram slučajeva korišćenja</w:t>
+        <w:t>Dijagram slučajeva korišćenja………...</w:t>
+      </w:r>
+      <w:r>
+        <w:rPr>
+          <w:rFonts w:ascii="Times New Roman" w:hAnsi="Times New Roman"/>
+          <w:sz w:val="24"/>
+          <w:szCs w:val="24"/>
+          <w:lang w:val="sr-Latn-RS"/>
+        </w:rPr>
+        <w:t>7</w:t>
       </w:r>
     </w:p>
     <w:p>
@@ -1012,11 +1007,31 @@
           <w:sz w:val="24"/>
           <w:szCs w:val="24"/>
         </w:rPr>
-        <w:t>Dijagram klasa</w:t>
-      </w:r>
-      <w:r>
-        <w:rPr/>
-        <w:commentReference w:id="1"/>
+        <w:t>Dijagram klasa………………………</w:t>
+      </w:r>
+      <w:r>
+        <w:rPr>
+          <w:rFonts w:ascii="Times New Roman" w:hAnsi="Times New Roman"/>
+          <w:sz w:val="24"/>
+          <w:szCs w:val="24"/>
+          <w:lang w:val="sr-Latn-RS"/>
+        </w:rPr>
+        <w:t>..</w:t>
+      </w:r>
+      <w:r>
+        <w:rPr>
+          <w:rFonts w:ascii="Times New Roman" w:hAnsi="Times New Roman"/>
+          <w:sz w:val="24"/>
+          <w:szCs w:val="24"/>
+          <w:lang w:val="sr-Latn-RS"/>
+        </w:rPr>
+        <w:t>10</w:t>
+      </w:r>
+      <w:r>
+        <w:rPr>
+          <w:lang w:val="sr-Latn-RS"/>
+        </w:rPr>
+        <w:commentReference w:id="0"/>
       </w:r>
     </w:p>
     <w:p>
@@ -1057,7 +1072,7 @@
       </w:r>
       <w:r>
         <w:rPr/>
-        <w:commentReference w:id="2"/>
+        <w:commentReference w:id="1"/>
       </w:r>
     </w:p>
     <w:p>
@@ -1108,7 +1123,7 @@
       </w:r>
       <w:r>
         <w:rPr/>
-        <w:commentReference w:id="3"/>
+        <w:commentReference w:id="2"/>
       </w:r>
     </w:p>
     <w:p>
@@ -1151,7 +1166,7 @@
       </w:r>
       <w:r>
         <w:rPr/>
-        <w:commentReference w:id="4"/>
+        <w:commentReference w:id="3"/>
       </w:r>
     </w:p>
     <w:p>
@@ -1194,7 +1209,7 @@
       </w:r>
       <w:r>
         <w:rPr/>
-        <w:commentReference w:id="5"/>
+        <w:commentReference w:id="4"/>
       </w:r>
     </w:p>
     <w:p>
@@ -1226,13 +1241,59 @@
         </w:rPr>
       </w:pPr>
       <w:r>
-        <w:rPr>
-          <w:rFonts w:ascii="Times New Roman" w:hAnsi="Times New Roman"/>
+        <w:rPr/>
+      </w:r>
+    </w:p>
+    <w:p>
+      <w:pPr>
+        <w:pStyle w:val="Normal"/>
+        <w:spacing w:lineRule="auto" w:line="240" w:before="0" w:after="0"/>
+        <w:jc w:val="both"/>
+        <w:rPr>
+          <w:rFonts w:ascii="Times New Roman" w:hAnsi="Times New Roman"/>
+          <w:b/>
           <w:b/>
           <w:bCs/>
           <w:sz w:val="28"/>
           <w:szCs w:val="28"/>
         </w:rPr>
+      </w:pPr>
+      <w:r>
+        <w:rPr/>
+      </w:r>
+    </w:p>
+    <w:p>
+      <w:pPr>
+        <w:pStyle w:val="Normal"/>
+        <w:spacing w:lineRule="auto" w:line="240" w:before="0" w:after="0"/>
+        <w:jc w:val="both"/>
+        <w:rPr>
+          <w:rFonts w:ascii="Times New Roman" w:hAnsi="Times New Roman"/>
+          <w:b/>
+          <w:b/>
+          <w:bCs/>
+          <w:sz w:val="28"/>
+          <w:szCs w:val="28"/>
+        </w:rPr>
+      </w:pPr>
+      <w:r>
+        <w:rPr>
+          <w:rFonts w:ascii="Times New Roman" w:hAnsi="Times New Roman"/>
+          <w:b/>
+          <w:bCs/>
+          <w:sz w:val="28"/>
+          <w:szCs w:val="28"/>
+        </w:rPr>
+        <w:t xml:space="preserve">1. </w:t>
+      </w:r>
+      <w:r>
+        <w:rPr>
+          <w:rFonts w:ascii="Times New Roman" w:hAnsi="Times New Roman"/>
+          <w:b/>
+          <w:bCs/>
+          <w:sz w:val="28"/>
+          <w:szCs w:val="28"/>
+        </w:rPr>
         <w:t>Uvod</w:t>
       </w:r>
     </w:p>
@@ -1314,51 +1375,213 @@
           <w:szCs w:val="24"/>
           <w:lang w:val="sr-Latn-RS"/>
         </w:rPr>
-        <w:t xml:space="preserve">namenjana gostima, konobarima, sankerima, menadžerima i kuvarima restorana. Glavna uloga ovog sistema je povećanje efikasnosti obavljanja svakodnevnih aktivnosti i komunikacije u restoranu. </w:t>
-      </w:r>
-    </w:p>
-    <w:p>
-      <w:pPr>
-        <w:pStyle w:val="Normal"/>
-        <w:spacing w:lineRule="auto" w:line="240" w:before="0" w:after="0"/>
-        <w:jc w:val="both"/>
-        <w:rPr>
-          <w:rFonts w:ascii="Times New Roman" w:hAnsi="Times New Roman"/>
-          <w:sz w:val="24"/>
-          <w:szCs w:val="24"/>
-          <w:lang w:val="sr-Latn-RS"/>
-        </w:rPr>
-      </w:pPr>
-      <w:r>
-        <w:rPr>
-          <w:rFonts w:ascii="Times New Roman" w:hAnsi="Times New Roman"/>
-          <w:sz w:val="24"/>
-          <w:szCs w:val="24"/>
-          <w:lang w:val="sr-Latn-RS"/>
-        </w:rPr>
-        <w:t xml:space="preserve">Gost restorana preko aplikacije može da vidi dnevni menu, iz kojeg može da odabere šta želi da poruči, unosi broj stola za kojim sedi ili bira opciju dostave na svoju kućnu adresu unošenjem svoje adrese. </w:t>
-      </w:r>
-    </w:p>
-    <w:p>
-      <w:pPr>
-        <w:pStyle w:val="Normal"/>
-        <w:spacing w:lineRule="auto" w:line="240" w:before="0" w:after="0"/>
-        <w:jc w:val="both"/>
-        <w:rPr>
-          <w:rFonts w:ascii="Times New Roman" w:hAnsi="Times New Roman"/>
-          <w:sz w:val="24"/>
-          <w:szCs w:val="24"/>
-          <w:lang w:val="sr-Latn-RS"/>
-        </w:rPr>
-      </w:pPr>
-      <w:r>
-        <w:rPr>
-          <w:rFonts w:ascii="Times New Roman" w:hAnsi="Times New Roman"/>
-          <w:sz w:val="24"/>
-          <w:szCs w:val="24"/>
-          <w:lang w:val="sr-Latn-RS"/>
-        </w:rPr>
-        <w:t xml:space="preserve">Konobar može da napravi poruđbinu za određeni sto, a vidi i sve trenutno aktivne nenaplaćene porudzbine u restoranu. Nakon potvrde, porudzbina se prosleđuje šankerima ukoliko je u pitanju porudzbina pića, i kuvarima ukoliko postoji porudzbina hrane. Šankeri, odnosno kuvari, obaveštavaju naručioca porudzbine o uspešnoj odnosno neuspešnoj porudzbini (procenjuju vreme realizavije porudzbine), obaveštavaju konobara kad je porudzbina spremna i dodaju na spisak, utrošene namirnice i artikle neophodne za nesmetan rad. Kada je porudzina gotova, konobar </w:t>
+        <w:t xml:space="preserve">namenjana gostima, konobarima, </w:t>
+      </w:r>
+      <w:r>
+        <w:rPr>
+          <w:rFonts w:ascii="Times New Roman" w:hAnsi="Times New Roman"/>
+          <w:sz w:val="24"/>
+          <w:szCs w:val="24"/>
+          <w:lang w:val="sr-Latn-RS"/>
+        </w:rPr>
+        <w:t>š</w:t>
+      </w:r>
+      <w:r>
+        <w:rPr>
+          <w:rFonts w:ascii="Times New Roman" w:hAnsi="Times New Roman"/>
+          <w:sz w:val="24"/>
+          <w:szCs w:val="24"/>
+          <w:lang w:val="sr-Latn-RS"/>
+        </w:rPr>
+        <w:t xml:space="preserve">ankerima, menadžerima i kuvarima restorana. Glavna uloga ovog sistema je povećanje efikasnosti obavljanja svakodnevnih aktivnosti i komunikacije u restoranu. </w:t>
+      </w:r>
+    </w:p>
+    <w:p>
+      <w:pPr>
+        <w:pStyle w:val="Normal"/>
+        <w:spacing w:lineRule="auto" w:line="240" w:before="0" w:after="0"/>
+        <w:jc w:val="both"/>
+        <w:rPr>
+          <w:rFonts w:ascii="Times New Roman" w:hAnsi="Times New Roman"/>
+          <w:sz w:val="24"/>
+          <w:szCs w:val="24"/>
+          <w:lang w:val="sr-Latn-RS"/>
+        </w:rPr>
+      </w:pPr>
+      <w:r>
+        <w:rPr>
+          <w:rFonts w:ascii="Times New Roman" w:hAnsi="Times New Roman"/>
+          <w:sz w:val="24"/>
+          <w:szCs w:val="24"/>
+          <w:lang w:val="sr-Latn-RS"/>
+        </w:rPr>
+        <w:t>Gost restorana preko aplikacije može da vidi dnevni men</w:t>
+      </w:r>
+      <w:r>
+        <w:rPr>
+          <w:rFonts w:ascii="Times New Roman" w:hAnsi="Times New Roman"/>
+          <w:sz w:val="24"/>
+          <w:szCs w:val="24"/>
+          <w:lang w:val="sr-Latn-RS"/>
+        </w:rPr>
+        <w:t>i</w:t>
+      </w:r>
+      <w:r>
+        <w:rPr>
+          <w:rFonts w:ascii="Times New Roman" w:hAnsi="Times New Roman"/>
+          <w:sz w:val="24"/>
+          <w:szCs w:val="24"/>
+          <w:lang w:val="sr-Latn-RS"/>
+        </w:rPr>
+        <w:t xml:space="preserve">, iz kojeg može da odabere šta želi da poruči, unosi broj stola za kojim sedi ili bira opciju dostave na svoju kućnu adresu unošenjem svoje adrese. </w:t>
+      </w:r>
+    </w:p>
+    <w:p>
+      <w:pPr>
+        <w:pStyle w:val="Normal"/>
+        <w:spacing w:lineRule="auto" w:line="240" w:before="0" w:after="0"/>
+        <w:jc w:val="both"/>
+        <w:rPr>
+          <w:rFonts w:ascii="Times New Roman" w:hAnsi="Times New Roman"/>
+          <w:sz w:val="24"/>
+          <w:szCs w:val="24"/>
+          <w:lang w:val="sr-Latn-RS"/>
+        </w:rPr>
+      </w:pPr>
+      <w:r>
+        <w:rPr>
+          <w:rFonts w:ascii="Times New Roman" w:hAnsi="Times New Roman"/>
+          <w:sz w:val="24"/>
+          <w:szCs w:val="24"/>
+          <w:lang w:val="sr-Latn-RS"/>
+        </w:rPr>
+        <w:t>Konobar može da napravi poru</w:t>
+      </w:r>
+      <w:r>
+        <w:rPr>
+          <w:rFonts w:ascii="Times New Roman" w:hAnsi="Times New Roman"/>
+          <w:sz w:val="24"/>
+          <w:szCs w:val="24"/>
+          <w:lang w:val="sr-Latn-RS"/>
+        </w:rPr>
+        <w:t>dž</w:t>
+      </w:r>
+      <w:r>
+        <w:rPr>
+          <w:rFonts w:ascii="Times New Roman" w:hAnsi="Times New Roman"/>
+          <w:sz w:val="24"/>
+          <w:szCs w:val="24"/>
+          <w:lang w:val="sr-Latn-RS"/>
+        </w:rPr>
+        <w:t>binu za određeni sto, a vidi i sve trenutno aktivne nenaplaćene porud</w:t>
+      </w:r>
+      <w:r>
+        <w:rPr>
+          <w:rFonts w:ascii="Times New Roman" w:hAnsi="Times New Roman"/>
+          <w:sz w:val="24"/>
+          <w:szCs w:val="24"/>
+          <w:lang w:val="sr-Latn-RS"/>
+        </w:rPr>
+        <w:t>ž</w:t>
+      </w:r>
+      <w:r>
+        <w:rPr>
+          <w:rFonts w:ascii="Times New Roman" w:hAnsi="Times New Roman"/>
+          <w:sz w:val="24"/>
+          <w:szCs w:val="24"/>
+          <w:lang w:val="sr-Latn-RS"/>
+        </w:rPr>
+        <w:t>bine u restoranu. Nakon potvrde, porud</w:t>
+      </w:r>
+      <w:r>
+        <w:rPr>
+          <w:rFonts w:ascii="Times New Roman" w:hAnsi="Times New Roman"/>
+          <w:sz w:val="24"/>
+          <w:szCs w:val="24"/>
+          <w:lang w:val="sr-Latn-RS"/>
+        </w:rPr>
+        <w:t>ž</w:t>
+      </w:r>
+      <w:r>
+        <w:rPr>
+          <w:rFonts w:ascii="Times New Roman" w:hAnsi="Times New Roman"/>
+          <w:sz w:val="24"/>
+          <w:szCs w:val="24"/>
+          <w:lang w:val="sr-Latn-RS"/>
+        </w:rPr>
+        <w:t>bina se prosleđuje šankerima ukoliko je u pitanju porudzbina pića, i kuvarima ukoliko postoji porudzbina hrane. Šankeri, odnosno kuvari, obaveštavaju naručioca porudzbine o uspešnoj odnosno neuspešnoj porudzbini (procenjuju vreme realiza</w:t>
+      </w:r>
+      <w:r>
+        <w:rPr>
+          <w:rFonts w:ascii="Times New Roman" w:hAnsi="Times New Roman"/>
+          <w:sz w:val="24"/>
+          <w:szCs w:val="24"/>
+          <w:lang w:val="sr-Latn-RS"/>
+        </w:rPr>
+        <w:t>c</w:t>
+      </w:r>
+      <w:r>
+        <w:rPr>
+          <w:rFonts w:ascii="Times New Roman" w:hAnsi="Times New Roman"/>
+          <w:sz w:val="24"/>
+          <w:szCs w:val="24"/>
+          <w:lang w:val="sr-Latn-RS"/>
+        </w:rPr>
+        <w:t>ije porud</w:t>
+      </w:r>
+      <w:r>
+        <w:rPr>
+          <w:rFonts w:ascii="Times New Roman" w:hAnsi="Times New Roman"/>
+          <w:sz w:val="24"/>
+          <w:szCs w:val="24"/>
+          <w:lang w:val="sr-Latn-RS"/>
+        </w:rPr>
+        <w:t>ž</w:t>
+      </w:r>
+      <w:r>
+        <w:rPr>
+          <w:rFonts w:ascii="Times New Roman" w:hAnsi="Times New Roman"/>
+          <w:sz w:val="24"/>
+          <w:szCs w:val="24"/>
+          <w:lang w:val="sr-Latn-RS"/>
+        </w:rPr>
+        <w:t>bine), obaveštavaju konobara kad je porud</w:t>
+      </w:r>
+      <w:r>
+        <w:rPr>
+          <w:rFonts w:ascii="Times New Roman" w:hAnsi="Times New Roman"/>
+          <w:sz w:val="24"/>
+          <w:szCs w:val="24"/>
+          <w:lang w:val="sr-Latn-RS"/>
+        </w:rPr>
+        <w:t>ž</w:t>
+      </w:r>
+      <w:r>
+        <w:rPr>
+          <w:rFonts w:ascii="Times New Roman" w:hAnsi="Times New Roman"/>
+          <w:sz w:val="24"/>
+          <w:szCs w:val="24"/>
+          <w:lang w:val="sr-Latn-RS"/>
+        </w:rPr>
+        <w:t>bina spremna i dodaju na spisak, utrošene namirnice i artikle neophodne za nesmetan rad. Kada je porud</w:t>
+      </w:r>
+      <w:r>
+        <w:rPr>
+          <w:rFonts w:ascii="Times New Roman" w:hAnsi="Times New Roman"/>
+          <w:sz w:val="24"/>
+          <w:szCs w:val="24"/>
+          <w:lang w:val="sr-Latn-RS"/>
+        </w:rPr>
+        <w:t>žb</w:t>
+      </w:r>
+      <w:r>
+        <w:rPr>
+          <w:rFonts w:ascii="Times New Roman" w:hAnsi="Times New Roman"/>
+          <w:sz w:val="24"/>
+          <w:szCs w:val="24"/>
+          <w:lang w:val="sr-Latn-RS"/>
+        </w:rPr>
+        <w:t xml:space="preserve">ina gotova, konobar </w:t>
       </w:r>
       <w:r>
         <w:rPr>
@@ -1376,7 +1599,97 @@
           <w:szCs w:val="24"/>
           <w:lang w:val="sr-Latn-RS"/>
         </w:rPr>
-        <w:t xml:space="preserve"> porudzbinu ukoliko nije u pitnanju kućna dostava i naplaćuje porudzbinu poručiocu za određeni sto, a ukoliko je u pitnaju poruđbina za dostavu onda se ona plaćuja dostavljaču.</w:t>
+        <w:t xml:space="preserve"> porud</w:t>
+      </w:r>
+      <w:r>
+        <w:rPr>
+          <w:rFonts w:ascii="Times New Roman" w:hAnsi="Times New Roman"/>
+          <w:sz w:val="24"/>
+          <w:szCs w:val="24"/>
+          <w:lang w:val="sr-Latn-RS"/>
+        </w:rPr>
+        <w:t>ž</w:t>
+      </w:r>
+      <w:r>
+        <w:rPr>
+          <w:rFonts w:ascii="Times New Roman" w:hAnsi="Times New Roman"/>
+          <w:sz w:val="24"/>
+          <w:szCs w:val="24"/>
+          <w:lang w:val="sr-Latn-RS"/>
+        </w:rPr>
+        <w:t>binu ukoliko nije u pitnanju kućna dostava i naplaćuje porud</w:t>
+      </w:r>
+      <w:r>
+        <w:rPr>
+          <w:rFonts w:ascii="Times New Roman" w:hAnsi="Times New Roman"/>
+          <w:sz w:val="24"/>
+          <w:szCs w:val="24"/>
+          <w:lang w:val="sr-Latn-RS"/>
+        </w:rPr>
+        <w:t>ž</w:t>
+      </w:r>
+      <w:r>
+        <w:rPr>
+          <w:rFonts w:ascii="Times New Roman" w:hAnsi="Times New Roman"/>
+          <w:sz w:val="24"/>
+          <w:szCs w:val="24"/>
+          <w:lang w:val="sr-Latn-RS"/>
+        </w:rPr>
+        <w:t>binu poručiocu za određeni sto, a ukoliko je u pitnaju poru</w:t>
+      </w:r>
+      <w:r>
+        <w:rPr>
+          <w:rFonts w:ascii="Times New Roman" w:hAnsi="Times New Roman"/>
+          <w:sz w:val="24"/>
+          <w:szCs w:val="24"/>
+          <w:lang w:val="sr-Latn-RS"/>
+        </w:rPr>
+        <w:t>dž</w:t>
+      </w:r>
+      <w:r>
+        <w:rPr>
+          <w:rFonts w:ascii="Times New Roman" w:hAnsi="Times New Roman"/>
+          <w:sz w:val="24"/>
+          <w:szCs w:val="24"/>
+          <w:lang w:val="sr-Latn-RS"/>
+        </w:rPr>
+        <w:t xml:space="preserve">bina za dostavu onda se ona </w:t>
+      </w:r>
+      <w:r>
+        <w:rPr>
+          <w:rFonts w:ascii="Times New Roman" w:hAnsi="Times New Roman"/>
+          <w:sz w:val="24"/>
+          <w:szCs w:val="24"/>
+          <w:lang w:val="sr-Latn-RS"/>
+        </w:rPr>
+        <w:t>na</w:t>
+      </w:r>
+      <w:r>
+        <w:rPr>
+          <w:rFonts w:ascii="Times New Roman" w:hAnsi="Times New Roman"/>
+          <w:sz w:val="24"/>
+          <w:szCs w:val="24"/>
+          <w:lang w:val="sr-Latn-RS"/>
+        </w:rPr>
+        <w:t>plaćuj</w:t>
+      </w:r>
+      <w:r>
+        <w:rPr>
+          <w:rFonts w:ascii="Times New Roman" w:hAnsi="Times New Roman"/>
+          <w:sz w:val="24"/>
+          <w:szCs w:val="24"/>
+          <w:lang w:val="sr-Latn-RS"/>
+        </w:rPr>
+        <w:t>e</w:t>
+      </w:r>
+      <w:r>
+        <w:rPr>
+          <w:rFonts w:ascii="Times New Roman" w:hAnsi="Times New Roman"/>
+          <w:sz w:val="24"/>
+          <w:szCs w:val="24"/>
+          <w:lang w:val="sr-Latn-RS"/>
+        </w:rPr>
+        <w:t xml:space="preserve"> dostavljaču.</w:t>
       </w:r>
     </w:p>
     <w:p>
@@ -1689,15 +2002,2761 @@
         <w:spacing w:lineRule="auto" w:line="240" w:before="0" w:after="0"/>
         <w:jc w:val="both"/>
         <w:rPr>
-          <w:lang w:val="sv-SE"/>
+          <w:rFonts w:ascii="Times New Roman" w:hAnsi="Times New Roman"/>
+          <w:b/>
+          <w:b/>
+          <w:bCs/>
+          <w:sz w:val="28"/>
+          <w:szCs w:val="28"/>
         </w:rPr>
       </w:pPr>
       <w:r>
         <w:rPr/>
       </w:r>
     </w:p>
+    <w:p>
+      <w:pPr>
+        <w:pStyle w:val="Normal"/>
+        <w:spacing w:lineRule="auto" w:line="240" w:before="0" w:after="0"/>
+        <w:jc w:val="both"/>
+        <w:rPr/>
+      </w:pPr>
+      <w:r>
+        <w:rPr>
+          <w:rFonts w:ascii="Times New Roman" w:hAnsi="Times New Roman"/>
+          <w:b/>
+          <w:bCs/>
+          <w:sz w:val="28"/>
+          <w:szCs w:val="28"/>
+        </w:rPr>
+        <w:t>2. Dijagram aktivnosti</w:t>
+      </w:r>
+    </w:p>
+    <w:p>
+      <w:pPr>
+        <w:pStyle w:val="Normal"/>
+        <w:spacing w:lineRule="auto" w:line="240" w:before="0" w:after="0"/>
+        <w:jc w:val="both"/>
+        <w:rPr>
+          <w:rFonts w:ascii="Times New Roman" w:hAnsi="Times New Roman"/>
+          <w:b/>
+          <w:b/>
+          <w:bCs/>
+          <w:sz w:val="28"/>
+          <w:szCs w:val="28"/>
+        </w:rPr>
+      </w:pPr>
+      <w:r>
+        <w:rPr>
+          <w:rFonts w:ascii="Times New Roman" w:hAnsi="Times New Roman"/>
+          <w:b/>
+          <w:bCs/>
+          <w:sz w:val="28"/>
+          <w:szCs w:val="28"/>
+        </w:rPr>
+      </w:r>
+    </w:p>
+    <w:p>
+      <w:pPr>
+        <w:pStyle w:val="Normal"/>
+        <w:spacing w:lineRule="auto" w:line="240" w:before="0" w:after="0"/>
+        <w:jc w:val="both"/>
+        <w:rPr/>
+      </w:pPr>
+      <w:r>
+        <w:rPr>
+          <w:rFonts w:ascii="Times New Roman" w:hAnsi="Times New Roman"/>
+          <w:b w:val="false"/>
+          <w:bCs w:val="false"/>
+          <w:sz w:val="24"/>
+          <w:szCs w:val="24"/>
+        </w:rPr>
+        <w:t>Dijagram aktivnosti</w:t>
+      </w:r>
+      <w:r>
+        <w:rPr>
+          <w:rFonts w:ascii="Times New Roman" w:hAnsi="Times New Roman"/>
+          <w:b w:val="false"/>
+          <w:bCs w:val="false"/>
+          <w:sz w:val="24"/>
+          <w:szCs w:val="24"/>
+          <w:lang w:val="sr-Latn-RS"/>
+        </w:rPr>
+        <w:t xml:space="preserve"> sa slike </w:t>
+      </w:r>
+      <w:r>
+        <w:rPr>
+          <w:rFonts w:ascii="Times New Roman" w:hAnsi="Times New Roman"/>
+          <w:b w:val="false"/>
+          <w:bCs w:val="false"/>
+          <w:i/>
+          <w:iCs/>
+          <w:color w:val="808080"/>
+          <w:sz w:val="24"/>
+          <w:szCs w:val="24"/>
+          <w:lang w:val="sr-Latn-RS"/>
+        </w:rPr>
+        <w:t>2.1</w:t>
+      </w:r>
+      <w:r>
+        <w:rPr>
+          <w:rFonts w:ascii="Times New Roman" w:hAnsi="Times New Roman"/>
+          <w:b w:val="false"/>
+          <w:bCs w:val="false"/>
+          <w:i/>
+          <w:iCs/>
+          <w:sz w:val="24"/>
+          <w:szCs w:val="24"/>
+          <w:lang w:val="sr-Latn-RS"/>
+        </w:rPr>
+        <w:t xml:space="preserve"> </w:t>
+      </w:r>
+      <w:r>
+        <w:rPr>
+          <w:rFonts w:ascii="Times New Roman" w:hAnsi="Times New Roman"/>
+          <w:b w:val="false"/>
+          <w:bCs w:val="false"/>
+          <w:i w:val="false"/>
+          <w:iCs w:val="false"/>
+          <w:sz w:val="24"/>
+          <w:szCs w:val="24"/>
+          <w:lang w:val="sr-Latn-RS"/>
+        </w:rPr>
+        <w:t>koristimo da precizno opišemo na koji način korisnik poručuje hranu preko naše aplikacije.</w:t>
+      </w:r>
+    </w:p>
+    <w:p>
+      <w:pPr>
+        <w:pStyle w:val="Normal"/>
+        <w:spacing w:lineRule="auto" w:line="240" w:before="0" w:after="0"/>
+        <w:jc w:val="both"/>
+        <w:rPr/>
+      </w:pPr>
+      <w:r>
+        <w:rPr>
+          <w:rFonts w:ascii="Times New Roman" w:hAnsi="Times New Roman"/>
+          <w:b w:val="false"/>
+          <w:bCs w:val="false"/>
+          <w:i w:val="false"/>
+          <w:iCs w:val="false"/>
+          <w:sz w:val="24"/>
+          <w:szCs w:val="24"/>
+          <w:lang w:val="sr-Latn-RS"/>
+        </w:rPr>
+        <w:t>Gost, nakon što preuzme aplikaciju sa google prodavnice, ima mogućnost da  izabere da li zeli da hranu i piće poruči u restoranu ili ipak želi da mu se porudžbina dosta</w:t>
+      </w:r>
+      <w:r>
+        <w:rPr>
+          <w:rFonts w:ascii="Times New Roman" w:hAnsi="Times New Roman"/>
+          <w:b w:val="false"/>
+          <w:bCs w:val="false"/>
+          <w:i w:val="false"/>
+          <w:iCs w:val="false"/>
+          <w:sz w:val="24"/>
+          <w:szCs w:val="24"/>
+          <w:lang w:val="sr-Latn-RS"/>
+        </w:rPr>
+        <w:t>v</w:t>
+      </w:r>
+      <w:r>
+        <w:rPr>
+          <w:rFonts w:ascii="Times New Roman" w:hAnsi="Times New Roman"/>
+          <w:b w:val="false"/>
+          <w:bCs w:val="false"/>
+          <w:i w:val="false"/>
+          <w:iCs w:val="false"/>
+          <w:sz w:val="24"/>
+          <w:szCs w:val="24"/>
+          <w:lang w:val="sr-Latn-RS"/>
+        </w:rPr>
+        <w:t>i na ku</w:t>
+      </w:r>
+      <w:r>
+        <w:rPr>
+          <w:rFonts w:ascii="Times New Roman" w:hAnsi="Times New Roman"/>
+          <w:b w:val="false"/>
+          <w:bCs w:val="false"/>
+          <w:i w:val="false"/>
+          <w:iCs w:val="false"/>
+          <w:sz w:val="24"/>
+          <w:szCs w:val="24"/>
+          <w:lang w:val="sr-Latn-RS"/>
+        </w:rPr>
+        <w:t>ć</w:t>
+      </w:r>
+      <w:r>
+        <w:rPr>
+          <w:rFonts w:ascii="Times New Roman" w:hAnsi="Times New Roman"/>
+          <w:b w:val="false"/>
+          <w:bCs w:val="false"/>
+          <w:i w:val="false"/>
+          <w:iCs w:val="false"/>
+          <w:sz w:val="24"/>
+          <w:szCs w:val="24"/>
+          <w:lang w:val="sr-Latn-RS"/>
+        </w:rPr>
+        <w:t xml:space="preserve">nu adresu. </w:t>
+      </w:r>
+      <w:r>
+        <w:rPr>
+          <w:rFonts w:ascii="Times New Roman" w:hAnsi="Times New Roman"/>
+          <w:b w:val="false"/>
+          <w:bCs w:val="false"/>
+          <w:i w:val="false"/>
+          <w:iCs w:val="false"/>
+          <w:sz w:val="24"/>
+          <w:szCs w:val="24"/>
+          <w:lang w:val="sr-Latn-RS"/>
+        </w:rPr>
+        <w:t xml:space="preserve">Ukoliko se odluči za prvu opciju potrebno je da unese broj stola za kojim sedi, dok u slučaju dostave u prazno polje unosi adresu na koju želi da mu se dostavi porudžbina. Nakon potvrde korisnik pristupa aktuelnom meniju restorana i formira porudžbinu odabirom jedne ili više stavki. Kadi utvrdi da je zadovoljan izborom, potvrđuje porudžbinu i proverava status, koji mu govori da li je porudžbina prihvaćena i vreme čekanja na istu, </w:t>
+      </w:r>
+      <w:r>
+        <w:rPr>
+          <w:rFonts w:ascii="Times New Roman" w:hAnsi="Times New Roman"/>
+          <w:b w:val="false"/>
+          <w:bCs w:val="false"/>
+          <w:i w:val="false"/>
+          <w:iCs w:val="false"/>
+          <w:sz w:val="24"/>
+          <w:szCs w:val="24"/>
+          <w:lang w:val="sr-Latn-RS"/>
+        </w:rPr>
+        <w:t>čime se završava prikazana aktivnost</w:t>
+      </w:r>
+      <w:r>
+        <w:rPr>
+          <w:rFonts w:ascii="Times New Roman" w:hAnsi="Times New Roman"/>
+          <w:b w:val="false"/>
+          <w:bCs w:val="false"/>
+          <w:i w:val="false"/>
+          <w:iCs w:val="false"/>
+          <w:sz w:val="24"/>
+          <w:szCs w:val="24"/>
+          <w:lang w:val="sr-Latn-RS"/>
+        </w:rPr>
+        <w:t>.</w:t>
+      </w:r>
+    </w:p>
+    <w:p>
+      <w:pPr>
+        <w:pStyle w:val="Normal"/>
+        <w:spacing w:lineRule="auto" w:line="240" w:before="0" w:after="0"/>
+        <w:jc w:val="both"/>
+        <w:rPr>
+          <w:rFonts w:ascii="Times New Roman" w:hAnsi="Times New Roman"/>
+          <w:b w:val="false"/>
+          <w:b w:val="false"/>
+          <w:bCs w:val="false"/>
+          <w:i w:val="false"/>
+          <w:i w:val="false"/>
+          <w:iCs w:val="false"/>
+          <w:sz w:val="24"/>
+          <w:szCs w:val="24"/>
+          <w:lang w:val="sr-Latn-RS"/>
+        </w:rPr>
+      </w:pPr>
+      <w:r>
+        <w:rPr/>
+        <w:drawing>
+          <wp:anchor behindDoc="0" distT="0" distB="0" distL="0" distR="0" simplePos="0" locked="0" layoutInCell="1" allowOverlap="1" relativeHeight="4">
+            <wp:simplePos x="0" y="0"/>
+            <wp:positionH relativeFrom="column">
+              <wp:align>center</wp:align>
+            </wp:positionH>
+            <wp:positionV relativeFrom="paragraph">
+              <wp:posOffset>635</wp:posOffset>
+            </wp:positionV>
+            <wp:extent cx="4477385" cy="5514975"/>
+            <wp:effectExtent l="0" t="0" r="0" b="0"/>
+            <wp:wrapSquare wrapText="largest"/>
+            <wp:docPr id="3" name="Image1" descr=""/>
+            <wp:cNvGraphicFramePr>
+              <a:graphicFrameLocks xmlns:a="http://schemas.openxmlformats.org/drawingml/2006/main" noChangeAspect="1"/>
+            </wp:cNvGraphicFramePr>
+            <a:graphic xmlns:a="http://schemas.openxmlformats.org/drawingml/2006/main">
+              <a:graphicData uri="http://schemas.openxmlformats.org/drawingml/2006/picture">
+                <pic:pic xmlns:pic="http://schemas.openxmlformats.org/drawingml/2006/picture">
+                  <pic:nvPicPr>
+                    <pic:cNvPr id="3" name="Image1" descr=""/>
+                    <pic:cNvPicPr>
+                      <a:picLocks noChangeAspect="1" noChangeArrowheads="1"/>
+                    </pic:cNvPicPr>
+                  </pic:nvPicPr>
+                  <pic:blipFill>
+                    <a:blip r:embed="rId4"/>
+                    <a:stretch>
+                      <a:fillRect/>
+                    </a:stretch>
+                  </pic:blipFill>
+                  <pic:spPr bwMode="auto">
+                    <a:xfrm>
+                      <a:off x="0" y="0"/>
+                      <a:ext cx="4477385" cy="5514975"/>
+                    </a:xfrm>
+                    <a:prstGeom prst="rect">
+                      <a:avLst/>
+                    </a:prstGeom>
+                  </pic:spPr>
+                </pic:pic>
+              </a:graphicData>
+            </a:graphic>
+          </wp:anchor>
+        </w:drawing>
+      </w:r>
+    </w:p>
+    <w:p>
+      <w:pPr>
+        <w:pStyle w:val="Normal"/>
+        <w:spacing w:lineRule="auto" w:line="240" w:before="0" w:after="0"/>
+        <w:jc w:val="both"/>
+        <w:rPr>
+          <w:rFonts w:ascii="Times New Roman" w:hAnsi="Times New Roman"/>
+          <w:b w:val="false"/>
+          <w:b w:val="false"/>
+          <w:bCs w:val="false"/>
+          <w:i w:val="false"/>
+          <w:i w:val="false"/>
+          <w:iCs w:val="false"/>
+          <w:sz w:val="24"/>
+          <w:szCs w:val="24"/>
+          <w:lang w:val="sr-Latn-RS"/>
+        </w:rPr>
+      </w:pPr>
+      <w:r>
+        <w:rPr/>
+      </w:r>
+    </w:p>
+    <w:p>
+      <w:pPr>
+        <w:pStyle w:val="Normal"/>
+        <w:spacing w:lineRule="auto" w:line="240" w:before="0" w:after="0"/>
+        <w:jc w:val="both"/>
+        <w:rPr>
+          <w:rFonts w:ascii="Times New Roman" w:hAnsi="Times New Roman"/>
+          <w:b w:val="false"/>
+          <w:b w:val="false"/>
+          <w:bCs w:val="false"/>
+          <w:i w:val="false"/>
+          <w:i w:val="false"/>
+          <w:iCs w:val="false"/>
+          <w:sz w:val="24"/>
+          <w:szCs w:val="24"/>
+          <w:lang w:val="sr-Latn-RS"/>
+        </w:rPr>
+      </w:pPr>
+      <w:r>
+        <w:rPr/>
+      </w:r>
+    </w:p>
+    <w:p>
+      <w:pPr>
+        <w:pStyle w:val="Normal"/>
+        <w:spacing w:lineRule="auto" w:line="240" w:before="0" w:after="0"/>
+        <w:jc w:val="both"/>
+        <w:rPr>
+          <w:rFonts w:ascii="Times New Roman" w:hAnsi="Times New Roman"/>
+          <w:b w:val="false"/>
+          <w:b w:val="false"/>
+          <w:bCs w:val="false"/>
+          <w:i w:val="false"/>
+          <w:i w:val="false"/>
+          <w:iCs w:val="false"/>
+          <w:sz w:val="24"/>
+          <w:szCs w:val="24"/>
+          <w:lang w:val="sr-Latn-RS"/>
+        </w:rPr>
+      </w:pPr>
+      <w:r>
+        <w:rPr/>
+      </w:r>
+    </w:p>
+    <w:p>
+      <w:pPr>
+        <w:pStyle w:val="Normal"/>
+        <w:spacing w:lineRule="auto" w:line="240" w:before="0" w:after="0"/>
+        <w:jc w:val="both"/>
+        <w:rPr>
+          <w:rFonts w:ascii="Times New Roman" w:hAnsi="Times New Roman"/>
+          <w:b w:val="false"/>
+          <w:b w:val="false"/>
+          <w:bCs w:val="false"/>
+          <w:i w:val="false"/>
+          <w:i w:val="false"/>
+          <w:iCs w:val="false"/>
+          <w:sz w:val="24"/>
+          <w:szCs w:val="24"/>
+          <w:lang w:val="sr-Latn-RS"/>
+        </w:rPr>
+      </w:pPr>
+      <w:r>
+        <w:rPr/>
+      </w:r>
+    </w:p>
+    <w:p>
+      <w:pPr>
+        <w:pStyle w:val="Normal"/>
+        <w:spacing w:lineRule="auto" w:line="240" w:before="0" w:after="0"/>
+        <w:jc w:val="both"/>
+        <w:rPr>
+          <w:rFonts w:ascii="Times New Roman" w:hAnsi="Times New Roman"/>
+          <w:b w:val="false"/>
+          <w:b w:val="false"/>
+          <w:bCs w:val="false"/>
+          <w:i w:val="false"/>
+          <w:i w:val="false"/>
+          <w:iCs w:val="false"/>
+          <w:sz w:val="24"/>
+          <w:szCs w:val="24"/>
+          <w:lang w:val="sr-Latn-RS"/>
+        </w:rPr>
+      </w:pPr>
+      <w:r>
+        <w:rPr/>
+      </w:r>
+    </w:p>
+    <w:p>
+      <w:pPr>
+        <w:pStyle w:val="Normal"/>
+        <w:spacing w:lineRule="auto" w:line="240" w:before="0" w:after="0"/>
+        <w:jc w:val="both"/>
+        <w:rPr>
+          <w:rFonts w:ascii="Times New Roman" w:hAnsi="Times New Roman"/>
+          <w:b w:val="false"/>
+          <w:b w:val="false"/>
+          <w:bCs w:val="false"/>
+          <w:i w:val="false"/>
+          <w:i w:val="false"/>
+          <w:iCs w:val="false"/>
+          <w:sz w:val="24"/>
+          <w:szCs w:val="24"/>
+          <w:lang w:val="sr-Latn-RS"/>
+        </w:rPr>
+      </w:pPr>
+      <w:r>
+        <w:rPr/>
+      </w:r>
+    </w:p>
+    <w:p>
+      <w:pPr>
+        <w:pStyle w:val="Normal"/>
+        <w:spacing w:lineRule="auto" w:line="240" w:before="0" w:after="0"/>
+        <w:jc w:val="both"/>
+        <w:rPr>
+          <w:rFonts w:ascii="Times New Roman" w:hAnsi="Times New Roman"/>
+          <w:b w:val="false"/>
+          <w:b w:val="false"/>
+          <w:bCs w:val="false"/>
+          <w:i w:val="false"/>
+          <w:i w:val="false"/>
+          <w:iCs w:val="false"/>
+          <w:sz w:val="24"/>
+          <w:szCs w:val="24"/>
+          <w:lang w:val="sr-Latn-RS"/>
+        </w:rPr>
+      </w:pPr>
+      <w:r>
+        <w:rPr/>
+      </w:r>
+    </w:p>
+    <w:p>
+      <w:pPr>
+        <w:pStyle w:val="Normal"/>
+        <w:spacing w:lineRule="auto" w:line="240" w:before="0" w:after="0"/>
+        <w:jc w:val="both"/>
+        <w:rPr>
+          <w:rFonts w:ascii="Times New Roman" w:hAnsi="Times New Roman"/>
+          <w:b w:val="false"/>
+          <w:b w:val="false"/>
+          <w:bCs w:val="false"/>
+          <w:i w:val="false"/>
+          <w:i w:val="false"/>
+          <w:iCs w:val="false"/>
+          <w:sz w:val="24"/>
+          <w:szCs w:val="24"/>
+          <w:lang w:val="sr-Latn-RS"/>
+        </w:rPr>
+      </w:pPr>
+      <w:r>
+        <w:rPr/>
+      </w:r>
+    </w:p>
+    <w:p>
+      <w:pPr>
+        <w:pStyle w:val="Normal"/>
+        <w:spacing w:lineRule="auto" w:line="240" w:before="0" w:after="0"/>
+        <w:jc w:val="both"/>
+        <w:rPr>
+          <w:rFonts w:ascii="Times New Roman" w:hAnsi="Times New Roman"/>
+          <w:b w:val="false"/>
+          <w:b w:val="false"/>
+          <w:bCs w:val="false"/>
+          <w:i w:val="false"/>
+          <w:i w:val="false"/>
+          <w:iCs w:val="false"/>
+          <w:sz w:val="24"/>
+          <w:szCs w:val="24"/>
+          <w:lang w:val="sr-Latn-RS"/>
+        </w:rPr>
+      </w:pPr>
+      <w:r>
+        <w:rPr/>
+      </w:r>
+    </w:p>
+    <w:p>
+      <w:pPr>
+        <w:pStyle w:val="Normal"/>
+        <w:spacing w:lineRule="auto" w:line="240" w:before="0" w:after="0"/>
+        <w:jc w:val="both"/>
+        <w:rPr>
+          <w:rFonts w:ascii="Times New Roman" w:hAnsi="Times New Roman"/>
+          <w:b w:val="false"/>
+          <w:b w:val="false"/>
+          <w:bCs w:val="false"/>
+          <w:i w:val="false"/>
+          <w:i w:val="false"/>
+          <w:iCs w:val="false"/>
+          <w:sz w:val="24"/>
+          <w:szCs w:val="24"/>
+          <w:lang w:val="sr-Latn-RS"/>
+        </w:rPr>
+      </w:pPr>
+      <w:r>
+        <w:rPr/>
+      </w:r>
+    </w:p>
+    <w:p>
+      <w:pPr>
+        <w:pStyle w:val="Normal"/>
+        <w:spacing w:lineRule="auto" w:line="240" w:before="0" w:after="0"/>
+        <w:jc w:val="both"/>
+        <w:rPr>
+          <w:rFonts w:ascii="Times New Roman" w:hAnsi="Times New Roman"/>
+          <w:b w:val="false"/>
+          <w:b w:val="false"/>
+          <w:bCs w:val="false"/>
+          <w:i w:val="false"/>
+          <w:i w:val="false"/>
+          <w:iCs w:val="false"/>
+          <w:sz w:val="24"/>
+          <w:szCs w:val="24"/>
+          <w:lang w:val="sr-Latn-RS"/>
+        </w:rPr>
+      </w:pPr>
+      <w:r>
+        <w:rPr/>
+      </w:r>
+    </w:p>
+    <w:p>
+      <w:pPr>
+        <w:pStyle w:val="Normal"/>
+        <w:spacing w:lineRule="auto" w:line="240" w:before="0" w:after="0"/>
+        <w:jc w:val="both"/>
+        <w:rPr>
+          <w:rFonts w:ascii="Times New Roman" w:hAnsi="Times New Roman"/>
+          <w:b w:val="false"/>
+          <w:b w:val="false"/>
+          <w:bCs w:val="false"/>
+          <w:i w:val="false"/>
+          <w:i w:val="false"/>
+          <w:iCs w:val="false"/>
+          <w:sz w:val="24"/>
+          <w:szCs w:val="24"/>
+          <w:lang w:val="sr-Latn-RS"/>
+        </w:rPr>
+      </w:pPr>
+      <w:r>
+        <w:rPr/>
+      </w:r>
+    </w:p>
+    <w:p>
+      <w:pPr>
+        <w:pStyle w:val="Normal"/>
+        <w:spacing w:lineRule="auto" w:line="240" w:before="0" w:after="0"/>
+        <w:jc w:val="both"/>
+        <w:rPr>
+          <w:rFonts w:ascii="Times New Roman" w:hAnsi="Times New Roman"/>
+          <w:b w:val="false"/>
+          <w:b w:val="false"/>
+          <w:bCs w:val="false"/>
+          <w:i w:val="false"/>
+          <w:i w:val="false"/>
+          <w:iCs w:val="false"/>
+          <w:sz w:val="24"/>
+          <w:szCs w:val="24"/>
+          <w:lang w:val="sr-Latn-RS"/>
+        </w:rPr>
+      </w:pPr>
+      <w:r>
+        <w:rPr/>
+      </w:r>
+    </w:p>
+    <w:p>
+      <w:pPr>
+        <w:pStyle w:val="Normal"/>
+        <w:spacing w:lineRule="auto" w:line="240" w:before="0" w:after="0"/>
+        <w:jc w:val="both"/>
+        <w:rPr>
+          <w:rFonts w:ascii="Times New Roman" w:hAnsi="Times New Roman"/>
+          <w:b w:val="false"/>
+          <w:b w:val="false"/>
+          <w:bCs w:val="false"/>
+          <w:i w:val="false"/>
+          <w:i w:val="false"/>
+          <w:iCs w:val="false"/>
+          <w:sz w:val="24"/>
+          <w:szCs w:val="24"/>
+          <w:lang w:val="sr-Latn-RS"/>
+        </w:rPr>
+      </w:pPr>
+      <w:r>
+        <w:rPr/>
+      </w:r>
+    </w:p>
+    <w:p>
+      <w:pPr>
+        <w:pStyle w:val="Normal"/>
+        <w:spacing w:lineRule="auto" w:line="240" w:before="0" w:after="0"/>
+        <w:jc w:val="both"/>
+        <w:rPr>
+          <w:rFonts w:ascii="Times New Roman" w:hAnsi="Times New Roman"/>
+          <w:b w:val="false"/>
+          <w:b w:val="false"/>
+          <w:bCs w:val="false"/>
+          <w:i w:val="false"/>
+          <w:i w:val="false"/>
+          <w:iCs w:val="false"/>
+          <w:sz w:val="24"/>
+          <w:szCs w:val="24"/>
+          <w:lang w:val="sr-Latn-RS"/>
+        </w:rPr>
+      </w:pPr>
+      <w:r>
+        <w:rPr/>
+      </w:r>
+    </w:p>
+    <w:p>
+      <w:pPr>
+        <w:pStyle w:val="Normal"/>
+        <w:spacing w:lineRule="auto" w:line="240" w:before="0" w:after="0"/>
+        <w:jc w:val="both"/>
+        <w:rPr>
+          <w:rFonts w:ascii="Times New Roman" w:hAnsi="Times New Roman"/>
+          <w:b w:val="false"/>
+          <w:b w:val="false"/>
+          <w:bCs w:val="false"/>
+          <w:i w:val="false"/>
+          <w:i w:val="false"/>
+          <w:iCs w:val="false"/>
+          <w:sz w:val="24"/>
+          <w:szCs w:val="24"/>
+          <w:lang w:val="sr-Latn-RS"/>
+        </w:rPr>
+      </w:pPr>
+      <w:r>
+        <w:rPr/>
+      </w:r>
+    </w:p>
+    <w:p>
+      <w:pPr>
+        <w:pStyle w:val="Normal"/>
+        <w:spacing w:lineRule="auto" w:line="240" w:before="0" w:after="0"/>
+        <w:jc w:val="both"/>
+        <w:rPr>
+          <w:rFonts w:ascii="Times New Roman" w:hAnsi="Times New Roman"/>
+          <w:b w:val="false"/>
+          <w:b w:val="false"/>
+          <w:bCs w:val="false"/>
+          <w:i w:val="false"/>
+          <w:i w:val="false"/>
+          <w:iCs w:val="false"/>
+          <w:sz w:val="24"/>
+          <w:szCs w:val="24"/>
+          <w:lang w:val="sr-Latn-RS"/>
+        </w:rPr>
+      </w:pPr>
+      <w:r>
+        <w:rPr/>
+      </w:r>
+    </w:p>
+    <w:p>
+      <w:pPr>
+        <w:pStyle w:val="Normal"/>
+        <w:spacing w:lineRule="auto" w:line="240" w:before="0" w:after="0"/>
+        <w:jc w:val="both"/>
+        <w:rPr>
+          <w:rFonts w:ascii="Times New Roman" w:hAnsi="Times New Roman"/>
+          <w:b w:val="false"/>
+          <w:b w:val="false"/>
+          <w:bCs w:val="false"/>
+          <w:i w:val="false"/>
+          <w:i w:val="false"/>
+          <w:iCs w:val="false"/>
+          <w:sz w:val="24"/>
+          <w:szCs w:val="24"/>
+          <w:lang w:val="sr-Latn-RS"/>
+        </w:rPr>
+      </w:pPr>
+      <w:r>
+        <w:rPr/>
+      </w:r>
+    </w:p>
+    <w:p>
+      <w:pPr>
+        <w:pStyle w:val="Normal"/>
+        <w:spacing w:lineRule="auto" w:line="240" w:before="0" w:after="0"/>
+        <w:jc w:val="both"/>
+        <w:rPr>
+          <w:rFonts w:ascii="Times New Roman" w:hAnsi="Times New Roman"/>
+          <w:b w:val="false"/>
+          <w:b w:val="false"/>
+          <w:bCs w:val="false"/>
+          <w:i w:val="false"/>
+          <w:i w:val="false"/>
+          <w:iCs w:val="false"/>
+          <w:sz w:val="24"/>
+          <w:szCs w:val="24"/>
+          <w:lang w:val="sr-Latn-RS"/>
+        </w:rPr>
+      </w:pPr>
+      <w:r>
+        <w:rPr/>
+      </w:r>
+    </w:p>
+    <w:p>
+      <w:pPr>
+        <w:pStyle w:val="Normal"/>
+        <w:spacing w:lineRule="auto" w:line="240" w:before="0" w:after="0"/>
+        <w:jc w:val="both"/>
+        <w:rPr>
+          <w:rFonts w:ascii="Times New Roman" w:hAnsi="Times New Roman"/>
+          <w:b w:val="false"/>
+          <w:b w:val="false"/>
+          <w:bCs w:val="false"/>
+          <w:i w:val="false"/>
+          <w:i w:val="false"/>
+          <w:iCs w:val="false"/>
+          <w:sz w:val="24"/>
+          <w:szCs w:val="24"/>
+          <w:lang w:val="sr-Latn-RS"/>
+        </w:rPr>
+      </w:pPr>
+      <w:r>
+        <w:rPr/>
+      </w:r>
+    </w:p>
+    <w:p>
+      <w:pPr>
+        <w:pStyle w:val="Normal"/>
+        <w:spacing w:lineRule="auto" w:line="240" w:before="0" w:after="0"/>
+        <w:jc w:val="both"/>
+        <w:rPr>
+          <w:rFonts w:ascii="Times New Roman" w:hAnsi="Times New Roman"/>
+          <w:b w:val="false"/>
+          <w:b w:val="false"/>
+          <w:bCs w:val="false"/>
+          <w:i w:val="false"/>
+          <w:i w:val="false"/>
+          <w:iCs w:val="false"/>
+          <w:sz w:val="24"/>
+          <w:szCs w:val="24"/>
+          <w:lang w:val="sr-Latn-RS"/>
+        </w:rPr>
+      </w:pPr>
+      <w:r>
+        <w:rPr/>
+      </w:r>
+    </w:p>
+    <w:p>
+      <w:pPr>
+        <w:pStyle w:val="Normal"/>
+        <w:spacing w:lineRule="auto" w:line="240" w:before="0" w:after="0"/>
+        <w:jc w:val="both"/>
+        <w:rPr>
+          <w:rFonts w:ascii="Times New Roman" w:hAnsi="Times New Roman"/>
+          <w:b w:val="false"/>
+          <w:b w:val="false"/>
+          <w:bCs w:val="false"/>
+          <w:i w:val="false"/>
+          <w:i w:val="false"/>
+          <w:iCs w:val="false"/>
+          <w:sz w:val="24"/>
+          <w:szCs w:val="24"/>
+          <w:lang w:val="sr-Latn-RS"/>
+        </w:rPr>
+      </w:pPr>
+      <w:r>
+        <w:rPr/>
+      </w:r>
+    </w:p>
+    <w:p>
+      <w:pPr>
+        <w:pStyle w:val="Normal"/>
+        <w:spacing w:lineRule="auto" w:line="240" w:before="0" w:after="0"/>
+        <w:jc w:val="both"/>
+        <w:rPr>
+          <w:rFonts w:ascii="Times New Roman" w:hAnsi="Times New Roman"/>
+          <w:b w:val="false"/>
+          <w:b w:val="false"/>
+          <w:bCs w:val="false"/>
+          <w:i w:val="false"/>
+          <w:i w:val="false"/>
+          <w:iCs w:val="false"/>
+          <w:sz w:val="24"/>
+          <w:szCs w:val="24"/>
+          <w:lang w:val="sr-Latn-RS"/>
+        </w:rPr>
+      </w:pPr>
+      <w:r>
+        <w:rPr/>
+      </w:r>
+    </w:p>
+    <w:p>
+      <w:pPr>
+        <w:pStyle w:val="Normal"/>
+        <w:spacing w:lineRule="auto" w:line="240" w:before="0" w:after="0"/>
+        <w:jc w:val="both"/>
+        <w:rPr>
+          <w:rFonts w:ascii="Times New Roman" w:hAnsi="Times New Roman"/>
+          <w:b w:val="false"/>
+          <w:b w:val="false"/>
+          <w:bCs w:val="false"/>
+          <w:i w:val="false"/>
+          <w:i w:val="false"/>
+          <w:iCs w:val="false"/>
+          <w:sz w:val="24"/>
+          <w:szCs w:val="24"/>
+          <w:lang w:val="sr-Latn-RS"/>
+        </w:rPr>
+      </w:pPr>
+      <w:r>
+        <w:rPr/>
+      </w:r>
+    </w:p>
+    <w:p>
+      <w:pPr>
+        <w:pStyle w:val="Normal"/>
+        <w:spacing w:lineRule="auto" w:line="240" w:before="0" w:after="0"/>
+        <w:jc w:val="both"/>
+        <w:rPr>
+          <w:rFonts w:ascii="Times New Roman" w:hAnsi="Times New Roman"/>
+          <w:b w:val="false"/>
+          <w:b w:val="false"/>
+          <w:bCs w:val="false"/>
+          <w:i w:val="false"/>
+          <w:i w:val="false"/>
+          <w:iCs w:val="false"/>
+          <w:sz w:val="24"/>
+          <w:szCs w:val="24"/>
+          <w:lang w:val="sr-Latn-RS"/>
+        </w:rPr>
+      </w:pPr>
+      <w:r>
+        <w:rPr/>
+      </w:r>
+    </w:p>
+    <w:p>
+      <w:pPr>
+        <w:pStyle w:val="Normal"/>
+        <w:spacing w:lineRule="auto" w:line="240" w:before="0" w:after="0"/>
+        <w:jc w:val="both"/>
+        <w:rPr>
+          <w:rFonts w:ascii="Times New Roman" w:hAnsi="Times New Roman"/>
+          <w:b w:val="false"/>
+          <w:b w:val="false"/>
+          <w:bCs w:val="false"/>
+          <w:i w:val="false"/>
+          <w:i w:val="false"/>
+          <w:iCs w:val="false"/>
+          <w:sz w:val="24"/>
+          <w:szCs w:val="24"/>
+          <w:lang w:val="sr-Latn-RS"/>
+        </w:rPr>
+      </w:pPr>
+      <w:r>
+        <w:rPr/>
+      </w:r>
+    </w:p>
+    <w:p>
+      <w:pPr>
+        <w:pStyle w:val="Normal"/>
+        <w:spacing w:lineRule="auto" w:line="240" w:before="0" w:after="0"/>
+        <w:jc w:val="both"/>
+        <w:rPr>
+          <w:rFonts w:ascii="Times New Roman" w:hAnsi="Times New Roman"/>
+          <w:b w:val="false"/>
+          <w:b w:val="false"/>
+          <w:bCs w:val="false"/>
+          <w:i w:val="false"/>
+          <w:i w:val="false"/>
+          <w:iCs w:val="false"/>
+          <w:sz w:val="24"/>
+          <w:szCs w:val="24"/>
+          <w:lang w:val="sr-Latn-RS"/>
+        </w:rPr>
+      </w:pPr>
+      <w:r>
+        <w:rPr/>
+      </w:r>
+    </w:p>
+    <w:p>
+      <w:pPr>
+        <w:pStyle w:val="Normal"/>
+        <w:spacing w:lineRule="auto" w:line="240" w:before="0" w:after="0"/>
+        <w:jc w:val="both"/>
+        <w:rPr>
+          <w:rFonts w:ascii="Times New Roman" w:hAnsi="Times New Roman"/>
+          <w:b w:val="false"/>
+          <w:b w:val="false"/>
+          <w:bCs w:val="false"/>
+          <w:i w:val="false"/>
+          <w:i w:val="false"/>
+          <w:iCs w:val="false"/>
+          <w:sz w:val="24"/>
+          <w:szCs w:val="24"/>
+          <w:lang w:val="sr-Latn-RS"/>
+        </w:rPr>
+      </w:pPr>
+      <w:r>
+        <w:rPr/>
+      </w:r>
+    </w:p>
+    <w:p>
+      <w:pPr>
+        <w:pStyle w:val="Normal"/>
+        <w:spacing w:lineRule="auto" w:line="240" w:before="0" w:after="0"/>
+        <w:jc w:val="both"/>
+        <w:rPr>
+          <w:rFonts w:ascii="Times New Roman" w:hAnsi="Times New Roman"/>
+          <w:b w:val="false"/>
+          <w:b w:val="false"/>
+          <w:bCs w:val="false"/>
+          <w:i w:val="false"/>
+          <w:i w:val="false"/>
+          <w:iCs w:val="false"/>
+          <w:sz w:val="24"/>
+          <w:szCs w:val="24"/>
+          <w:lang w:val="sr-Latn-RS"/>
+        </w:rPr>
+      </w:pPr>
+      <w:r>
+        <w:rPr/>
+      </w:r>
+    </w:p>
+    <w:p>
+      <w:pPr>
+        <w:pStyle w:val="Normal"/>
+        <w:spacing w:lineRule="auto" w:line="240" w:before="0" w:after="0"/>
+        <w:jc w:val="both"/>
+        <w:rPr>
+          <w:rFonts w:ascii="Times New Roman" w:hAnsi="Times New Roman"/>
+          <w:b w:val="false"/>
+          <w:b w:val="false"/>
+          <w:bCs w:val="false"/>
+          <w:i w:val="false"/>
+          <w:i w:val="false"/>
+          <w:iCs w:val="false"/>
+          <w:sz w:val="24"/>
+          <w:szCs w:val="24"/>
+          <w:lang w:val="sr-Latn-RS"/>
+        </w:rPr>
+      </w:pPr>
+      <w:r>
+        <w:rPr/>
+      </w:r>
+    </w:p>
+    <w:p>
+      <w:pPr>
+        <w:pStyle w:val="Normal"/>
+        <w:spacing w:lineRule="auto" w:line="240" w:before="0" w:after="0"/>
+        <w:jc w:val="both"/>
+        <w:rPr>
+          <w:rFonts w:ascii="Times New Roman" w:hAnsi="Times New Roman"/>
+          <w:b w:val="false"/>
+          <w:b w:val="false"/>
+          <w:bCs w:val="false"/>
+          <w:i w:val="false"/>
+          <w:i w:val="false"/>
+          <w:iCs w:val="false"/>
+          <w:sz w:val="24"/>
+          <w:szCs w:val="24"/>
+          <w:lang w:val="sr-Latn-RS"/>
+        </w:rPr>
+      </w:pPr>
+      <w:r>
+        <w:rPr/>
+      </w:r>
+    </w:p>
+    <w:p>
+      <w:pPr>
+        <w:pStyle w:val="Normal"/>
+        <w:spacing w:lineRule="auto" w:line="240" w:before="0" w:after="0"/>
+        <w:jc w:val="both"/>
+        <w:rPr>
+          <w:rFonts w:ascii="Times New Roman" w:hAnsi="Times New Roman"/>
+          <w:b w:val="false"/>
+          <w:b w:val="false"/>
+          <w:bCs w:val="false"/>
+          <w:i w:val="false"/>
+          <w:i w:val="false"/>
+          <w:iCs w:val="false"/>
+          <w:sz w:val="24"/>
+          <w:szCs w:val="24"/>
+          <w:lang w:val="sr-Latn-RS"/>
+        </w:rPr>
+      </w:pPr>
+      <w:r>
+        <w:rPr/>
+      </w:r>
+    </w:p>
+    <w:p>
+      <w:pPr>
+        <w:pStyle w:val="Normal"/>
+        <w:spacing w:lineRule="auto" w:line="240" w:before="0" w:after="0"/>
+        <w:jc w:val="center"/>
+        <w:rPr>
+          <w:i/>
+          <w:i/>
+          <w:iCs/>
+          <w:color w:val="808080"/>
+        </w:rPr>
+      </w:pPr>
+      <w:r>
+        <w:rPr>
+          <w:rFonts w:ascii="Times New Roman" w:hAnsi="Times New Roman"/>
+          <w:b w:val="false"/>
+          <w:bCs w:val="false"/>
+          <w:i/>
+          <w:iCs/>
+          <w:color w:val="808080"/>
+          <w:sz w:val="24"/>
+          <w:szCs w:val="24"/>
+          <w:lang w:val="sr-Latn-RS"/>
+        </w:rPr>
+        <w:t>S</w:t>
+      </w:r>
+      <w:r>
+        <w:rPr>
+          <w:rFonts w:ascii="Times New Roman" w:hAnsi="Times New Roman"/>
+          <w:b w:val="false"/>
+          <w:bCs w:val="false"/>
+          <w:i/>
+          <w:iCs/>
+          <w:color w:val="808080"/>
+          <w:sz w:val="24"/>
+          <w:szCs w:val="24"/>
+          <w:lang w:val="sr-Latn-RS"/>
+        </w:rPr>
+        <w:t>lika 2.1</w:t>
+      </w:r>
+    </w:p>
+    <w:p>
+      <w:pPr>
+        <w:pStyle w:val="Normal"/>
+        <w:spacing w:lineRule="auto" w:line="240" w:before="0" w:after="0"/>
+        <w:jc w:val="both"/>
+        <w:rPr>
+          <w:rFonts w:ascii="Times New Roman" w:hAnsi="Times New Roman"/>
+          <w:b w:val="false"/>
+          <w:b w:val="false"/>
+          <w:bCs w:val="false"/>
+          <w:sz w:val="24"/>
+          <w:szCs w:val="24"/>
+          <w:lang w:val="sr-Latn-RS"/>
+        </w:rPr>
+      </w:pPr>
+      <w:r>
+        <w:rPr>
+          <w:i w:val="false"/>
+          <w:iCs w:val="false"/>
+          <w:color w:val="000000"/>
+        </w:rPr>
+      </w:r>
+    </w:p>
+    <w:p>
+      <w:pPr>
+        <w:pStyle w:val="Normal"/>
+        <w:spacing w:lineRule="auto" w:line="240" w:before="0" w:after="0"/>
+        <w:jc w:val="both"/>
+        <w:rPr>
+          <w:rFonts w:ascii="Times New Roman" w:hAnsi="Times New Roman"/>
+          <w:b w:val="false"/>
+          <w:b w:val="false"/>
+          <w:bCs w:val="false"/>
+          <w:sz w:val="24"/>
+          <w:szCs w:val="24"/>
+          <w:lang w:val="sr-Latn-RS"/>
+        </w:rPr>
+      </w:pPr>
+      <w:r>
+        <w:rPr>
+          <w:i w:val="false"/>
+          <w:iCs w:val="false"/>
+          <w:color w:val="000000"/>
+        </w:rPr>
+      </w:r>
+    </w:p>
+    <w:p>
+      <w:pPr>
+        <w:pStyle w:val="Normal"/>
+        <w:spacing w:lineRule="auto" w:line="240" w:before="0" w:after="0"/>
+        <w:jc w:val="both"/>
+        <w:rPr>
+          <w:rFonts w:ascii="Times New Roman" w:hAnsi="Times New Roman"/>
+          <w:b w:val="false"/>
+          <w:b w:val="false"/>
+          <w:bCs w:val="false"/>
+          <w:sz w:val="24"/>
+          <w:szCs w:val="24"/>
+          <w:lang w:val="sr-Latn-RS"/>
+        </w:rPr>
+      </w:pPr>
+      <w:r>
+        <w:rPr>
+          <w:i w:val="false"/>
+          <w:iCs w:val="false"/>
+          <w:color w:val="000000"/>
+        </w:rPr>
+      </w:r>
+    </w:p>
+    <w:p>
+      <w:pPr>
+        <w:pStyle w:val="Normal"/>
+        <w:spacing w:lineRule="auto" w:line="240" w:before="0" w:after="0"/>
+        <w:jc w:val="both"/>
+        <w:rPr>
+          <w:i w:val="false"/>
+          <w:i w:val="false"/>
+          <w:iCs w:val="false"/>
+          <w:color w:val="000000"/>
+        </w:rPr>
+      </w:pPr>
+      <w:r>
+        <w:rPr>
+          <w:rFonts w:ascii="Times New Roman" w:hAnsi="Times New Roman"/>
+          <w:b w:val="false"/>
+          <w:bCs w:val="false"/>
+          <w:i w:val="false"/>
+          <w:iCs w:val="false"/>
+          <w:color w:val="000000"/>
+          <w:sz w:val="24"/>
+          <w:szCs w:val="24"/>
+          <w:lang w:val="sr-Latn-RS"/>
+        </w:rPr>
+        <w:t xml:space="preserve">Dijagram aktivnosti prikazan na slici </w:t>
+      </w:r>
+      <w:r>
+        <w:rPr>
+          <w:rFonts w:ascii="Times New Roman" w:hAnsi="Times New Roman"/>
+          <w:b w:val="false"/>
+          <w:bCs w:val="false"/>
+          <w:i/>
+          <w:iCs/>
+          <w:color w:val="808080"/>
+          <w:sz w:val="24"/>
+          <w:szCs w:val="24"/>
+          <w:lang w:val="sr-Latn-RS"/>
+        </w:rPr>
+        <w:t xml:space="preserve">2.2 </w:t>
+      </w:r>
+      <w:r>
+        <w:rPr>
+          <w:rFonts w:ascii="Times New Roman" w:hAnsi="Times New Roman"/>
+          <w:b w:val="false"/>
+          <w:bCs w:val="false"/>
+          <w:i w:val="false"/>
+          <w:iCs w:val="false"/>
+          <w:color w:val="000000"/>
+          <w:sz w:val="24"/>
+          <w:szCs w:val="24"/>
+          <w:lang w:val="sr-Latn-RS"/>
+        </w:rPr>
+        <w:t>prikazuje postupak obrade porudžbina iz ugla konobara.</w:t>
+      </w:r>
+    </w:p>
+    <w:p>
+      <w:pPr>
+        <w:pStyle w:val="Normal"/>
+        <w:spacing w:lineRule="auto" w:line="240" w:before="0" w:after="0"/>
+        <w:jc w:val="both"/>
+        <w:rPr>
+          <w:rFonts w:ascii="Times New Roman" w:hAnsi="Times New Roman"/>
+          <w:b w:val="false"/>
+          <w:b w:val="false"/>
+          <w:bCs w:val="false"/>
+          <w:sz w:val="24"/>
+          <w:szCs w:val="24"/>
+          <w:lang w:val="sr-Latn-RS"/>
+        </w:rPr>
+      </w:pPr>
+      <w:r>
+        <w:rPr>
+          <w:i w:val="false"/>
+          <w:iCs w:val="false"/>
+          <w:color w:val="000000"/>
+        </w:rPr>
+      </w:r>
+    </w:p>
+    <w:p>
+      <w:pPr>
+        <w:pStyle w:val="Normal"/>
+        <w:spacing w:lineRule="auto" w:line="240" w:before="0" w:after="0"/>
+        <w:jc w:val="both"/>
+        <w:rPr/>
+      </w:pPr>
+      <w:r>
+        <w:rPr>
+          <w:rFonts w:ascii="Times New Roman" w:hAnsi="Times New Roman"/>
+          <w:b w:val="false"/>
+          <w:bCs w:val="false"/>
+          <w:i w:val="false"/>
+          <w:iCs w:val="false"/>
+          <w:color w:val="000000"/>
+          <w:sz w:val="24"/>
+          <w:szCs w:val="24"/>
+          <w:lang w:val="sr-Latn-RS"/>
+        </w:rPr>
+        <w:t xml:space="preserve">Konobar preko aplikacije ima uvid u sve trenutno aktivne porudžbine od kojih može izabrati jednu. Za odabranu porudžbinu proverava status i ukoliko je porudžbina spremna, odnosi je za sto gosta restorana koji ju je naručio. </w:t>
+      </w:r>
+    </w:p>
+    <w:p>
+      <w:pPr>
+        <w:pStyle w:val="Normal"/>
+        <w:spacing w:lineRule="auto" w:line="240" w:before="0" w:after="0"/>
+        <w:jc w:val="both"/>
+        <w:rPr/>
+      </w:pPr>
+      <w:r>
+        <w:rPr>
+          <w:rFonts w:ascii="Times New Roman" w:hAnsi="Times New Roman"/>
+          <w:b w:val="false"/>
+          <w:bCs w:val="false"/>
+          <w:i w:val="false"/>
+          <w:iCs w:val="false"/>
+          <w:color w:val="000000"/>
+          <w:sz w:val="24"/>
+          <w:szCs w:val="24"/>
+          <w:lang w:val="sr-Latn-RS"/>
+        </w:rPr>
+        <w:t xml:space="preserve">Konobar sa gostom proverava da li je sve u redu i da li gost želi da poruči još nešto </w:t>
+      </w:r>
+      <w:r>
+        <w:rPr>
+          <w:rFonts w:ascii="Times New Roman" w:hAnsi="Times New Roman"/>
+          <w:b w:val="false"/>
+          <w:bCs w:val="false"/>
+          <w:i w:val="false"/>
+          <w:iCs w:val="false"/>
+          <w:color w:val="000000"/>
+          <w:sz w:val="24"/>
+          <w:szCs w:val="24"/>
+          <w:lang w:val="sr-Latn-RS"/>
+        </w:rPr>
+        <w:t>u zavisnosti od odgovora kreira novu porudžbinu ili vrši naplatu računa, čime se završava aktivnost</w:t>
+      </w:r>
+      <w:r>
+        <w:rPr>
+          <w:rFonts w:ascii="Times New Roman" w:hAnsi="Times New Roman"/>
+          <w:b w:val="false"/>
+          <w:bCs w:val="false"/>
+          <w:i w:val="false"/>
+          <w:iCs w:val="false"/>
+          <w:color w:val="000000"/>
+          <w:sz w:val="24"/>
+          <w:szCs w:val="24"/>
+          <w:lang w:val="sr-Latn-RS"/>
+        </w:rPr>
+        <w:t xml:space="preserve"> </w:t>
+      </w:r>
+    </w:p>
+    <w:p>
+      <w:pPr>
+        <w:pStyle w:val="Normal"/>
+        <w:spacing w:lineRule="auto" w:line="240" w:before="0" w:after="0"/>
+        <w:jc w:val="both"/>
+        <w:rPr/>
+      </w:pPr>
+      <w:r>
+        <w:rPr>
+          <w:rFonts w:ascii="Times New Roman" w:hAnsi="Times New Roman"/>
+          <w:b w:val="false"/>
+          <w:bCs w:val="false"/>
+          <w:i w:val="false"/>
+          <w:iCs w:val="false"/>
+          <w:color w:val="000000"/>
+          <w:sz w:val="24"/>
+          <w:szCs w:val="24"/>
+          <w:lang w:val="sr-Latn-RS"/>
+        </w:rPr>
+        <w:t>Ukoliko porudžbina nije spremna, konobar proverava da li ima drugih porudžbina koje nije pregledao i po</w:t>
+      </w:r>
+      <w:r>
+        <w:rPr>
+          <w:rFonts w:ascii="Times New Roman" w:hAnsi="Times New Roman"/>
+          <w:b w:val="false"/>
+          <w:bCs w:val="false"/>
+          <w:i w:val="false"/>
+          <w:iCs w:val="false"/>
+          <w:color w:val="000000"/>
+          <w:sz w:val="24"/>
+          <w:szCs w:val="24"/>
+          <w:lang w:val="sr-Latn-RS"/>
+        </w:rPr>
+        <w:t xml:space="preserve">navlja se isti proces kao i za prvu porudžbinu. </w:t>
+      </w:r>
+    </w:p>
+    <w:p>
+      <w:pPr>
+        <w:pStyle w:val="Normal"/>
+        <w:spacing w:lineRule="auto" w:line="240" w:before="0" w:after="0"/>
+        <w:jc w:val="both"/>
+        <w:rPr>
+          <w:rFonts w:ascii="Times New Roman" w:hAnsi="Times New Roman"/>
+          <w:b w:val="false"/>
+          <w:b w:val="false"/>
+          <w:bCs w:val="false"/>
+          <w:i w:val="false"/>
+          <w:i w:val="false"/>
+          <w:iCs w:val="false"/>
+          <w:color w:val="000000"/>
+          <w:sz w:val="24"/>
+          <w:szCs w:val="24"/>
+          <w:lang w:val="sr-Latn-RS"/>
+        </w:rPr>
+      </w:pPr>
+      <w:r>
+        <w:rPr/>
+      </w:r>
+    </w:p>
+    <w:p>
+      <w:pPr>
+        <w:pStyle w:val="Normal"/>
+        <w:spacing w:lineRule="auto" w:line="240" w:before="0" w:after="0"/>
+        <w:jc w:val="both"/>
+        <w:rPr/>
+      </w:pPr>
+      <w:r>
+        <w:rPr>
+          <w:rFonts w:ascii="Times New Roman" w:hAnsi="Times New Roman"/>
+          <w:b w:val="false"/>
+          <w:bCs w:val="false"/>
+          <w:i w:val="false"/>
+          <w:iCs w:val="false"/>
+          <w:color w:val="000000"/>
+          <w:sz w:val="24"/>
+          <w:szCs w:val="24"/>
+          <w:lang w:val="sr-Latn-RS"/>
+        </w:rPr>
+        <w:t>Ukoliko nema ne proverenih porudžbina, aktivnost se završava.</w:t>
+      </w:r>
+    </w:p>
+    <w:p>
+      <w:pPr>
+        <w:pStyle w:val="Normal"/>
+        <w:spacing w:lineRule="auto" w:line="240" w:before="0" w:after="0"/>
+        <w:jc w:val="both"/>
+        <w:rPr>
+          <w:rFonts w:ascii="Times New Roman" w:hAnsi="Times New Roman"/>
+          <w:b w:val="false"/>
+          <w:b w:val="false"/>
+          <w:bCs w:val="false"/>
+          <w:i w:val="false"/>
+          <w:i w:val="false"/>
+          <w:iCs w:val="false"/>
+          <w:color w:val="000000"/>
+          <w:sz w:val="24"/>
+          <w:szCs w:val="24"/>
+          <w:lang w:val="sr-Latn-RS"/>
+        </w:rPr>
+      </w:pPr>
+      <w:r>
+        <w:rPr/>
+        <w:drawing>
+          <wp:anchor behindDoc="0" distT="0" distB="0" distL="0" distR="0" simplePos="0" locked="0" layoutInCell="1" allowOverlap="1" relativeHeight="5">
+            <wp:simplePos x="0" y="0"/>
+            <wp:positionH relativeFrom="column">
+              <wp:posOffset>8255</wp:posOffset>
+            </wp:positionH>
+            <wp:positionV relativeFrom="paragraph">
+              <wp:posOffset>55245</wp:posOffset>
+            </wp:positionV>
+            <wp:extent cx="5731510" cy="7804150"/>
+            <wp:effectExtent l="0" t="0" r="0" b="0"/>
+            <wp:wrapSquare wrapText="largest"/>
+            <wp:docPr id="4" name="Image2" descr=""/>
+            <wp:cNvGraphicFramePr>
+              <a:graphicFrameLocks xmlns:a="http://schemas.openxmlformats.org/drawingml/2006/main" noChangeAspect="1"/>
+            </wp:cNvGraphicFramePr>
+            <a:graphic xmlns:a="http://schemas.openxmlformats.org/drawingml/2006/main">
+              <a:graphicData uri="http://schemas.openxmlformats.org/drawingml/2006/picture">
+                <pic:pic xmlns:pic="http://schemas.openxmlformats.org/drawingml/2006/picture">
+                  <pic:nvPicPr>
+                    <pic:cNvPr id="4" name="Image2" descr=""/>
+                    <pic:cNvPicPr>
+                      <a:picLocks noChangeAspect="1" noChangeArrowheads="1"/>
+                    </pic:cNvPicPr>
+                  </pic:nvPicPr>
+                  <pic:blipFill>
+                    <a:blip r:embed="rId5"/>
+                    <a:stretch>
+                      <a:fillRect/>
+                    </a:stretch>
+                  </pic:blipFill>
+                  <pic:spPr bwMode="auto">
+                    <a:xfrm>
+                      <a:off x="0" y="0"/>
+                      <a:ext cx="5731510" cy="7804150"/>
+                    </a:xfrm>
+                    <a:prstGeom prst="rect">
+                      <a:avLst/>
+                    </a:prstGeom>
+                  </pic:spPr>
+                </pic:pic>
+              </a:graphicData>
+            </a:graphic>
+          </wp:anchor>
+        </w:drawing>
+      </w:r>
+    </w:p>
+    <w:p>
+      <w:pPr>
+        <w:pStyle w:val="Normal"/>
+        <w:spacing w:lineRule="auto" w:line="240" w:before="0" w:after="0"/>
+        <w:jc w:val="center"/>
+        <w:rPr>
+          <w:i/>
+          <w:i/>
+          <w:iCs/>
+          <w:color w:val="808080"/>
+        </w:rPr>
+      </w:pPr>
+      <w:r>
+        <w:rPr>
+          <w:rFonts w:ascii="Times New Roman" w:hAnsi="Times New Roman"/>
+          <w:b w:val="false"/>
+          <w:bCs w:val="false"/>
+          <w:i w:val="false"/>
+          <w:iCs w:val="false"/>
+          <w:color w:val="808080"/>
+          <w:sz w:val="24"/>
+          <w:szCs w:val="24"/>
+          <w:lang w:val="sr-Latn-RS"/>
+        </w:rPr>
+        <w:t>S</w:t>
+      </w:r>
+      <w:r>
+        <w:rPr>
+          <w:rFonts w:ascii="Times New Roman" w:hAnsi="Times New Roman"/>
+          <w:b w:val="false"/>
+          <w:bCs w:val="false"/>
+          <w:i w:val="false"/>
+          <w:iCs w:val="false"/>
+          <w:color w:val="808080"/>
+          <w:sz w:val="24"/>
+          <w:szCs w:val="24"/>
+          <w:lang w:val="sr-Latn-RS"/>
+        </w:rPr>
+        <w:t>lika 2.2</w:t>
+      </w:r>
+    </w:p>
+    <w:p>
+      <w:pPr>
+        <w:pStyle w:val="Normal"/>
+        <w:spacing w:lineRule="auto" w:line="240" w:before="0" w:after="0"/>
+        <w:jc w:val="both"/>
+        <w:rPr>
+          <w:rFonts w:ascii="Times New Roman" w:hAnsi="Times New Roman"/>
+          <w:i w:val="false"/>
+          <w:i w:val="false"/>
+          <w:iCs w:val="false"/>
+          <w:color w:val="000000"/>
+        </w:rPr>
+      </w:pPr>
+      <w:r>
+        <w:rPr>
+          <w:b/>
+          <w:bCs/>
+          <w:sz w:val="28"/>
+          <w:szCs w:val="28"/>
+          <w:lang w:val="en-US"/>
+        </w:rPr>
+      </w:r>
+    </w:p>
+    <w:p>
+      <w:pPr>
+        <w:pStyle w:val="Normal"/>
+        <w:spacing w:lineRule="auto" w:line="240" w:before="0" w:after="0"/>
+        <w:jc w:val="both"/>
+        <w:rPr>
+          <w:rFonts w:ascii="Times New Roman" w:hAnsi="Times New Roman"/>
+          <w:i w:val="false"/>
+          <w:i w:val="false"/>
+          <w:iCs w:val="false"/>
+          <w:color w:val="000000"/>
+        </w:rPr>
+      </w:pPr>
+      <w:r>
+        <w:rPr>
+          <w:b/>
+          <w:bCs/>
+          <w:sz w:val="28"/>
+          <w:szCs w:val="28"/>
+          <w:lang w:val="en-US"/>
+        </w:rPr>
+      </w:r>
+    </w:p>
+    <w:p>
+      <w:pPr>
+        <w:pStyle w:val="Normal"/>
+        <w:spacing w:lineRule="auto" w:line="240" w:before="0" w:after="0"/>
+        <w:jc w:val="both"/>
+        <w:rPr>
+          <w:b/>
+          <w:b/>
+          <w:bCs/>
+          <w:sz w:val="28"/>
+          <w:szCs w:val="28"/>
+          <w:lang w:val="en-US"/>
+        </w:rPr>
+      </w:pPr>
+      <w:r>
+        <w:rPr>
+          <w:rFonts w:ascii="Times New Roman" w:hAnsi="Times New Roman"/>
+          <w:b/>
+          <w:bCs/>
+          <w:i w:val="false"/>
+          <w:iCs w:val="false"/>
+          <w:color w:val="000000"/>
+          <w:sz w:val="28"/>
+          <w:szCs w:val="28"/>
+          <w:lang w:val="en-US"/>
+        </w:rPr>
+        <w:t xml:space="preserve">3. </w:t>
+      </w:r>
+      <w:r>
+        <w:rPr>
+          <w:rFonts w:ascii="Times New Roman" w:hAnsi="Times New Roman"/>
+          <w:b/>
+          <w:bCs/>
+          <w:i w:val="false"/>
+          <w:iCs w:val="false"/>
+          <w:color w:val="000000"/>
+          <w:sz w:val="28"/>
+          <w:szCs w:val="28"/>
+          <w:lang w:val="en-US"/>
+        </w:rPr>
+        <w:t xml:space="preserve">Dijagram </w:t>
+      </w:r>
+      <w:r>
+        <w:rPr>
+          <w:rFonts w:ascii="Times New Roman" w:hAnsi="Times New Roman"/>
+          <w:b/>
+          <w:bCs/>
+          <w:i w:val="false"/>
+          <w:iCs w:val="false"/>
+          <w:color w:val="000000"/>
+          <w:sz w:val="28"/>
+          <w:szCs w:val="28"/>
+          <w:lang w:val="sr-Latn-RS"/>
+        </w:rPr>
+        <w:t>slu</w:t>
+      </w:r>
+      <w:r>
+        <w:rPr>
+          <w:rFonts w:ascii="Times New Roman" w:hAnsi="Times New Roman"/>
+          <w:b/>
+          <w:bCs/>
+          <w:i w:val="false"/>
+          <w:iCs w:val="false"/>
+          <w:color w:val="000000"/>
+          <w:sz w:val="28"/>
+          <w:szCs w:val="28"/>
+          <w:lang w:val="sr-Latn-RS"/>
+        </w:rPr>
+        <w:t>č</w:t>
+      </w:r>
+      <w:r>
+        <w:rPr>
+          <w:rFonts w:ascii="Times New Roman" w:hAnsi="Times New Roman"/>
+          <w:b/>
+          <w:bCs/>
+          <w:i w:val="false"/>
+          <w:iCs w:val="false"/>
+          <w:color w:val="000000"/>
+          <w:sz w:val="28"/>
+          <w:szCs w:val="28"/>
+          <w:lang w:val="sr-Latn-RS"/>
+        </w:rPr>
+        <w:t>ajeva</w:t>
+      </w:r>
+      <w:r>
+        <w:rPr>
+          <w:rFonts w:ascii="Times New Roman" w:hAnsi="Times New Roman"/>
+          <w:b/>
+          <w:bCs/>
+          <w:i w:val="false"/>
+          <w:iCs w:val="false"/>
+          <w:color w:val="000000"/>
+          <w:sz w:val="28"/>
+          <w:szCs w:val="28"/>
+          <w:lang w:val="en-US"/>
+        </w:rPr>
+        <w:t xml:space="preserve"> kori</w:t>
+      </w:r>
+      <w:r>
+        <w:rPr>
+          <w:rFonts w:ascii="Times New Roman" w:hAnsi="Times New Roman"/>
+          <w:b/>
+          <w:bCs/>
+          <w:i w:val="false"/>
+          <w:iCs w:val="false"/>
+          <w:color w:val="000000"/>
+          <w:sz w:val="28"/>
+          <w:szCs w:val="28"/>
+          <w:lang w:val="sr-Latn-RS"/>
+        </w:rPr>
+        <w:t>šćenja</w:t>
+      </w:r>
+    </w:p>
+    <w:p>
+      <w:pPr>
+        <w:pStyle w:val="Normal"/>
+        <w:spacing w:lineRule="auto" w:line="240" w:before="0" w:after="0"/>
+        <w:jc w:val="both"/>
+        <w:rPr>
+          <w:rFonts w:ascii="Times New Roman" w:hAnsi="Times New Roman"/>
+          <w:i w:val="false"/>
+          <w:i w:val="false"/>
+          <w:iCs w:val="false"/>
+          <w:color w:val="000000"/>
+          <w:lang w:val="sr-Latn-RS"/>
+        </w:rPr>
+      </w:pPr>
+      <w:r>
+        <w:rPr>
+          <w:b/>
+          <w:bCs/>
+          <w:sz w:val="28"/>
+          <w:szCs w:val="28"/>
+          <w:lang w:val="en-US"/>
+        </w:rPr>
+      </w:r>
+    </w:p>
+    <w:p>
+      <w:pPr>
+        <w:pStyle w:val="Normal"/>
+        <w:spacing w:lineRule="auto" w:line="240" w:before="0" w:after="0"/>
+        <w:jc w:val="both"/>
+        <w:rPr>
+          <w:rFonts w:ascii="Times New Roman" w:hAnsi="Times New Roman"/>
+          <w:i w:val="false"/>
+          <w:i w:val="false"/>
+          <w:iCs w:val="false"/>
+          <w:color w:val="000000"/>
+          <w:lang w:val="sr-Latn-RS"/>
+        </w:rPr>
+      </w:pPr>
+      <w:r>
+        <w:rPr>
+          <w:b/>
+          <w:bCs/>
+          <w:sz w:val="28"/>
+          <w:szCs w:val="28"/>
+          <w:lang w:val="en-US"/>
+        </w:rPr>
+      </w:r>
+    </w:p>
+    <w:p>
+      <w:pPr>
+        <w:pStyle w:val="Normal"/>
+        <w:spacing w:lineRule="auto" w:line="240" w:before="0" w:after="0"/>
+        <w:jc w:val="both"/>
+        <w:rPr>
+          <w:b w:val="false"/>
+          <w:b w:val="false"/>
+          <w:bCs w:val="false"/>
+          <w:sz w:val="24"/>
+          <w:szCs w:val="24"/>
+          <w:lang w:val="en-US"/>
+        </w:rPr>
+      </w:pPr>
+      <w:r>
+        <w:rPr>
+          <w:rFonts w:ascii="Times New Roman" w:hAnsi="Times New Roman"/>
+          <w:b w:val="false"/>
+          <w:bCs w:val="false"/>
+          <w:i w:val="false"/>
+          <w:iCs w:val="false"/>
+          <w:color w:val="000000"/>
+          <w:sz w:val="24"/>
+          <w:szCs w:val="24"/>
+          <w:lang w:val="sr-Latn-RS"/>
+        </w:rPr>
+        <w:t xml:space="preserve">Dijagram slučajeva korišćenja sa slike </w:t>
+      </w:r>
+      <w:r>
+        <w:rPr>
+          <w:rFonts w:ascii="Times New Roman" w:hAnsi="Times New Roman"/>
+          <w:b w:val="false"/>
+          <w:bCs w:val="false"/>
+          <w:i/>
+          <w:iCs/>
+          <w:color w:val="808080"/>
+          <w:sz w:val="24"/>
+          <w:szCs w:val="24"/>
+          <w:lang w:val="sr-Latn-RS"/>
+        </w:rPr>
+        <w:t xml:space="preserve">3.1 </w:t>
+      </w:r>
+      <w:r>
+        <w:rPr>
+          <w:rFonts w:ascii="Times New Roman" w:hAnsi="Times New Roman"/>
+          <w:b w:val="false"/>
+          <w:bCs w:val="false"/>
+          <w:i w:val="false"/>
+          <w:iCs w:val="false"/>
+          <w:color w:val="000000"/>
+          <w:sz w:val="24"/>
+          <w:szCs w:val="24"/>
+          <w:lang w:val="sr-Latn-RS"/>
+        </w:rPr>
+        <w:t>opisuje mogućnosti korišćenja za n</w:t>
+      </w:r>
+      <w:r>
+        <w:rPr>
+          <w:rFonts w:ascii="Times New Roman" w:hAnsi="Times New Roman"/>
+          <w:b w:val="false"/>
+          <w:bCs w:val="false"/>
+          <w:i w:val="false"/>
+          <w:iCs w:val="false"/>
+          <w:color w:val="000000"/>
+          <w:sz w:val="24"/>
+          <w:szCs w:val="24"/>
+          <w:lang w:val="sr-Latn-RS"/>
+        </w:rPr>
+        <w:t>ekoliko aktera.</w:t>
+      </w:r>
+    </w:p>
+    <w:p>
+      <w:pPr>
+        <w:pStyle w:val="Normal"/>
+        <w:spacing w:lineRule="auto" w:line="240" w:before="0" w:after="0"/>
+        <w:jc w:val="both"/>
+        <w:rPr>
+          <w:rFonts w:ascii="Times New Roman" w:hAnsi="Times New Roman"/>
+          <w:i w:val="false"/>
+          <w:i w:val="false"/>
+          <w:iCs w:val="false"/>
+          <w:color w:val="000000"/>
+          <w:lang w:val="sr-Latn-RS"/>
+        </w:rPr>
+      </w:pPr>
+      <w:r>
+        <w:rPr>
+          <w:b w:val="false"/>
+          <w:bCs w:val="false"/>
+          <w:sz w:val="24"/>
+          <w:szCs w:val="24"/>
+          <w:lang w:val="en-US"/>
+        </w:rPr>
+      </w:r>
+    </w:p>
+    <w:p>
+      <w:pPr>
+        <w:pStyle w:val="Normal"/>
+        <w:spacing w:lineRule="auto" w:line="240" w:before="0" w:after="0"/>
+        <w:jc w:val="both"/>
+        <w:rPr>
+          <w:b w:val="false"/>
+          <w:b w:val="false"/>
+          <w:bCs w:val="false"/>
+          <w:sz w:val="24"/>
+          <w:szCs w:val="24"/>
+          <w:lang w:val="en-US"/>
+        </w:rPr>
+      </w:pPr>
+      <w:r>
+        <w:rPr>
+          <w:rFonts w:ascii="Times New Roman" w:hAnsi="Times New Roman"/>
+          <w:b w:val="false"/>
+          <w:bCs w:val="false"/>
+          <w:i w:val="false"/>
+          <w:iCs w:val="false"/>
+          <w:color w:val="000000"/>
+          <w:sz w:val="24"/>
+          <w:szCs w:val="24"/>
+          <w:lang w:val="sr-Latn-RS"/>
+        </w:rPr>
+        <w:t>Gost ili korisnik naše aplikacije može da odabere vrstu usluge koju želi, da pregleda meni i da formira porudžbinu i proveri njen status. Takodje je moguće da za gosta restorana porudžbinu formira konobar.</w:t>
+      </w:r>
+    </w:p>
+    <w:p>
+      <w:pPr>
+        <w:pStyle w:val="Normal"/>
+        <w:spacing w:lineRule="auto" w:line="240" w:before="0" w:after="0"/>
+        <w:jc w:val="both"/>
+        <w:rPr>
+          <w:rFonts w:ascii="Times New Roman" w:hAnsi="Times New Roman"/>
+          <w:i w:val="false"/>
+          <w:i w:val="false"/>
+          <w:iCs w:val="false"/>
+          <w:color w:val="000000"/>
+          <w:lang w:val="sr-Latn-RS"/>
+        </w:rPr>
+      </w:pPr>
+      <w:r>
+        <w:rPr>
+          <w:b w:val="false"/>
+          <w:bCs w:val="false"/>
+          <w:sz w:val="24"/>
+          <w:szCs w:val="24"/>
+          <w:lang w:val="en-US"/>
+        </w:rPr>
+      </w:r>
+    </w:p>
+    <w:p>
+      <w:pPr>
+        <w:pStyle w:val="Normal"/>
+        <w:spacing w:lineRule="auto" w:line="240" w:before="0" w:after="0"/>
+        <w:jc w:val="both"/>
+        <w:rPr>
+          <w:b w:val="false"/>
+          <w:b w:val="false"/>
+          <w:bCs w:val="false"/>
+          <w:sz w:val="24"/>
+          <w:szCs w:val="24"/>
+          <w:lang w:val="en-US"/>
+        </w:rPr>
+      </w:pPr>
+      <w:r>
+        <w:rPr>
+          <w:rFonts w:ascii="Times New Roman" w:hAnsi="Times New Roman"/>
+          <w:b w:val="false"/>
+          <w:bCs w:val="false"/>
+          <w:i w:val="false"/>
+          <w:iCs w:val="false"/>
+          <w:color w:val="000000"/>
+          <w:sz w:val="24"/>
+          <w:szCs w:val="24"/>
+          <w:lang w:val="sr-Latn-RS"/>
+        </w:rPr>
+        <w:t xml:space="preserve">Konobar ima pristup aktivnim porudžbinama, </w:t>
+      </w:r>
+      <w:r>
+        <w:rPr>
+          <w:rFonts w:ascii="Times New Roman" w:hAnsi="Times New Roman"/>
+          <w:b w:val="false"/>
+          <w:bCs w:val="false"/>
+          <w:i w:val="false"/>
+          <w:iCs w:val="false"/>
+          <w:color w:val="000000"/>
+          <w:sz w:val="24"/>
+          <w:szCs w:val="24"/>
+          <w:lang w:val="sr-Latn-RS"/>
+        </w:rPr>
+        <w:t xml:space="preserve">može </w:t>
+      </w:r>
+      <w:r>
+        <w:rPr>
+          <w:rFonts w:ascii="Times New Roman" w:hAnsi="Times New Roman"/>
+          <w:b w:val="false"/>
+          <w:bCs w:val="false"/>
+          <w:i w:val="false"/>
+          <w:iCs w:val="false"/>
+          <w:color w:val="000000"/>
+          <w:sz w:val="24"/>
+          <w:szCs w:val="24"/>
+          <w:lang w:val="sr-Latn-RS"/>
+        </w:rPr>
+        <w:t>prover</w:t>
+      </w:r>
+      <w:r>
+        <w:rPr>
+          <w:rFonts w:ascii="Times New Roman" w:hAnsi="Times New Roman"/>
+          <w:b w:val="false"/>
+          <w:bCs w:val="false"/>
+          <w:i w:val="false"/>
+          <w:iCs w:val="false"/>
+          <w:color w:val="000000"/>
+          <w:sz w:val="24"/>
+          <w:szCs w:val="24"/>
+          <w:lang w:val="sr-Latn-RS"/>
+        </w:rPr>
+        <w:t>iti</w:t>
+      </w:r>
+      <w:r>
+        <w:rPr>
+          <w:rFonts w:ascii="Times New Roman" w:hAnsi="Times New Roman"/>
+          <w:b w:val="false"/>
+          <w:bCs w:val="false"/>
+          <w:i w:val="false"/>
+          <w:iCs w:val="false"/>
+          <w:color w:val="000000"/>
+          <w:sz w:val="24"/>
+          <w:szCs w:val="24"/>
+          <w:lang w:val="sr-Latn-RS"/>
+        </w:rPr>
+        <w:t xml:space="preserve"> njihove statuse i uslužuje goste kada je porudžbina spremna, </w:t>
+      </w:r>
+      <w:r>
+        <w:rPr>
+          <w:rFonts w:ascii="Times New Roman" w:hAnsi="Times New Roman"/>
+          <w:b w:val="false"/>
+          <w:bCs w:val="false"/>
+          <w:i w:val="false"/>
+          <w:iCs w:val="false"/>
+          <w:color w:val="000000"/>
+          <w:sz w:val="24"/>
+          <w:szCs w:val="24"/>
+          <w:lang w:val="sr-Latn-RS"/>
+        </w:rPr>
+        <w:t>takođe formira račun i vrši naplatu.</w:t>
+      </w:r>
+    </w:p>
+    <w:p>
+      <w:pPr>
+        <w:pStyle w:val="Normal"/>
+        <w:spacing w:lineRule="auto" w:line="240" w:before="0" w:after="0"/>
+        <w:jc w:val="both"/>
+        <w:rPr>
+          <w:rFonts w:ascii="Times New Roman" w:hAnsi="Times New Roman"/>
+          <w:i w:val="false"/>
+          <w:i w:val="false"/>
+          <w:iCs w:val="false"/>
+          <w:color w:val="000000"/>
+          <w:lang w:val="sr-Latn-RS"/>
+        </w:rPr>
+      </w:pPr>
+      <w:r>
+        <w:rPr>
+          <w:b w:val="false"/>
+          <w:bCs w:val="false"/>
+          <w:sz w:val="24"/>
+          <w:szCs w:val="24"/>
+          <w:lang w:val="en-US"/>
+        </w:rPr>
+      </w:r>
+    </w:p>
+    <w:p>
+      <w:pPr>
+        <w:pStyle w:val="Normal"/>
+        <w:spacing w:lineRule="auto" w:line="240" w:before="0" w:after="0"/>
+        <w:jc w:val="both"/>
+        <w:rPr>
+          <w:b w:val="false"/>
+          <w:b w:val="false"/>
+          <w:bCs w:val="false"/>
+          <w:sz w:val="24"/>
+          <w:szCs w:val="24"/>
+          <w:lang w:val="en-US"/>
+        </w:rPr>
+      </w:pPr>
+      <w:r>
+        <w:rPr>
+          <w:rFonts w:ascii="Times New Roman" w:hAnsi="Times New Roman"/>
+          <w:b w:val="false"/>
+          <w:bCs w:val="false"/>
+          <w:i w:val="false"/>
+          <w:iCs w:val="false"/>
+          <w:color w:val="000000"/>
+          <w:sz w:val="24"/>
+          <w:szCs w:val="24"/>
+          <w:lang w:val="sr-Latn-RS"/>
+        </w:rPr>
+        <w:t>Dostavljač ima uvid u porudžbine spremne za dostavu na kućnu adresu i na licu mesta od korisnika vrši naplatu i izdaje račun.</w:t>
+      </w:r>
+    </w:p>
+    <w:p>
+      <w:pPr>
+        <w:pStyle w:val="Normal"/>
+        <w:spacing w:lineRule="auto" w:line="240" w:before="0" w:after="0"/>
+        <w:jc w:val="both"/>
+        <w:rPr>
+          <w:rFonts w:ascii="Times New Roman" w:hAnsi="Times New Roman"/>
+          <w:i w:val="false"/>
+          <w:i w:val="false"/>
+          <w:iCs w:val="false"/>
+          <w:color w:val="000000"/>
+          <w:lang w:val="sr-Latn-RS"/>
+        </w:rPr>
+      </w:pPr>
+      <w:r>
+        <w:rPr>
+          <w:b w:val="false"/>
+          <w:bCs w:val="false"/>
+          <w:sz w:val="24"/>
+          <w:szCs w:val="24"/>
+          <w:lang w:val="en-US"/>
+        </w:rPr>
+      </w:r>
+    </w:p>
+    <w:p>
+      <w:pPr>
+        <w:pStyle w:val="Normal"/>
+        <w:spacing w:lineRule="auto" w:line="240" w:before="0" w:after="0"/>
+        <w:jc w:val="both"/>
+        <w:rPr>
+          <w:b w:val="false"/>
+          <w:b w:val="false"/>
+          <w:bCs w:val="false"/>
+          <w:sz w:val="24"/>
+          <w:szCs w:val="24"/>
+          <w:lang w:val="en-US"/>
+        </w:rPr>
+      </w:pPr>
+      <w:r>
+        <w:rPr>
+          <w:rFonts w:ascii="Times New Roman" w:hAnsi="Times New Roman"/>
+          <w:b w:val="false"/>
+          <w:bCs w:val="false"/>
+          <w:i w:val="false"/>
+          <w:iCs w:val="false"/>
+          <w:color w:val="000000"/>
+          <w:sz w:val="24"/>
+          <w:szCs w:val="24"/>
+          <w:lang w:val="sr-Latn-RS"/>
+        </w:rPr>
+        <w:t>Šanker ima uvid u listu naručenih pića, može pregledati pojedinačnu porudžbinu i ažurirati njen status, takođe ima opciju da doda utoršena pića i ostale potrebne artikle u spisak za nabavku.</w:t>
+      </w:r>
+    </w:p>
+    <w:p>
+      <w:pPr>
+        <w:pStyle w:val="Normal"/>
+        <w:spacing w:lineRule="auto" w:line="240" w:before="0" w:after="0"/>
+        <w:jc w:val="both"/>
+        <w:rPr>
+          <w:rFonts w:ascii="Times New Roman" w:hAnsi="Times New Roman"/>
+          <w:i w:val="false"/>
+          <w:i w:val="false"/>
+          <w:iCs w:val="false"/>
+          <w:color w:val="000000"/>
+          <w:lang w:val="sr-Latn-RS"/>
+        </w:rPr>
+      </w:pPr>
+      <w:r>
+        <w:rPr>
+          <w:b w:val="false"/>
+          <w:bCs w:val="false"/>
+          <w:sz w:val="24"/>
+          <w:szCs w:val="24"/>
+          <w:lang w:val="en-US"/>
+        </w:rPr>
+      </w:r>
+    </w:p>
+    <w:p>
+      <w:pPr>
+        <w:pStyle w:val="Normal"/>
+        <w:spacing w:lineRule="auto" w:line="240" w:before="0" w:after="0"/>
+        <w:jc w:val="both"/>
+        <w:rPr>
+          <w:b w:val="false"/>
+          <w:b w:val="false"/>
+          <w:bCs w:val="false"/>
+          <w:sz w:val="24"/>
+          <w:szCs w:val="24"/>
+          <w:lang w:val="en-US"/>
+        </w:rPr>
+      </w:pPr>
+      <w:r>
+        <w:rPr>
+          <w:rFonts w:ascii="Times New Roman" w:hAnsi="Times New Roman"/>
+          <w:b w:val="false"/>
+          <w:bCs w:val="false"/>
+          <w:i w:val="false"/>
+          <w:iCs w:val="false"/>
+          <w:color w:val="000000"/>
+          <w:sz w:val="24"/>
+          <w:szCs w:val="24"/>
+          <w:lang w:val="sr-Latn-RS"/>
+        </w:rPr>
+        <w:t>Kuvar ima pristup listi poručenih jela i on kao i konobar može pristupiti pojedinačnoj narudžbini, ažurirati njen status ali i dodati namirnice u spisak za nabavku.</w:t>
+      </w:r>
+      <w:r>
+        <w:br w:type="page"/>
+      </w:r>
+    </w:p>
+    <w:p>
+      <w:pPr>
+        <w:pStyle w:val="Normal"/>
+        <w:spacing w:lineRule="auto" w:line="240" w:before="0" w:after="0"/>
+        <w:jc w:val="both"/>
+        <w:rPr>
+          <w:rFonts w:ascii="Times New Roman" w:hAnsi="Times New Roman"/>
+          <w:i w:val="false"/>
+          <w:i w:val="false"/>
+          <w:iCs w:val="false"/>
+          <w:color w:val="000000"/>
+          <w:lang w:val="sr-Latn-RS"/>
+        </w:rPr>
+      </w:pPr>
+      <w:r>
+        <w:rPr>
+          <w:b w:val="false"/>
+          <w:bCs w:val="false"/>
+          <w:sz w:val="24"/>
+          <w:szCs w:val="24"/>
+          <w:lang w:val="en-US"/>
+        </w:rPr>
+      </w:r>
+    </w:p>
+    <w:p>
+      <w:pPr>
+        <w:pStyle w:val="Normal"/>
+        <w:spacing w:lineRule="auto" w:line="240" w:before="0" w:after="0"/>
+        <w:jc w:val="both"/>
+        <w:rPr>
+          <w:rFonts w:ascii="Times New Roman" w:hAnsi="Times New Roman"/>
+          <w:i w:val="false"/>
+          <w:i w:val="false"/>
+          <w:iCs w:val="false"/>
+          <w:color w:val="000000"/>
+          <w:lang w:val="sr-Latn-RS"/>
+        </w:rPr>
+      </w:pPr>
+      <w:r>
+        <w:rPr>
+          <w:b w:val="false"/>
+          <w:bCs w:val="false"/>
+          <w:sz w:val="24"/>
+          <w:szCs w:val="24"/>
+          <w:lang w:val="en-US"/>
+        </w:rPr>
+        <w:drawing>
+          <wp:anchor behindDoc="0" distT="0" distB="0" distL="0" distR="0" simplePos="0" locked="0" layoutInCell="1" allowOverlap="1" relativeHeight="6">
+            <wp:simplePos x="0" y="0"/>
+            <wp:positionH relativeFrom="column">
+              <wp:align>center</wp:align>
+            </wp:positionH>
+            <wp:positionV relativeFrom="paragraph">
+              <wp:posOffset>635</wp:posOffset>
+            </wp:positionV>
+            <wp:extent cx="5731510" cy="4549775"/>
+            <wp:effectExtent l="0" t="0" r="0" b="0"/>
+            <wp:wrapSquare wrapText="largest"/>
+            <wp:docPr id="5" name="Image3" descr=""/>
+            <wp:cNvGraphicFramePr>
+              <a:graphicFrameLocks xmlns:a="http://schemas.openxmlformats.org/drawingml/2006/main" noChangeAspect="1"/>
+            </wp:cNvGraphicFramePr>
+            <a:graphic xmlns:a="http://schemas.openxmlformats.org/drawingml/2006/main">
+              <a:graphicData uri="http://schemas.openxmlformats.org/drawingml/2006/picture">
+                <pic:pic xmlns:pic="http://schemas.openxmlformats.org/drawingml/2006/picture">
+                  <pic:nvPicPr>
+                    <pic:cNvPr id="5" name="Image3" descr=""/>
+                    <pic:cNvPicPr>
+                      <a:picLocks noChangeAspect="1" noChangeArrowheads="1"/>
+                    </pic:cNvPicPr>
+                  </pic:nvPicPr>
+                  <pic:blipFill>
+                    <a:blip r:embed="rId6"/>
+                    <a:stretch>
+                      <a:fillRect/>
+                    </a:stretch>
+                  </pic:blipFill>
+                  <pic:spPr bwMode="auto">
+                    <a:xfrm>
+                      <a:off x="0" y="0"/>
+                      <a:ext cx="5731510" cy="4549775"/>
+                    </a:xfrm>
+                    <a:prstGeom prst="rect">
+                      <a:avLst/>
+                    </a:prstGeom>
+                  </pic:spPr>
+                </pic:pic>
+              </a:graphicData>
+            </a:graphic>
+          </wp:anchor>
+        </w:drawing>
+      </w:r>
+    </w:p>
+    <w:p>
+      <w:pPr>
+        <w:pStyle w:val="Normal"/>
+        <w:spacing w:lineRule="auto" w:line="240" w:before="0" w:after="0"/>
+        <w:jc w:val="center"/>
+        <w:rPr>
+          <w:b w:val="false"/>
+          <w:b w:val="false"/>
+          <w:bCs w:val="false"/>
+          <w:i/>
+          <w:i/>
+          <w:iCs/>
+          <w:color w:val="808080"/>
+          <w:sz w:val="24"/>
+          <w:szCs w:val="24"/>
+          <w:lang w:val="en-US"/>
+        </w:rPr>
+      </w:pPr>
+      <w:r>
+        <w:rPr>
+          <w:rFonts w:ascii="Times New Roman" w:hAnsi="Times New Roman"/>
+          <w:b w:val="false"/>
+          <w:bCs w:val="false"/>
+          <w:i/>
+          <w:iCs/>
+          <w:color w:val="808080"/>
+          <w:sz w:val="24"/>
+          <w:szCs w:val="24"/>
+          <w:lang w:val="sr-Latn-RS"/>
+        </w:rPr>
+        <w:t>Slika 3.1</w:t>
+      </w:r>
+    </w:p>
+    <w:p>
+      <w:pPr>
+        <w:pStyle w:val="Normal"/>
+        <w:spacing w:lineRule="auto" w:line="240" w:before="0" w:after="0"/>
+        <w:jc w:val="both"/>
+        <w:rPr>
+          <w:rFonts w:ascii="Times New Roman" w:hAnsi="Times New Roman"/>
+          <w:i w:val="false"/>
+          <w:i w:val="false"/>
+          <w:iCs w:val="false"/>
+          <w:color w:val="000000"/>
+          <w:lang w:val="sr-Latn-RS"/>
+        </w:rPr>
+      </w:pPr>
+      <w:r>
+        <w:rPr>
+          <w:b w:val="false"/>
+          <w:bCs w:val="false"/>
+          <w:sz w:val="24"/>
+          <w:szCs w:val="24"/>
+          <w:lang w:val="en-US"/>
+        </w:rPr>
+      </w:r>
+    </w:p>
+    <w:p>
+      <w:pPr>
+        <w:pStyle w:val="Normal"/>
+        <w:spacing w:lineRule="auto" w:line="240" w:before="0" w:after="0"/>
+        <w:jc w:val="both"/>
+        <w:rPr>
+          <w:b w:val="false"/>
+          <w:b w:val="false"/>
+          <w:bCs w:val="false"/>
+          <w:color w:val="000000"/>
+          <w:sz w:val="24"/>
+          <w:szCs w:val="24"/>
+          <w:lang w:val="en-US"/>
+        </w:rPr>
+      </w:pPr>
+      <w:r>
+        <w:rPr>
+          <w:rFonts w:ascii="Times New Roman" w:hAnsi="Times New Roman"/>
+          <w:b w:val="false"/>
+          <w:bCs w:val="false"/>
+          <w:i w:val="false"/>
+          <w:iCs w:val="false"/>
+          <w:color w:val="000000"/>
+          <w:sz w:val="24"/>
+          <w:szCs w:val="24"/>
+          <w:lang w:val="sr-Latn-RS"/>
+        </w:rPr>
+        <w:t>Na slici 3.2 su opisani sledeći slučajevi korišćenja.</w:t>
+      </w:r>
+    </w:p>
+    <w:p>
+      <w:pPr>
+        <w:pStyle w:val="Normal"/>
+        <w:spacing w:lineRule="auto" w:line="240" w:before="0" w:after="0"/>
+        <w:jc w:val="both"/>
+        <w:rPr>
+          <w:rFonts w:ascii="Times New Roman" w:hAnsi="Times New Roman"/>
+          <w:i w:val="false"/>
+          <w:i w:val="false"/>
+          <w:iCs w:val="false"/>
+          <w:lang w:val="sr-Latn-RS"/>
+        </w:rPr>
+      </w:pPr>
+      <w:r>
+        <w:rPr>
+          <w:b w:val="false"/>
+          <w:bCs w:val="false"/>
+          <w:color w:val="000000"/>
+          <w:sz w:val="24"/>
+          <w:szCs w:val="24"/>
+          <w:lang w:val="en-US"/>
+        </w:rPr>
+      </w:r>
+    </w:p>
+    <w:p>
+      <w:pPr>
+        <w:pStyle w:val="Normal"/>
+        <w:spacing w:lineRule="auto" w:line="240" w:before="0" w:after="0"/>
+        <w:jc w:val="both"/>
+        <w:rPr>
+          <w:b w:val="false"/>
+          <w:b w:val="false"/>
+          <w:bCs w:val="false"/>
+          <w:color w:val="000000"/>
+          <w:sz w:val="24"/>
+          <w:szCs w:val="24"/>
+          <w:lang w:val="en-US"/>
+        </w:rPr>
+      </w:pPr>
+      <w:r>
+        <w:rPr>
+          <w:rFonts w:ascii="Times New Roman" w:hAnsi="Times New Roman"/>
+          <w:b w:val="false"/>
+          <w:bCs w:val="false"/>
+          <w:i w:val="false"/>
+          <w:iCs w:val="false"/>
+          <w:color w:val="000000"/>
+          <w:sz w:val="24"/>
+          <w:szCs w:val="24"/>
+          <w:lang w:val="sr-Latn-RS"/>
+        </w:rPr>
+        <w:t xml:space="preserve">Menadžer </w:t>
+      </w:r>
+      <w:r>
+        <w:rPr>
+          <w:rFonts w:ascii="Times New Roman" w:hAnsi="Times New Roman"/>
+          <w:b w:val="false"/>
+          <w:bCs w:val="false"/>
+          <w:i w:val="false"/>
+          <w:iCs w:val="false"/>
+          <w:color w:val="000000"/>
+          <w:sz w:val="24"/>
+          <w:szCs w:val="24"/>
+          <w:lang w:val="sr-Latn-RS"/>
+        </w:rPr>
+        <w:t>može da kreira nalog za zaposlene. Ima uvid u spisak svih zaposlenih, ali može pristupiti i menjati podatke za svakog zaposlenog pojedinačno.</w:t>
+      </w:r>
+    </w:p>
+    <w:p>
+      <w:pPr>
+        <w:pStyle w:val="Normal"/>
+        <w:spacing w:lineRule="auto" w:line="240" w:before="0" w:after="0"/>
+        <w:jc w:val="both"/>
+        <w:rPr>
+          <w:rFonts w:ascii="Times New Roman" w:hAnsi="Times New Roman"/>
+          <w:i w:val="false"/>
+          <w:i w:val="false"/>
+          <w:iCs w:val="false"/>
+          <w:lang w:val="sr-Latn-RS"/>
+        </w:rPr>
+      </w:pPr>
+      <w:r>
+        <w:rPr>
+          <w:b w:val="false"/>
+          <w:bCs w:val="false"/>
+          <w:color w:val="000000"/>
+          <w:sz w:val="24"/>
+          <w:szCs w:val="24"/>
+          <w:lang w:val="en-US"/>
+        </w:rPr>
+      </w:r>
+    </w:p>
+    <w:p>
+      <w:pPr>
+        <w:pStyle w:val="Normal"/>
+        <w:spacing w:lineRule="auto" w:line="240" w:before="0" w:after="0"/>
+        <w:jc w:val="both"/>
+        <w:rPr>
+          <w:b w:val="false"/>
+          <w:b w:val="false"/>
+          <w:bCs w:val="false"/>
+          <w:color w:val="000000"/>
+          <w:sz w:val="24"/>
+          <w:szCs w:val="24"/>
+          <w:lang w:val="en-US"/>
+        </w:rPr>
+      </w:pPr>
+      <w:r>
+        <w:rPr>
+          <w:rFonts w:ascii="Times New Roman" w:hAnsi="Times New Roman"/>
+          <w:b w:val="false"/>
+          <w:bCs w:val="false"/>
+          <w:i w:val="false"/>
+          <w:iCs w:val="false"/>
+          <w:color w:val="000000"/>
+          <w:sz w:val="24"/>
+          <w:szCs w:val="24"/>
+          <w:lang w:val="sr-Latn-RS"/>
+        </w:rPr>
+        <w:t>M</w:t>
+      </w:r>
+      <w:r>
+        <w:rPr>
+          <w:rFonts w:ascii="Times New Roman" w:hAnsi="Times New Roman"/>
+          <w:b w:val="false"/>
+          <w:bCs w:val="false"/>
+          <w:i w:val="false"/>
+          <w:iCs w:val="false"/>
+          <w:color w:val="000000"/>
+          <w:sz w:val="24"/>
+          <w:szCs w:val="24"/>
+          <w:lang w:val="sr-Latn-RS"/>
+        </w:rPr>
+        <w:t>enadžer takođe kreira raspored rada za naredni mesec. Jedna od obaveza mu je i kreiranje pregledanje i ažuriranje spiska za nabavku. Nakon provere spiska vrši poručivanje robe.</w:t>
+      </w:r>
+    </w:p>
+    <w:p>
+      <w:pPr>
+        <w:pStyle w:val="Normal"/>
+        <w:spacing w:lineRule="auto" w:line="240" w:before="0" w:after="0"/>
+        <w:jc w:val="both"/>
+        <w:rPr>
+          <w:rFonts w:ascii="Times New Roman" w:hAnsi="Times New Roman"/>
+          <w:i w:val="false"/>
+          <w:i w:val="false"/>
+          <w:iCs w:val="false"/>
+          <w:color w:val="000000"/>
+          <w:lang w:val="sr-Latn-RS"/>
+        </w:rPr>
+      </w:pPr>
+      <w:r>
+        <w:rPr>
+          <w:b w:val="false"/>
+          <w:bCs w:val="false"/>
+          <w:sz w:val="24"/>
+          <w:szCs w:val="24"/>
+          <w:lang w:val="en-US"/>
+        </w:rPr>
+      </w:r>
+    </w:p>
+    <w:p>
+      <w:pPr>
+        <w:pStyle w:val="Normal"/>
+        <w:spacing w:lineRule="auto" w:line="240" w:before="0" w:after="0"/>
+        <w:jc w:val="both"/>
+        <w:rPr>
+          <w:rFonts w:ascii="Times New Roman" w:hAnsi="Times New Roman"/>
+          <w:i w:val="false"/>
+          <w:i w:val="false"/>
+          <w:iCs w:val="false"/>
+          <w:color w:val="000000"/>
+          <w:lang w:val="sr-Latn-RS"/>
+        </w:rPr>
+      </w:pPr>
+      <w:r>
+        <w:rPr>
+          <w:b w:val="false"/>
+          <w:bCs w:val="false"/>
+          <w:sz w:val="24"/>
+          <w:szCs w:val="24"/>
+          <w:lang w:val="en-US"/>
+        </w:rPr>
+      </w:r>
+    </w:p>
+    <w:p>
+      <w:pPr>
+        <w:pStyle w:val="Normal"/>
+        <w:spacing w:lineRule="auto" w:line="240" w:before="0" w:after="0"/>
+        <w:jc w:val="both"/>
+        <w:rPr>
+          <w:rFonts w:ascii="Times New Roman" w:hAnsi="Times New Roman"/>
+          <w:i w:val="false"/>
+          <w:i w:val="false"/>
+          <w:iCs w:val="false"/>
+          <w:color w:val="000000"/>
+          <w:lang w:val="sr-Latn-RS"/>
+        </w:rPr>
+      </w:pPr>
+      <w:r>
+        <w:rPr>
+          <w:b w:val="false"/>
+          <w:bCs w:val="false"/>
+          <w:sz w:val="24"/>
+          <w:szCs w:val="24"/>
+          <w:lang w:val="en-US"/>
+        </w:rPr>
+      </w:r>
+    </w:p>
+    <w:p>
+      <w:pPr>
+        <w:pStyle w:val="Normal"/>
+        <w:spacing w:lineRule="auto" w:line="240" w:before="0" w:after="0"/>
+        <w:jc w:val="both"/>
+        <w:rPr>
+          <w:rFonts w:ascii="Times New Roman" w:hAnsi="Times New Roman"/>
+          <w:i w:val="false"/>
+          <w:i w:val="false"/>
+          <w:iCs w:val="false"/>
+          <w:color w:val="000000"/>
+          <w:lang w:val="sr-Latn-RS"/>
+        </w:rPr>
+      </w:pPr>
+      <w:r>
+        <w:rPr>
+          <w:b w:val="false"/>
+          <w:bCs w:val="false"/>
+          <w:sz w:val="24"/>
+          <w:szCs w:val="24"/>
+          <w:lang w:val="en-US"/>
+        </w:rPr>
+      </w:r>
+    </w:p>
+    <w:p>
+      <w:pPr>
+        <w:pStyle w:val="Normal"/>
+        <w:spacing w:lineRule="auto" w:line="240" w:before="0" w:after="0"/>
+        <w:jc w:val="both"/>
+        <w:rPr>
+          <w:rFonts w:ascii="Times New Roman" w:hAnsi="Times New Roman"/>
+          <w:i w:val="false"/>
+          <w:i w:val="false"/>
+          <w:iCs w:val="false"/>
+          <w:color w:val="000000"/>
+          <w:lang w:val="sr-Latn-RS"/>
+        </w:rPr>
+      </w:pPr>
+      <w:r>
+        <w:rPr>
+          <w:b w:val="false"/>
+          <w:bCs w:val="false"/>
+          <w:sz w:val="24"/>
+          <w:szCs w:val="24"/>
+          <w:lang w:val="en-US"/>
+        </w:rPr>
+      </w:r>
+    </w:p>
+    <w:p>
+      <w:pPr>
+        <w:pStyle w:val="Normal"/>
+        <w:spacing w:lineRule="auto" w:line="240" w:before="0" w:after="0"/>
+        <w:jc w:val="both"/>
+        <w:rPr>
+          <w:rFonts w:ascii="Times New Roman" w:hAnsi="Times New Roman"/>
+          <w:i w:val="false"/>
+          <w:i w:val="false"/>
+          <w:iCs w:val="false"/>
+          <w:color w:val="000000"/>
+          <w:lang w:val="sr-Latn-RS"/>
+        </w:rPr>
+      </w:pPr>
+      <w:r>
+        <w:rPr>
+          <w:b w:val="false"/>
+          <w:bCs w:val="false"/>
+          <w:sz w:val="24"/>
+          <w:szCs w:val="24"/>
+          <w:lang w:val="en-US"/>
+        </w:rPr>
+      </w:r>
+    </w:p>
+    <w:p>
+      <w:pPr>
+        <w:pStyle w:val="Normal"/>
+        <w:spacing w:lineRule="auto" w:line="240" w:before="0" w:after="0"/>
+        <w:jc w:val="both"/>
+        <w:rPr>
+          <w:rFonts w:ascii="Times New Roman" w:hAnsi="Times New Roman"/>
+          <w:i w:val="false"/>
+          <w:i w:val="false"/>
+          <w:iCs w:val="false"/>
+          <w:color w:val="000000"/>
+          <w:lang w:val="sr-Latn-RS"/>
+        </w:rPr>
+      </w:pPr>
+      <w:r>
+        <w:rPr>
+          <w:b w:val="false"/>
+          <w:bCs w:val="false"/>
+          <w:sz w:val="24"/>
+          <w:szCs w:val="24"/>
+          <w:lang w:val="en-US"/>
+        </w:rPr>
+      </w:r>
+    </w:p>
+    <w:p>
+      <w:pPr>
+        <w:pStyle w:val="Normal"/>
+        <w:spacing w:lineRule="auto" w:line="240" w:before="0" w:after="0"/>
+        <w:jc w:val="both"/>
+        <w:rPr>
+          <w:rFonts w:ascii="Times New Roman" w:hAnsi="Times New Roman"/>
+          <w:i w:val="false"/>
+          <w:i w:val="false"/>
+          <w:iCs w:val="false"/>
+          <w:color w:val="000000"/>
+          <w:lang w:val="sr-Latn-RS"/>
+        </w:rPr>
+      </w:pPr>
+      <w:r>
+        <w:rPr>
+          <w:b w:val="false"/>
+          <w:bCs w:val="false"/>
+          <w:sz w:val="24"/>
+          <w:szCs w:val="24"/>
+          <w:lang w:val="en-US"/>
+        </w:rPr>
+      </w:r>
+    </w:p>
+    <w:p>
+      <w:pPr>
+        <w:pStyle w:val="Normal"/>
+        <w:spacing w:lineRule="auto" w:line="240" w:before="0" w:after="0"/>
+        <w:jc w:val="both"/>
+        <w:rPr>
+          <w:rFonts w:ascii="Times New Roman" w:hAnsi="Times New Roman"/>
+          <w:i w:val="false"/>
+          <w:i w:val="false"/>
+          <w:iCs w:val="false"/>
+          <w:color w:val="000000"/>
+          <w:lang w:val="sr-Latn-RS"/>
+        </w:rPr>
+      </w:pPr>
+      <w:r>
+        <w:rPr>
+          <w:b w:val="false"/>
+          <w:bCs w:val="false"/>
+          <w:sz w:val="24"/>
+          <w:szCs w:val="24"/>
+          <w:lang w:val="en-US"/>
+        </w:rPr>
+      </w:r>
+    </w:p>
+    <w:p>
+      <w:pPr>
+        <w:pStyle w:val="Normal"/>
+        <w:spacing w:lineRule="auto" w:line="240" w:before="0" w:after="0"/>
+        <w:jc w:val="both"/>
+        <w:rPr>
+          <w:rFonts w:ascii="Times New Roman" w:hAnsi="Times New Roman"/>
+          <w:i w:val="false"/>
+          <w:i w:val="false"/>
+          <w:iCs w:val="false"/>
+          <w:color w:val="000000"/>
+          <w:lang w:val="sr-Latn-RS"/>
+        </w:rPr>
+      </w:pPr>
+      <w:r>
+        <w:rPr>
+          <w:b w:val="false"/>
+          <w:bCs w:val="false"/>
+          <w:sz w:val="24"/>
+          <w:szCs w:val="24"/>
+          <w:lang w:val="en-US"/>
+        </w:rPr>
+      </w:r>
+    </w:p>
+    <w:p>
+      <w:pPr>
+        <w:pStyle w:val="Normal"/>
+        <w:spacing w:lineRule="auto" w:line="240" w:before="0" w:after="0"/>
+        <w:jc w:val="both"/>
+        <w:rPr>
+          <w:rFonts w:ascii="Times New Roman" w:hAnsi="Times New Roman"/>
+          <w:i w:val="false"/>
+          <w:i w:val="false"/>
+          <w:iCs w:val="false"/>
+          <w:color w:val="000000"/>
+          <w:lang w:val="sr-Latn-RS"/>
+        </w:rPr>
+      </w:pPr>
+      <w:r>
+        <w:rPr>
+          <w:b w:val="false"/>
+          <w:bCs w:val="false"/>
+          <w:sz w:val="24"/>
+          <w:szCs w:val="24"/>
+          <w:lang w:val="en-US"/>
+        </w:rPr>
+        <w:drawing>
+          <wp:anchor behindDoc="0" distT="0" distB="0" distL="0" distR="0" simplePos="0" locked="0" layoutInCell="1" allowOverlap="1" relativeHeight="7">
+            <wp:simplePos x="0" y="0"/>
+            <wp:positionH relativeFrom="column">
+              <wp:posOffset>0</wp:posOffset>
+            </wp:positionH>
+            <wp:positionV relativeFrom="paragraph">
+              <wp:posOffset>90805</wp:posOffset>
+            </wp:positionV>
+            <wp:extent cx="5731510" cy="4119245"/>
+            <wp:effectExtent l="0" t="0" r="0" b="0"/>
+            <wp:wrapSquare wrapText="largest"/>
+            <wp:docPr id="6" name="Image4" descr=""/>
+            <wp:cNvGraphicFramePr>
+              <a:graphicFrameLocks xmlns:a="http://schemas.openxmlformats.org/drawingml/2006/main" noChangeAspect="1"/>
+            </wp:cNvGraphicFramePr>
+            <a:graphic xmlns:a="http://schemas.openxmlformats.org/drawingml/2006/main">
+              <a:graphicData uri="http://schemas.openxmlformats.org/drawingml/2006/picture">
+                <pic:pic xmlns:pic="http://schemas.openxmlformats.org/drawingml/2006/picture">
+                  <pic:nvPicPr>
+                    <pic:cNvPr id="6" name="Image4" descr=""/>
+                    <pic:cNvPicPr>
+                      <a:picLocks noChangeAspect="1" noChangeArrowheads="1"/>
+                    </pic:cNvPicPr>
+                  </pic:nvPicPr>
+                  <pic:blipFill>
+                    <a:blip r:embed="rId7"/>
+                    <a:stretch>
+                      <a:fillRect/>
+                    </a:stretch>
+                  </pic:blipFill>
+                  <pic:spPr bwMode="auto">
+                    <a:xfrm>
+                      <a:off x="0" y="0"/>
+                      <a:ext cx="5731510" cy="4119245"/>
+                    </a:xfrm>
+                    <a:prstGeom prst="rect">
+                      <a:avLst/>
+                    </a:prstGeom>
+                  </pic:spPr>
+                </pic:pic>
+              </a:graphicData>
+            </a:graphic>
+          </wp:anchor>
+        </w:drawing>
+      </w:r>
+    </w:p>
+    <w:p>
+      <w:pPr>
+        <w:pStyle w:val="Normal"/>
+        <w:spacing w:lineRule="auto" w:line="240" w:before="0" w:after="0"/>
+        <w:jc w:val="center"/>
+        <w:rPr>
+          <w:b w:val="false"/>
+          <w:b w:val="false"/>
+          <w:bCs w:val="false"/>
+          <w:sz w:val="24"/>
+          <w:szCs w:val="24"/>
+          <w:lang w:val="en-US"/>
+        </w:rPr>
+      </w:pPr>
+      <w:r>
+        <w:rPr>
+          <w:rFonts w:ascii="Times New Roman" w:hAnsi="Times New Roman"/>
+          <w:b w:val="false"/>
+          <w:bCs w:val="false"/>
+          <w:i/>
+          <w:iCs/>
+          <w:color w:val="808080"/>
+          <w:sz w:val="24"/>
+          <w:szCs w:val="24"/>
+          <w:lang w:val="sr-Latn-RS"/>
+        </w:rPr>
+        <w:t>Slika 3.2</w:t>
+      </w:r>
+      <w:r>
+        <w:br w:type="page"/>
+      </w:r>
+    </w:p>
+    <w:p>
+      <w:pPr>
+        <w:pStyle w:val="Normal"/>
+        <w:spacing w:lineRule="auto" w:line="240" w:before="0" w:after="0"/>
+        <w:jc w:val="both"/>
+        <w:rPr>
+          <w:rFonts w:ascii="Times New Roman" w:hAnsi="Times New Roman"/>
+          <w:i w:val="false"/>
+          <w:i w:val="false"/>
+          <w:iCs w:val="false"/>
+          <w:color w:val="000000"/>
+          <w:lang w:val="sr-Latn-RS"/>
+        </w:rPr>
+      </w:pPr>
+      <w:r>
+        <w:rPr>
+          <w:b w:val="false"/>
+          <w:bCs w:val="false"/>
+          <w:sz w:val="24"/>
+          <w:szCs w:val="24"/>
+          <w:lang w:val="en-US"/>
+        </w:rPr>
+      </w:r>
+    </w:p>
     <w:sectPr>
-      <w:footerReference w:type="default" r:id="rId4"/>
+      <w:footerReference w:type="default" r:id="rId8"/>
       <w:type w:val="nextPage"/>
       <w:pgSz w:w="11906" w:h="16838"/>
       <w:pgMar w:left="1440" w:right="1440" w:header="0" w:top="1440" w:footer="1440" w:bottom="2234" w:gutter="0"/>
@@ -1712,7 +4771,7 @@
 
 <file path=word/comments.xml><?xml version="1.0" encoding="utf-8"?>
 <w:comments xmlns:o="urn:schemas-microsoft-com:office:office" xmlns:r="http://schemas.openxmlformats.org/officeDocument/2006/relationships" xmlns:v="urn:schemas-microsoft-com:vml" xmlns:w="http://schemas.openxmlformats.org/wordprocessingml/2006/main" xmlns:w10="urn:schemas-microsoft-com:office:word" xmlns:wp="http://schemas.openxmlformats.org/drawingml/2006/wordprocessingDrawing" xmlns:wps="http://schemas.microsoft.com/office/word/2010/wordprocessingShape" xmlns:wpg="http://schemas.microsoft.com/office/word/2010/wordprocessingGroup" xmlns:mc="http://schemas.openxmlformats.org/markup-compatibility/2006" xmlns:wp14="http://schemas.microsoft.com/office/word/2010/wordprocessingDrawing" xmlns:w14="http://schemas.microsoft.com/office/word/2010/wordml" mc:Ignorable="w14 wp14">
-  <w:comment w:id="0" w:author="Danijela" w:date="2016-10-20T21:16:00Z" w:initials="D">
+  <w:comment w:id="0" w:author="Danijela" w:date="2016-10-20T21:12:00Z" w:initials="D">
     <w:p>
       <w:r>
         <w:rPr>
@@ -1721,11 +4780,11 @@
           <w:szCs w:val="24"/>
           <w:lang w:val="sr-Latn-RS" w:eastAsia="en-US" w:bidi="en-US"/>
         </w:rPr>
-        <w:t>Izabrati dva složenija proces i prikazati ih kroz dva odvojena dijagrama aktivnosti</w:t>
+        <w:t>Pored entitet klasa treba da se nadju i one granicne i kontrol klase koje vam trebaju za dinamičke dijagrame</w:t>
       </w:r>
     </w:p>
   </w:comment>
-  <w:comment w:id="1" w:author="Danijela" w:date="2016-10-20T21:12:00Z" w:initials="D">
+  <w:comment w:id="1" w:author="Danijela" w:date="2016-10-20T21:13:00Z" w:initials="D">
     <w:p>
       <w:r>
         <w:rPr>
@@ -1734,24 +4793,11 @@
           <w:szCs w:val="24"/>
           <w:lang w:val="sr-Latn-RS" w:eastAsia="en-US" w:bidi="en-US"/>
         </w:rPr>
-        <w:t>Pored entitet klasa treba da se nadju i one granicne i kontrol klase koje vam trebaju za dinamičke dijagrame</w:t>
+        <w:t>Ovde treba dati 3 dijagrama sekvenci. Dijagrami treba da opisuju neku složeniju funkcionalnost</w:t>
       </w:r>
     </w:p>
   </w:comment>
-  <w:comment w:id="2" w:author="Danijela" w:date="2016-10-20T21:13:00Z" w:initials="D">
-    <w:p>
-      <w:r>
-        <w:rPr>
-          <w:rFonts w:ascii="Liberation Serif" w:hAnsi="Liberation Serif" w:eastAsia="DejaVu Sans" w:cs="DejaVu Sans"/>
-          <w:sz w:val="24"/>
-          <w:szCs w:val="24"/>
-          <w:lang w:val="sr-Latn-RS" w:eastAsia="en-US" w:bidi="en-US"/>
-        </w:rPr>
-        <w:t>Ovde treba dati 3 dijagrama sekvenci. Dijagrami treba da opisuju neku složeniju funkcionalnost</w:t>
-      </w:r>
-    </w:p>
-  </w:comment>
-  <w:comment w:id="3" w:author="Unknown Author" w:date="2020-03-20T18:27:00Z" w:initials="">
+  <w:comment w:id="2" w:author="Unknown Author" w:date="2020-03-20T18:27:00Z" w:initials="">
     <w:p>
       <w:r>
         <w:rPr>
@@ -1764,7 +4810,7 @@
       </w:r>
     </w:p>
   </w:comment>
-  <w:comment w:id="4" w:author="Danijela" w:date="2016-10-20T21:18:00Z" w:initials="D">
+  <w:comment w:id="3" w:author="Danijela" w:date="2016-10-20T21:18:00Z" w:initials="D">
     <w:p>
       <w:r>
         <w:rPr>
@@ -1777,7 +4823,7 @@
       </w:r>
     </w:p>
   </w:comment>
-  <w:comment w:id="5" w:author="Danijela" w:date="2016-10-20T21:14:00Z" w:initials="D">
+  <w:comment w:id="4" w:author="Danijela" w:date="2016-10-20T21:14:00Z" w:initials="D">
     <w:p>
       <w:r>
         <w:rPr>
@@ -1816,7 +4862,7 @@
     </w:r>
     <w:r>
       <w:rPr/>
-      <w:t>3</w:t>
+      <w:t>10</w:t>
     </w:r>
     <w:r>
       <w:rPr/>

</xml_diff>

<commit_message>
Structural changes to use case diagram for manager and correction to activity diagram
</commit_message>
<xml_diff>
--- a/poslovanje restorana.docx
+++ b/poslovanje restorana.docx
@@ -49,7 +49,7 @@
                 <mc:Choice Requires="wps">
                   <w:drawing>
                     <wp:inline distT="0" distB="0" distL="0" distR="0" wp14:anchorId="2FCA785D">
-                      <wp:extent cx="1219200" cy="1227455"/>
+                      <wp:extent cx="1219835" cy="1228090"/>
                       <wp:effectExtent l="0" t="0" r="0" b="0"/>
                       <wp:docPr id="1" name="Picture 221"/>
                       <a:graphic xmlns:a="http://schemas.openxmlformats.org/drawingml/2006/main">
@@ -66,7 +66,7 @@
                             <pic:spPr>
                               <a:xfrm>
                                 <a:off x="0" y="0"/>
-                                <a:ext cx="1218600" cy="1226880"/>
+                                <a:ext cx="1219320" cy="1227600"/>
                               </a:xfrm>
                               <a:prstGeom prst="rect">
                                 <a:avLst/>
@@ -109,7 +109,7 @@
                       <v:path o:extrusionok="f" gradientshapeok="t" o:connecttype="rect"/>
                       <o:lock v:ext="edit" aspectratio="t"/>
                     </v:shapetype>
-                    <v:shape id="shape_0" ID="Picture 221" stroked="f" style="position:absolute;margin-left:0pt;margin-top:-96.65pt;width:95.9pt;height:96.55pt;mso-position-vertical:top" wp14:anchorId="2FCA785D" type="shapetype_75">
+                    <v:shape id="shape_0" ID="Picture 221" stroked="f" style="position:absolute;margin-left:0pt;margin-top:-96.7pt;width:95.95pt;height:96.6pt;mso-position-vertical:top" wp14:anchorId="2FCA785D" type="shapetype_75">
                       <v:imagedata r:id="rId2" o:detectmouseclick="t"/>
                       <w10:wrap type="none"/>
                       <v:stroke color="#3465a4" weight="9360" joinstyle="round" endcap="flat"/>
@@ -222,7 +222,7 @@
                 <mc:Choice Requires="wps">
                   <w:drawing>
                     <wp:inline distT="0" distB="0" distL="0" distR="0" wp14:anchorId="74CD79BC">
-                      <wp:extent cx="1306195" cy="1227455"/>
+                      <wp:extent cx="1306830" cy="1228090"/>
                       <wp:effectExtent l="0" t="0" r="0" b="0"/>
                       <wp:docPr id="2" name="Picture 222"/>
                       <a:graphic xmlns:a="http://schemas.openxmlformats.org/drawingml/2006/main">
@@ -239,7 +239,7 @@
                             <pic:spPr>
                               <a:xfrm>
                                 <a:off x="0" y="0"/>
-                                <a:ext cx="1305720" cy="1226880"/>
+                                <a:ext cx="1306080" cy="1227600"/>
                               </a:xfrm>
                               <a:prstGeom prst="rect">
                                 <a:avLst/>
@@ -263,7 +263,7 @@
                 </mc:Choice>
                 <mc:Fallback>
                   <w:pict>
-                    <v:shape id="shape_0" ID="Picture 222" stroked="f" style="position:absolute;margin-left:0pt;margin-top:-96.65pt;width:102.75pt;height:96.55pt;mso-position-vertical:top" wp14:anchorId="74CD79BC" type="shapetype_75">
+                    <v:shape id="shape_0" ID="Picture 222" stroked="f" style="position:absolute;margin-left:0pt;margin-top:-96.7pt;width:102.8pt;height:96.6pt;mso-position-vertical:top" wp14:anchorId="74CD79BC" type="shapetype_75">
                       <v:imagedata r:id="rId3" o:detectmouseclick="t"/>
                       <w10:wrap type="none"/>
                       <v:stroke color="#3465a4" weight="9360" joinstyle="round" endcap="flat"/>
@@ -1348,7 +1348,59 @@
           <w:sz w:val="24"/>
           <w:szCs w:val="24"/>
         </w:rPr>
-        <w:t xml:space="preserve"> za poslovanje restorana ”XXXXXX” je android aplikacija </w:t>
+        <w:t xml:space="preserve"> za poslovanje restorana ”XXXXXX”</w:t>
+      </w:r>
+      <w:r>
+        <w:rPr>
+          <w:rFonts w:ascii="Times New Roman" w:hAnsi="Times New Roman"/>
+          <w:sz w:val="24"/>
+          <w:szCs w:val="24"/>
+          <w:lang w:val="sr-Latn-RS"/>
+        </w:rPr>
+        <w:t xml:space="preserve"> </w:t>
+      </w:r>
+      <w:r>
+        <w:rPr>
+          <w:rFonts w:ascii="Times New Roman" w:hAnsi="Times New Roman"/>
+          <w:sz w:val="24"/>
+          <w:szCs w:val="24"/>
+          <w:lang w:val="sr-Latn-RS"/>
+        </w:rPr>
+        <w:t>su</w:t>
+      </w:r>
+      <w:r>
+        <w:rPr>
+          <w:rFonts w:ascii="Times New Roman" w:hAnsi="Times New Roman"/>
+          <w:sz w:val="24"/>
+          <w:szCs w:val="24"/>
+          <w:lang w:val="sr-Latn-RS"/>
+        </w:rPr>
+        <w:t xml:space="preserve"> </w:t>
+      </w:r>
+      <w:r>
+        <w:rPr>
+          <w:rFonts w:ascii="Times New Roman" w:hAnsi="Times New Roman"/>
+          <w:sz w:val="24"/>
+          <w:szCs w:val="24"/>
+        </w:rPr>
+        <w:t>android aplikacij</w:t>
+      </w:r>
+      <w:r>
+        <w:rPr>
+          <w:rFonts w:ascii="Times New Roman" w:hAnsi="Times New Roman"/>
+          <w:sz w:val="24"/>
+          <w:szCs w:val="24"/>
+          <w:lang w:val="sr-Latn-RS"/>
+        </w:rPr>
+        <w:t>e</w:t>
+      </w:r>
+      <w:r>
+        <w:rPr>
+          <w:rFonts w:ascii="Times New Roman" w:hAnsi="Times New Roman"/>
+          <w:sz w:val="24"/>
+          <w:szCs w:val="24"/>
+        </w:rPr>
+        <w:t xml:space="preserve"> </w:t>
       </w:r>
       <w:r>
         <w:rPr>
@@ -1463,7 +1515,16 @@
           <w:szCs w:val="24"/>
           <w:lang w:val="sr-Latn-RS"/>
         </w:rPr>
-        <w:t>Menadžer restorana kreira raspored rada, za zaposlene, za naredni mesec. Ima mogućnost da kreira naloge za zaposlene.Takođe ima uvid u spisak svih zapolenih ali i mogućnost da vrši naknadne izmene nad njihovim podacima. Menadžer restorana vrši kreiranje i po potrebi ažuriranje spiska za nabavku, kako bi omogućio nesmetan rad zaposlenih. Nakon što pregleda i odobri trenutni spisak, kroz samu aplikaciju obavlja poručivanje artikala potrebnih restoranu.</w:t>
+        <w:t xml:space="preserve">Menadžer restorana kreira raspored rada, za zaposlene, za naredni mesec. Ima mogućnost da kreira naloge za zaposlene.Takođe ima uvid u spisak svih zapolenih ali i mogućnost da vrši naknadne izmene nad njihovim podacima. Menadžer restorana vrši kreiranje i po potrebi ažuriranje spiska za nabavku, kako bi omogućio nesmetan rad zaposlenih. Nakon što pregleda i odobri trenutni spisak, kroz samu aplikaciju obavlja poručivanje artikala potrebnih restoranu. </w:t>
+      </w:r>
+      <w:r>
+        <w:rPr>
+          <w:rFonts w:ascii="Times New Roman" w:hAnsi="Times New Roman"/>
+          <w:sz w:val="24"/>
+          <w:szCs w:val="24"/>
+          <w:lang w:val="sr-Latn-RS"/>
+        </w:rPr>
+        <w:t xml:space="preserve">Zarad konzistentnosti podakata, naš sistem koristi server na kome se nalaziti ažurirana baza podataka. Pored konzistentnosti server hendluje i notifikacije potrebne za rad našeg sistema. </w:t>
       </w:r>
     </w:p>
     <w:p>
@@ -1498,238 +1559,224 @@
         </w:rPr>
       </w:pPr>
       <w:r>
-        <w:rPr>
-          <w:rFonts w:ascii="Times New Roman" w:hAnsi="Times New Roman"/>
+        <w:rPr/>
+      </w:r>
+    </w:p>
+    <w:p>
+      <w:pPr>
+        <w:pStyle w:val="Normal"/>
+        <w:spacing w:lineRule="auto" w:line="240" w:before="0" w:after="0"/>
+        <w:jc w:val="both"/>
+        <w:rPr>
           <w:color w:val="FF0000"/>
-          <w:sz w:val="24"/>
-          <w:szCs w:val="24"/>
-          <w:lang w:val="sr-Latn-RS"/>
-        </w:rPr>
-        <w:t>Koristeći bazu podataka, postižemo konzistentnost podataka, lakšu administraciju, ali i povećavamo brzinu izvršavanja poslova. Radnici se</w:t>
-      </w:r>
-      <w:r>
-        <w:rPr>
-          <w:rFonts w:ascii="Times New Roman" w:hAnsi="Times New Roman"/>
+          <w:lang w:val="sv-SE"/>
+        </w:rPr>
+      </w:pPr>
+      <w:r>
+        <w:rPr/>
+      </w:r>
+    </w:p>
+    <w:p>
+      <w:pPr>
+        <w:pStyle w:val="Normal"/>
+        <w:spacing w:lineRule="auto" w:line="240" w:before="0" w:after="0"/>
+        <w:jc w:val="both"/>
+        <w:rPr>
           <w:color w:val="FF0000"/>
-          <w:sz w:val="24"/>
-          <w:szCs w:val="24"/>
-          <w:lang w:val="sv-SE"/>
-        </w:rPr>
-        <w:t xml:space="preserve"> po dolasku na radno mesto </w:t>
-      </w:r>
-      <w:r>
-        <w:rPr>
-          <w:rFonts w:ascii="Times New Roman" w:hAnsi="Times New Roman"/>
+          <w:lang w:val="sv-SE"/>
+        </w:rPr>
+      </w:pPr>
+      <w:r>
+        <w:rPr/>
+      </w:r>
+    </w:p>
+    <w:p>
+      <w:pPr>
+        <w:pStyle w:val="Normal"/>
+        <w:spacing w:lineRule="auto" w:line="240" w:before="0" w:after="0"/>
+        <w:jc w:val="both"/>
+        <w:rPr>
           <w:color w:val="FF0000"/>
-          <w:sz w:val="24"/>
-          <w:szCs w:val="24"/>
-          <w:lang w:val="sr-Latn-RS"/>
-        </w:rPr>
-        <w:t>registruju na sistem preko id-</w:t>
-      </w:r>
-      <w:r>
-        <w:rPr>
-          <w:rFonts w:ascii="Times New Roman" w:hAnsi="Times New Roman"/>
+          <w:lang w:val="sv-SE"/>
+        </w:rPr>
+      </w:pPr>
+      <w:r>
+        <w:rPr/>
+      </w:r>
+    </w:p>
+    <w:p>
+      <w:pPr>
+        <w:pStyle w:val="Normal"/>
+        <w:spacing w:lineRule="auto" w:line="240" w:before="0" w:after="0"/>
+        <w:jc w:val="both"/>
+        <w:rPr>
           <w:color w:val="FF0000"/>
-          <w:sz w:val="24"/>
-          <w:szCs w:val="24"/>
-          <w:lang w:val="sv-SE"/>
-        </w:rPr>
-        <w:t xml:space="preserve">a </w:t>
-      </w:r>
-      <w:r>
-        <w:rPr>
-          <w:rFonts w:ascii="Times New Roman" w:hAnsi="Times New Roman"/>
+          <w:lang w:val="sv-SE"/>
+        </w:rPr>
+      </w:pPr>
+      <w:r>
+        <w:rPr/>
+      </w:r>
+    </w:p>
+    <w:p>
+      <w:pPr>
+        <w:pStyle w:val="Normal"/>
+        <w:spacing w:lineRule="auto" w:line="240" w:before="0" w:after="0"/>
+        <w:jc w:val="both"/>
+        <w:rPr>
           <w:color w:val="FF0000"/>
-          <w:sz w:val="24"/>
-          <w:szCs w:val="24"/>
-          <w:lang w:val="sr-Latn-RS"/>
-        </w:rPr>
-        <w:t xml:space="preserve">i na taj način otpočinju svoju smenu. </w:t>
-      </w:r>
-    </w:p>
-    <w:p>
-      <w:pPr>
-        <w:pStyle w:val="Normal"/>
-        <w:spacing w:lineRule="auto" w:line="240" w:before="0" w:after="0"/>
-        <w:jc w:val="both"/>
-        <w:rPr>
-          <w:rFonts w:ascii="Times New Roman" w:hAnsi="Times New Roman"/>
+          <w:lang w:val="sv-SE"/>
+        </w:rPr>
+      </w:pPr>
+      <w:r>
+        <w:rPr>
           <w:color w:val="FF0000"/>
-          <w:sz w:val="24"/>
-          <w:szCs w:val="24"/>
-          <w:lang w:val="sr-Latn-RS"/>
-        </w:rPr>
-      </w:pPr>
-      <w:r>
-        <w:rPr>
-          <w:rFonts w:ascii="Times New Roman" w:hAnsi="Times New Roman"/>
+          <w:lang w:val="sv-SE"/>
+        </w:rPr>
+      </w:r>
+    </w:p>
+    <w:p>
+      <w:pPr>
+        <w:pStyle w:val="Normal"/>
+        <w:spacing w:lineRule="auto" w:line="240" w:before="0" w:after="0"/>
+        <w:jc w:val="both"/>
+        <w:rPr>
           <w:color w:val="FF0000"/>
-          <w:sz w:val="24"/>
-          <w:szCs w:val="24"/>
-          <w:lang w:val="sr-Latn-RS"/>
-        </w:rPr>
-        <w:t>Kuvar je u mogućnosti da podnese zahtev za nabavku utrošenih artikala. Menadžer na osnovu id zaposlenog, ima mogucnost da pravi raspored radnika po smenama, ali i da obradi zahteve za nabavku. Sistem takođe beleži satnice svih zaposlenih, na osnovu vremena logovanja na sistem.</w:t>
-      </w:r>
-    </w:p>
-    <w:p>
-      <w:pPr>
-        <w:pStyle w:val="Normal"/>
-        <w:spacing w:lineRule="auto" w:line="240" w:before="0" w:after="0"/>
-        <w:jc w:val="both"/>
+          <w:lang w:val="sv-SE"/>
+        </w:rPr>
+      </w:pPr>
+      <w:r>
         <w:rPr>
           <w:color w:val="FF0000"/>
           <w:lang w:val="sv-SE"/>
         </w:rPr>
-      </w:pPr>
-      <w:r>
+      </w:r>
+    </w:p>
+    <w:p>
+      <w:pPr>
+        <w:pStyle w:val="Normal"/>
+        <w:spacing w:lineRule="auto" w:line="240" w:before="0" w:after="0"/>
+        <w:jc w:val="both"/>
         <w:rPr>
           <w:color w:val="FF0000"/>
           <w:lang w:val="sv-SE"/>
         </w:rPr>
-      </w:r>
-    </w:p>
-    <w:p>
-      <w:pPr>
-        <w:pStyle w:val="Normal"/>
-        <w:spacing w:lineRule="auto" w:line="240" w:before="0" w:after="0"/>
-        <w:jc w:val="both"/>
+      </w:pPr>
+      <w:r>
         <w:rPr>
           <w:color w:val="FF0000"/>
           <w:lang w:val="sv-SE"/>
         </w:rPr>
-      </w:pPr>
-      <w:r>
+      </w:r>
+    </w:p>
+    <w:p>
+      <w:pPr>
+        <w:pStyle w:val="Normal"/>
+        <w:spacing w:lineRule="auto" w:line="240" w:before="0" w:after="0"/>
+        <w:jc w:val="both"/>
         <w:rPr>
           <w:color w:val="FF0000"/>
           <w:lang w:val="sv-SE"/>
         </w:rPr>
+      </w:pPr>
+      <w:r>
+        <w:rPr>
+          <w:color w:val="FF0000"/>
+          <w:lang w:val="sv-SE"/>
+        </w:rPr>
+      </w:r>
+    </w:p>
+    <w:p>
+      <w:pPr>
+        <w:pStyle w:val="Normal"/>
+        <w:spacing w:lineRule="auto" w:line="240" w:before="0" w:after="0"/>
+        <w:jc w:val="both"/>
+        <w:rPr>
+          <w:color w:val="FF0000"/>
+          <w:lang w:val="sv-SE"/>
+        </w:rPr>
+      </w:pPr>
+      <w:r>
+        <w:rPr>
+          <w:color w:val="FF0000"/>
+          <w:lang w:val="sv-SE"/>
+        </w:rPr>
+      </w:r>
+    </w:p>
+    <w:p>
+      <w:pPr>
+        <w:pStyle w:val="Normal"/>
+        <w:spacing w:lineRule="auto" w:line="240" w:before="0" w:after="0"/>
+        <w:jc w:val="both"/>
+        <w:rPr>
+          <w:color w:val="FF0000"/>
+          <w:lang w:val="sv-SE"/>
+        </w:rPr>
+      </w:pPr>
+      <w:r>
+        <w:rPr>
+          <w:color w:val="FF0000"/>
+          <w:lang w:val="sv-SE"/>
+        </w:rPr>
+      </w:r>
+    </w:p>
+    <w:p>
+      <w:pPr>
+        <w:pStyle w:val="Normal"/>
+        <w:spacing w:lineRule="auto" w:line="240" w:before="0" w:after="0"/>
+        <w:jc w:val="both"/>
+        <w:rPr>
+          <w:color w:val="FF0000"/>
+          <w:lang w:val="sv-SE"/>
+        </w:rPr>
+      </w:pPr>
+      <w:r>
+        <w:rPr>
+          <w:color w:val="FF0000"/>
+          <w:lang w:val="sv-SE"/>
+        </w:rPr>
+      </w:r>
+    </w:p>
+    <w:p>
+      <w:pPr>
+        <w:pStyle w:val="Normal"/>
+        <w:spacing w:lineRule="auto" w:line="240" w:before="0" w:after="0"/>
+        <w:jc w:val="both"/>
+        <w:rPr>
+          <w:color w:val="FF0000"/>
+          <w:lang w:val="sv-SE"/>
+        </w:rPr>
+      </w:pPr>
+      <w:r>
+        <w:rPr>
+          <w:color w:val="FF0000"/>
+          <w:lang w:val="sv-SE"/>
+        </w:rPr>
+      </w:r>
+    </w:p>
+    <w:p>
+      <w:pPr>
+        <w:pStyle w:val="Normal"/>
+        <w:spacing w:lineRule="auto" w:line="240" w:before="0" w:after="0"/>
+        <w:jc w:val="both"/>
+        <w:rPr>
+          <w:color w:val="FF0000"/>
+          <w:lang w:val="sv-SE"/>
+        </w:rPr>
+      </w:pPr>
+      <w:r>
+        <w:rPr>
+          <w:color w:val="FF0000"/>
+          <w:lang w:val="sv-SE"/>
+        </w:rPr>
       </w:r>
     </w:p>
     <w:p>
       <w:pPr>
         <w:pStyle w:val="ListParagraph"/>
-        <w:numPr>
-          <w:ilvl w:val="0"/>
-          <w:numId w:val="2"/>
-        </w:numPr>
-        <w:spacing w:lineRule="auto" w:line="240" w:before="0" w:after="0"/>
+        <w:spacing w:lineRule="auto" w:line="240" w:before="0" w:after="0"/>
+        <w:ind w:hanging="0"/>
         <w:contextualSpacing/>
-        <w:jc w:val="both"/>
-        <w:rPr>
-          <w:color w:val="FF0000"/>
-          <w:lang w:val="sv-SE"/>
-        </w:rPr>
-      </w:pPr>
-      <w:r>
-        <w:rPr>
-          <w:color w:val="FF0000"/>
-          <w:lang w:val="sv-SE"/>
-        </w:rPr>
-        <w:t>Gost: dostava ili u porudzbina u restoranu</w:t>
-      </w:r>
-    </w:p>
-    <w:p>
-      <w:pPr>
-        <w:pStyle w:val="ListParagraph"/>
-        <w:numPr>
-          <w:ilvl w:val="0"/>
-          <w:numId w:val="2"/>
-        </w:numPr>
-        <w:spacing w:lineRule="auto" w:line="240" w:before="0" w:after="0"/>
-        <w:contextualSpacing/>
-        <w:jc w:val="both"/>
-        <w:rPr>
-          <w:color w:val="FF0000"/>
-          <w:lang w:val="sv-SE"/>
-        </w:rPr>
-      </w:pPr>
-      <w:r>
-        <w:rPr>
-          <w:color w:val="FF0000"/>
-          <w:lang w:val="sv-SE"/>
-        </w:rPr>
-        <w:t>Dve odvojene aplikacije za menadzera restorana I za goste restorana (mogucnost dostave ili direktne poridzbine)</w:t>
-      </w:r>
-    </w:p>
-    <w:p>
-      <w:pPr>
-        <w:pStyle w:val="ListParagraph"/>
-        <w:numPr>
-          <w:ilvl w:val="0"/>
-          <w:numId w:val="2"/>
-        </w:numPr>
-        <w:spacing w:lineRule="auto" w:line="240" w:before="0" w:after="0"/>
-        <w:contextualSpacing/>
-        <w:jc w:val="both"/>
-        <w:rPr>
-          <w:color w:val="FF0000"/>
-          <w:lang w:val="sv-SE"/>
-        </w:rPr>
-      </w:pPr>
-      <w:r>
-        <w:rPr>
-          <w:color w:val="FF0000"/>
-          <w:lang w:val="sv-SE"/>
-        </w:rPr>
-        <w:t>Samo konobar ima app za porucivanje</w:t>
-      </w:r>
-    </w:p>
-    <w:p>
-      <w:pPr>
-        <w:pStyle w:val="ListParagraph"/>
-        <w:numPr>
-          <w:ilvl w:val="0"/>
-          <w:numId w:val="2"/>
-        </w:numPr>
-        <w:spacing w:lineRule="auto" w:line="240" w:before="0" w:after="0"/>
-        <w:contextualSpacing/>
-        <w:jc w:val="both"/>
-        <w:rPr>
-          <w:color w:val="FF0000"/>
-          <w:lang w:val="sv-SE"/>
-        </w:rPr>
-      </w:pPr>
-      <w:r>
-        <w:rPr>
-          <w:color w:val="FF0000"/>
-          <w:lang w:val="sv-SE"/>
-        </w:rPr>
-        <w:t>Imacemo menadzera nabavke I sefa kuhinje</w:t>
-      </w:r>
-    </w:p>
-    <w:p>
-      <w:pPr>
-        <w:pStyle w:val="ListParagraph"/>
-        <w:numPr>
-          <w:ilvl w:val="0"/>
-          <w:numId w:val="2"/>
-        </w:numPr>
-        <w:spacing w:lineRule="auto" w:line="240" w:before="0" w:after="0"/>
-        <w:contextualSpacing/>
-        <w:jc w:val="both"/>
-        <w:rPr>
-          <w:lang w:val="sv-SE"/>
-        </w:rPr>
-      </w:pPr>
-      <w:r>
-        <w:rPr>
-          <w:color w:val="FF0000"/>
-          <w:lang w:val="sv-SE"/>
-        </w:rPr>
-        <w:t>Menadzer navake I sef kuhinje mogu da rade neke iste stvari ali ne sve</w:t>
-      </w:r>
-      <w:r>
-        <w:rPr>
-          <w:lang w:val="sv-SE"/>
-        </w:rPr>
-        <w:t>!</w:t>
-      </w:r>
-    </w:p>
-    <w:p>
-      <w:pPr>
-        <w:pStyle w:val="Normal"/>
-        <w:spacing w:lineRule="auto" w:line="240" w:before="0" w:after="0"/>
         <w:jc w:val="both"/>
         <w:rPr>
           <w:rFonts w:ascii="Times New Roman" w:hAnsi="Times New Roman"/>
@@ -1879,7 +1926,20 @@
           <w:szCs w:val="24"/>
           <w:lang w:val="sr-Latn-RS"/>
         </w:rPr>
-        <w:t>Gost, nakon što preuzme aplikaciju sa google prodavnice, ima mogućnost da  izabere da li zeli da hranu i piće poruči u restoranu ili ipak želi da mu se porudžbina dostavi na kućnu adresu. Ukoliko se odluči za prvu opciju potrebno je da unese broj stola za kojim sedi, dok u slučaju dostave u prazno polje unosi adresu na koju želi da mu se dostavi porudžbina. Nakon potvrde korisnik pristupa aktuelnom meniju restorana i formira porudžbinu odabirom jedne ili više stavki. Kadi utvrdi da je zadovoljan izborom, potvrđuje porudžbinu i proverava status, koji mu govori da li je porudžbina prihvaćena i vreme čekanja na istu, čime se završava prikazana aktivnost.</w:t>
+        <w:t xml:space="preserve">Gost, nakon što preuzme aplikaciju sa google prodavnice, ima mogućnost da  izabere da li zeli da hranu i piće poruči u restoranu ili ipak želi da mu se porudžbina dostavi na kućnu adresu. Ukoliko se odluči za prvu opciju potrebno je da unese broj stola za kojim sedi, dok u slučaju dostave u prazno polje unosi adresu na koju želi da mu se dostavi porudžbina. Nakon potvrde korisnik pristupa aktuelnom meniju restorana i formira porudžbinu odabirom jedne ili više stavki. Kadi utvrdi da je zadovoljan izborom, potvrđuje porudžbinu i proverava status, koji mu govori da li je porudžbina prihvaćena i vreme čekanja na istu. </w:t>
+      </w:r>
+      <w:r>
+        <w:rPr>
+          <w:rFonts w:ascii="Times New Roman" w:hAnsi="Times New Roman"/>
+          <w:b w:val="false"/>
+          <w:bCs w:val="false"/>
+          <w:i w:val="false"/>
+          <w:iCs w:val="false"/>
+          <w:sz w:val="24"/>
+          <w:szCs w:val="24"/>
+          <w:lang w:val="sr-Latn-RS"/>
+        </w:rPr>
+        <w:t>Ovde se ili završava porudžbina ili je moguće kreirati novu.</w:t>
       </w:r>
     </w:p>
     <w:p>
@@ -1912,7 +1972,7 @@
           <w:lang w:val="sr-Latn-RS"/>
         </w:rPr>
         <w:drawing>
-          <wp:anchor behindDoc="0" distT="0" distB="0" distL="0" distR="0" simplePos="0" locked="0" layoutInCell="1" allowOverlap="1" relativeHeight="2">
+          <wp:anchor behindDoc="0" distT="0" distB="0" distL="0" distR="0" simplePos="0" locked="0" layoutInCell="1" allowOverlap="1" relativeHeight="6">
             <wp:simplePos x="0" y="0"/>
             <wp:positionH relativeFrom="column">
               <wp:align>center</wp:align>
@@ -1920,7 +1980,7 @@
             <wp:positionV relativeFrom="paragraph">
               <wp:posOffset>635</wp:posOffset>
             </wp:positionV>
-            <wp:extent cx="4477385" cy="5514975"/>
+            <wp:extent cx="3692525" cy="5945505"/>
             <wp:effectExtent l="0" t="0" r="0" b="0"/>
             <wp:wrapSquare wrapText="largest"/>
             <wp:docPr id="3" name="Image1" descr=""/>
@@ -1945,7 +2005,7 @@
                   <pic:spPr bwMode="auto">
                     <a:xfrm>
                       <a:off x="0" y="0"/>
-                      <a:ext cx="4477385" cy="5514975"/>
+                      <a:ext cx="3692525" cy="5945505"/>
                     </a:xfrm>
                     <a:prstGeom prst="rect">
                       <a:avLst/>
@@ -2963,124 +3023,21 @@
         </w:rPr>
       </w:pPr>
       <w:r>
-        <w:rPr>
-          <w:rFonts w:ascii="Times New Roman" w:hAnsi="Times New Roman"/>
-          <w:b w:val="false"/>
-          <w:bCs w:val="false"/>
+        <w:rPr/>
+      </w:r>
+    </w:p>
+    <w:p>
+      <w:pPr>
+        <w:pStyle w:val="Normal"/>
+        <w:spacing w:lineRule="auto" w:line="240" w:before="0" w:after="0"/>
+        <w:jc w:val="center"/>
+        <w:rPr>
+          <w:i/>
           <w:i/>
           <w:iCs/>
           <w:color w:val="808080"/>
-          <w:sz w:val="24"/>
-          <w:szCs w:val="24"/>
-          <w:lang w:val="sr-Latn-RS"/>
-        </w:rPr>
-        <w:t>Slika 2.1</w:t>
-      </w:r>
-    </w:p>
-    <w:p>
-      <w:pPr>
-        <w:pStyle w:val="Normal"/>
-        <w:spacing w:lineRule="auto" w:line="240" w:before="0" w:after="0"/>
-        <w:jc w:val="both"/>
-        <w:rPr>
-          <w:rFonts w:ascii="Times New Roman" w:hAnsi="Times New Roman"/>
-          <w:b w:val="false"/>
-          <w:b w:val="false"/>
-          <w:bCs w:val="false"/>
-          <w:sz w:val="24"/>
-          <w:szCs w:val="24"/>
-          <w:lang w:val="sr-Latn-RS"/>
-        </w:rPr>
-      </w:pPr>
-      <w:r>
-        <w:rPr>
-          <w:rFonts w:ascii="Times New Roman" w:hAnsi="Times New Roman"/>
-          <w:b w:val="false"/>
-          <w:bCs w:val="false"/>
-          <w:sz w:val="24"/>
-          <w:szCs w:val="24"/>
-          <w:lang w:val="sr-Latn-RS"/>
-        </w:rPr>
-      </w:r>
-    </w:p>
-    <w:p>
-      <w:pPr>
-        <w:pStyle w:val="Normal"/>
-        <w:spacing w:lineRule="auto" w:line="240" w:before="0" w:after="0"/>
-        <w:jc w:val="both"/>
-        <w:rPr>
-          <w:rFonts w:ascii="Times New Roman" w:hAnsi="Times New Roman"/>
-          <w:b w:val="false"/>
-          <w:b w:val="false"/>
-          <w:bCs w:val="false"/>
-          <w:sz w:val="24"/>
-          <w:szCs w:val="24"/>
-          <w:lang w:val="sr-Latn-RS"/>
-        </w:rPr>
-      </w:pPr>
-      <w:r>
-        <w:rPr>
-          <w:rFonts w:ascii="Times New Roman" w:hAnsi="Times New Roman"/>
-          <w:b w:val="false"/>
-          <w:bCs w:val="false"/>
-          <w:sz w:val="24"/>
-          <w:szCs w:val="24"/>
-          <w:lang w:val="sr-Latn-RS"/>
-        </w:rPr>
-      </w:r>
-    </w:p>
-    <w:p>
-      <w:pPr>
-        <w:pStyle w:val="Normal"/>
-        <w:spacing w:lineRule="auto" w:line="240" w:before="0" w:after="0"/>
-        <w:jc w:val="both"/>
-        <w:rPr>
-          <w:rFonts w:ascii="Times New Roman" w:hAnsi="Times New Roman"/>
-          <w:b w:val="false"/>
-          <w:b w:val="false"/>
-          <w:bCs w:val="false"/>
-          <w:sz w:val="24"/>
-          <w:szCs w:val="24"/>
-          <w:lang w:val="sr-Latn-RS"/>
-        </w:rPr>
-      </w:pPr>
-      <w:r>
-        <w:rPr>
-          <w:rFonts w:ascii="Times New Roman" w:hAnsi="Times New Roman"/>
-          <w:b w:val="false"/>
-          <w:bCs w:val="false"/>
-          <w:sz w:val="24"/>
-          <w:szCs w:val="24"/>
-          <w:lang w:val="sr-Latn-RS"/>
-        </w:rPr>
-      </w:r>
-    </w:p>
-    <w:p>
-      <w:pPr>
-        <w:pStyle w:val="Normal"/>
-        <w:spacing w:lineRule="auto" w:line="240" w:before="0" w:after="0"/>
-        <w:jc w:val="both"/>
-        <w:rPr>
-          <w:i w:val="false"/>
-          <w:i w:val="false"/>
-          <w:iCs w:val="false"/>
-          <w:color w:val="000000"/>
-        </w:rPr>
-      </w:pPr>
-      <w:r>
-        <w:rPr>
-          <w:rFonts w:ascii="Times New Roman" w:hAnsi="Times New Roman"/>
-          <w:b w:val="false"/>
-          <w:bCs w:val="false"/>
-          <w:i w:val="false"/>
-          <w:iCs w:val="false"/>
-          <w:color w:val="000000"/>
-          <w:sz w:val="24"/>
-          <w:szCs w:val="24"/>
-          <w:lang w:val="sr-Latn-RS"/>
-        </w:rPr>
-        <w:t xml:space="preserve">Dijagram aktivnosti prikazan na slici </w:t>
-      </w:r>
+        </w:rPr>
+      </w:pPr>
       <w:r>
         <w:rPr>
           <w:rFonts w:ascii="Times New Roman" w:hAnsi="Times New Roman"/>
@@ -3093,6 +3050,73 @@
           <w:szCs w:val="24"/>
           <w:lang w:val="sr-Latn-RS"/>
         </w:rPr>
+        <w:t>Slika 2.1</w:t>
+      </w:r>
+    </w:p>
+    <w:p>
+      <w:pPr>
+        <w:pStyle w:val="Normal"/>
+        <w:spacing w:lineRule="auto" w:line="240" w:before="0" w:after="0"/>
+        <w:jc w:val="both"/>
+        <w:rPr>
+          <w:rFonts w:ascii="Times New Roman" w:hAnsi="Times New Roman"/>
+          <w:b w:val="false"/>
+          <w:b w:val="false"/>
+          <w:bCs w:val="false"/>
+          <w:sz w:val="24"/>
+          <w:szCs w:val="24"/>
+          <w:lang w:val="sr-Latn-RS"/>
+        </w:rPr>
+      </w:pPr>
+      <w:r>
+        <w:rPr>
+          <w:rFonts w:ascii="Times New Roman" w:hAnsi="Times New Roman"/>
+          <w:b w:val="false"/>
+          <w:bCs w:val="false"/>
+          <w:sz w:val="24"/>
+          <w:szCs w:val="24"/>
+          <w:lang w:val="sr-Latn-RS"/>
+        </w:rPr>
+      </w:r>
+    </w:p>
+    <w:p>
+      <w:pPr>
+        <w:pStyle w:val="Normal"/>
+        <w:spacing w:lineRule="auto" w:line="240" w:before="0" w:after="0"/>
+        <w:jc w:val="both"/>
+        <w:rPr>
+          <w:i w:val="false"/>
+          <w:i w:val="false"/>
+          <w:iCs w:val="false"/>
+          <w:color w:val="000000"/>
+        </w:rPr>
+      </w:pPr>
+      <w:r>
+        <w:rPr>
+          <w:rFonts w:ascii="Times New Roman" w:hAnsi="Times New Roman"/>
+          <w:b w:val="false"/>
+          <w:bCs w:val="false"/>
+          <w:i w:val="false"/>
+          <w:iCs w:val="false"/>
+          <w:color w:val="000000"/>
+          <w:sz w:val="24"/>
+          <w:szCs w:val="24"/>
+          <w:lang w:val="sr-Latn-RS"/>
+        </w:rPr>
+        <w:t xml:space="preserve">Dijagram aktivnosti prikazan na slici </w:t>
+      </w:r>
+      <w:r>
+        <w:rPr>
+          <w:rFonts w:ascii="Times New Roman" w:hAnsi="Times New Roman"/>
+          <w:b w:val="false"/>
+          <w:bCs w:val="false"/>
+          <w:i/>
+          <w:iCs/>
+          <w:color w:val="808080"/>
+          <w:sz w:val="24"/>
+          <w:szCs w:val="24"/>
+          <w:lang w:val="sr-Latn-RS"/>
+        </w:rPr>
         <w:t xml:space="preserve">2.2 </w:t>
       </w:r>
       <w:r>
@@ -3289,7 +3313,7 @@
           <w:lang w:val="sr-Latn-RS"/>
         </w:rPr>
         <w:drawing>
-          <wp:anchor behindDoc="0" distT="0" distB="0" distL="0" distR="0" simplePos="0" locked="0" layoutInCell="1" allowOverlap="1" relativeHeight="3">
+          <wp:anchor behindDoc="0" distT="0" distB="0" distL="0" distR="0" simplePos="0" locked="0" layoutInCell="1" allowOverlap="1" relativeHeight="2">
             <wp:simplePos x="0" y="0"/>
             <wp:positionH relativeFrom="column">
               <wp:posOffset>8255</wp:posOffset>
@@ -3897,7 +3921,7 @@
           <w:lang w:val="sr-Latn-RS"/>
         </w:rPr>
         <w:drawing>
-          <wp:anchor behindDoc="0" distT="0" distB="0" distL="0" distR="0" simplePos="0" locked="0" layoutInCell="1" allowOverlap="1" relativeHeight="4">
+          <wp:anchor behindDoc="0" distT="0" distB="0" distL="0" distR="0" simplePos="0" locked="0" layoutInCell="1" allowOverlap="1" relativeHeight="3">
             <wp:simplePos x="0" y="0"/>
             <wp:positionH relativeFrom="column">
               <wp:align>center</wp:align>
@@ -4027,422 +4051,261 @@
           <w:szCs w:val="24"/>
           <w:lang w:val="sr-Latn-RS"/>
         </w:rPr>
-        <w:t>Na slici 3.2 su opisani sledeći slučajevi korišćenja.</w:t>
-      </w:r>
-    </w:p>
-    <w:p>
-      <w:pPr>
-        <w:pStyle w:val="Normal"/>
-        <w:spacing w:lineRule="auto" w:line="240" w:before="0" w:after="0"/>
-        <w:jc w:val="both"/>
-        <w:rPr>
-          <w:rFonts w:ascii="Times New Roman" w:hAnsi="Times New Roman"/>
-          <w:i w:val="false"/>
-          <w:i w:val="false"/>
-          <w:iCs w:val="false"/>
-          <w:lang w:val="sr-Latn-RS"/>
-        </w:rPr>
-      </w:pPr>
-      <w:r>
-        <w:rPr>
-          <w:rFonts w:ascii="Times New Roman" w:hAnsi="Times New Roman"/>
-          <w:i w:val="false"/>
-          <w:iCs w:val="false"/>
-          <w:lang w:val="sr-Latn-RS"/>
-        </w:rPr>
-      </w:r>
-    </w:p>
-    <w:p>
-      <w:pPr>
-        <w:pStyle w:val="Normal"/>
-        <w:spacing w:lineRule="auto" w:line="240" w:before="0" w:after="0"/>
-        <w:jc w:val="both"/>
-        <w:rPr>
-          <w:b w:val="false"/>
-          <w:b w:val="false"/>
-          <w:bCs w:val="false"/>
-          <w:color w:val="000000"/>
-          <w:sz w:val="24"/>
-          <w:szCs w:val="24"/>
-          <w:lang w:val="en-US"/>
-        </w:rPr>
-      </w:pPr>
-      <w:r>
-        <w:rPr>
-          <w:rFonts w:ascii="Times New Roman" w:hAnsi="Times New Roman"/>
-          <w:b w:val="false"/>
-          <w:bCs w:val="false"/>
-          <w:i w:val="false"/>
-          <w:iCs w:val="false"/>
-          <w:color w:val="000000"/>
-          <w:sz w:val="24"/>
-          <w:szCs w:val="24"/>
-          <w:lang w:val="sr-Latn-RS"/>
-        </w:rPr>
-        <w:t>Menadžer može da kreira nalog za zaposlene. Ima uvid u spisak svih zaposlenih, ali može pristupiti i menjati podatke za svakog zaposlenog pojedinačno.</w:t>
-      </w:r>
-    </w:p>
-    <w:p>
-      <w:pPr>
-        <w:pStyle w:val="Normal"/>
-        <w:spacing w:lineRule="auto" w:line="240" w:before="0" w:after="0"/>
-        <w:jc w:val="both"/>
-        <w:rPr>
-          <w:rFonts w:ascii="Times New Roman" w:hAnsi="Times New Roman"/>
-          <w:i w:val="false"/>
-          <w:i w:val="false"/>
-          <w:iCs w:val="false"/>
-          <w:lang w:val="sr-Latn-RS"/>
-        </w:rPr>
-      </w:pPr>
-      <w:r>
-        <w:rPr>
-          <w:rFonts w:ascii="Times New Roman" w:hAnsi="Times New Roman"/>
-          <w:i w:val="false"/>
-          <w:iCs w:val="false"/>
-          <w:lang w:val="sr-Latn-RS"/>
-        </w:rPr>
-      </w:r>
-    </w:p>
-    <w:p>
-      <w:pPr>
-        <w:pStyle w:val="Normal"/>
-        <w:spacing w:lineRule="auto" w:line="240" w:before="0" w:after="0"/>
-        <w:jc w:val="both"/>
-        <w:rPr>
-          <w:b w:val="false"/>
-          <w:b w:val="false"/>
-          <w:bCs w:val="false"/>
-          <w:color w:val="000000"/>
-          <w:sz w:val="24"/>
-          <w:szCs w:val="24"/>
-          <w:lang w:val="en-US"/>
-        </w:rPr>
-      </w:pPr>
-      <w:r>
-        <w:rPr>
-          <w:rFonts w:ascii="Times New Roman" w:hAnsi="Times New Roman"/>
-          <w:b w:val="false"/>
-          <w:bCs w:val="false"/>
-          <w:i w:val="false"/>
-          <w:iCs w:val="false"/>
-          <w:color w:val="000000"/>
-          <w:sz w:val="24"/>
-          <w:szCs w:val="24"/>
-          <w:lang w:val="sr-Latn-RS"/>
-        </w:rPr>
-        <w:t>Menadžer takođe kreira raspored rada za naredni mesec. Jedna od obaveza mu je i kreiranje pregledanje i ažuriranje spiska za nabavku. Nakon provere spiska vrši poručivanje robe.</w:t>
-      </w:r>
-    </w:p>
-    <w:p>
-      <w:pPr>
-        <w:pStyle w:val="Normal"/>
-        <w:spacing w:lineRule="auto" w:line="240" w:before="0" w:after="0"/>
-        <w:jc w:val="both"/>
-        <w:rPr>
-          <w:rFonts w:ascii="Times New Roman" w:hAnsi="Times New Roman"/>
-          <w:i w:val="false"/>
-          <w:i w:val="false"/>
-          <w:iCs w:val="false"/>
-          <w:color w:val="000000"/>
-          <w:lang w:val="sr-Latn-RS"/>
-        </w:rPr>
-      </w:pPr>
-      <w:r>
-        <w:rPr>
-          <w:rFonts w:ascii="Times New Roman" w:hAnsi="Times New Roman"/>
-          <w:i w:val="false"/>
-          <w:iCs w:val="false"/>
-          <w:color w:val="000000"/>
-          <w:lang w:val="sr-Latn-RS"/>
-        </w:rPr>
-      </w:r>
-    </w:p>
-    <w:p>
-      <w:pPr>
-        <w:pStyle w:val="Normal"/>
-        <w:spacing w:lineRule="auto" w:line="240" w:before="0" w:after="0"/>
-        <w:jc w:val="both"/>
-        <w:rPr>
-          <w:rFonts w:ascii="Times New Roman" w:hAnsi="Times New Roman"/>
-          <w:i w:val="false"/>
-          <w:i w:val="false"/>
-          <w:iCs w:val="false"/>
-          <w:color w:val="000000"/>
-          <w:lang w:val="sr-Latn-RS"/>
-        </w:rPr>
-      </w:pPr>
-      <w:r>
-        <w:rPr>
-          <w:rFonts w:ascii="Times New Roman" w:hAnsi="Times New Roman"/>
-          <w:i w:val="false"/>
-          <w:iCs w:val="false"/>
-          <w:color w:val="000000"/>
-          <w:lang w:val="sr-Latn-RS"/>
-        </w:rPr>
-      </w:r>
-    </w:p>
-    <w:p>
-      <w:pPr>
-        <w:pStyle w:val="Normal"/>
-        <w:spacing w:lineRule="auto" w:line="240" w:before="0" w:after="0"/>
-        <w:jc w:val="both"/>
-        <w:rPr>
-          <w:rFonts w:ascii="Times New Roman" w:hAnsi="Times New Roman"/>
-          <w:i w:val="false"/>
-          <w:i w:val="false"/>
-          <w:iCs w:val="false"/>
-          <w:color w:val="000000"/>
-          <w:lang w:val="sr-Latn-RS"/>
-        </w:rPr>
-      </w:pPr>
-      <w:r>
-        <w:rPr>
-          <w:rFonts w:ascii="Times New Roman" w:hAnsi="Times New Roman"/>
-          <w:i w:val="false"/>
-          <w:iCs w:val="false"/>
-          <w:color w:val="000000"/>
-          <w:lang w:val="sr-Latn-RS"/>
-        </w:rPr>
-      </w:r>
-    </w:p>
-    <w:p>
-      <w:pPr>
-        <w:pStyle w:val="Normal"/>
-        <w:spacing w:lineRule="auto" w:line="240" w:before="0" w:after="0"/>
-        <w:jc w:val="both"/>
-        <w:rPr>
-          <w:rFonts w:ascii="Times New Roman" w:hAnsi="Times New Roman"/>
-          <w:i w:val="false"/>
-          <w:i w:val="false"/>
-          <w:iCs w:val="false"/>
-          <w:color w:val="000000"/>
-          <w:lang w:val="sr-Latn-RS"/>
-        </w:rPr>
-      </w:pPr>
-      <w:r>
-        <w:rPr>
-          <w:rFonts w:ascii="Times New Roman" w:hAnsi="Times New Roman"/>
-          <w:i w:val="false"/>
-          <w:iCs w:val="false"/>
-          <w:color w:val="000000"/>
-          <w:lang w:val="sr-Latn-RS"/>
-        </w:rPr>
-      </w:r>
-    </w:p>
-    <w:p>
-      <w:pPr>
-        <w:pStyle w:val="Normal"/>
-        <w:spacing w:lineRule="auto" w:line="240" w:before="0" w:after="0"/>
-        <w:jc w:val="both"/>
-        <w:rPr>
-          <w:rFonts w:ascii="Times New Roman" w:hAnsi="Times New Roman"/>
-          <w:i w:val="false"/>
-          <w:i w:val="false"/>
-          <w:iCs w:val="false"/>
-          <w:color w:val="000000"/>
-          <w:lang w:val="sr-Latn-RS"/>
-        </w:rPr>
-      </w:pPr>
-      <w:r>
-        <w:rPr>
-          <w:rFonts w:ascii="Times New Roman" w:hAnsi="Times New Roman"/>
-          <w:i w:val="false"/>
-          <w:iCs w:val="false"/>
-          <w:color w:val="000000"/>
-          <w:lang w:val="sr-Latn-RS"/>
-        </w:rPr>
-      </w:r>
-    </w:p>
-    <w:p>
-      <w:pPr>
-        <w:pStyle w:val="Normal"/>
-        <w:spacing w:lineRule="auto" w:line="240" w:before="0" w:after="0"/>
-        <w:jc w:val="both"/>
-        <w:rPr>
-          <w:rFonts w:ascii="Times New Roman" w:hAnsi="Times New Roman"/>
-          <w:i w:val="false"/>
-          <w:i w:val="false"/>
-          <w:iCs w:val="false"/>
-          <w:color w:val="000000"/>
-          <w:lang w:val="sr-Latn-RS"/>
-        </w:rPr>
-      </w:pPr>
-      <w:r>
-        <w:rPr>
-          <w:rFonts w:ascii="Times New Roman" w:hAnsi="Times New Roman"/>
-          <w:i w:val="false"/>
-          <w:iCs w:val="false"/>
-          <w:color w:val="000000"/>
-          <w:lang w:val="sr-Latn-RS"/>
-        </w:rPr>
-      </w:r>
-    </w:p>
-    <w:p>
-      <w:pPr>
-        <w:pStyle w:val="Normal"/>
-        <w:spacing w:lineRule="auto" w:line="240" w:before="0" w:after="0"/>
-        <w:jc w:val="both"/>
-        <w:rPr>
-          <w:rFonts w:ascii="Times New Roman" w:hAnsi="Times New Roman"/>
-          <w:i w:val="false"/>
-          <w:i w:val="false"/>
-          <w:iCs w:val="false"/>
-          <w:color w:val="000000"/>
-          <w:lang w:val="sr-Latn-RS"/>
-        </w:rPr>
-      </w:pPr>
-      <w:r>
-        <w:rPr>
-          <w:rFonts w:ascii="Times New Roman" w:hAnsi="Times New Roman"/>
-          <w:i w:val="false"/>
-          <w:iCs w:val="false"/>
-          <w:color w:val="000000"/>
-          <w:lang w:val="sr-Latn-RS"/>
-        </w:rPr>
-      </w:r>
-    </w:p>
-    <w:p>
-      <w:pPr>
-        <w:pStyle w:val="Normal"/>
-        <w:spacing w:lineRule="auto" w:line="240" w:before="0" w:after="0"/>
-        <w:jc w:val="both"/>
-        <w:rPr>
-          <w:rFonts w:ascii="Times New Roman" w:hAnsi="Times New Roman"/>
-          <w:i w:val="false"/>
-          <w:i w:val="false"/>
-          <w:iCs w:val="false"/>
-          <w:color w:val="000000"/>
-          <w:lang w:val="sr-Latn-RS"/>
-        </w:rPr>
-      </w:pPr>
-      <w:r>
-        <w:rPr>
-          <w:rFonts w:ascii="Times New Roman" w:hAnsi="Times New Roman"/>
-          <w:i w:val="false"/>
-          <w:iCs w:val="false"/>
-          <w:color w:val="000000"/>
-          <w:lang w:val="sr-Latn-RS"/>
-        </w:rPr>
-      </w:r>
-    </w:p>
-    <w:p>
-      <w:pPr>
-        <w:pStyle w:val="Normal"/>
-        <w:spacing w:lineRule="auto" w:line="240" w:before="0" w:after="0"/>
-        <w:jc w:val="both"/>
-        <w:rPr>
-          <w:rFonts w:ascii="Times New Roman" w:hAnsi="Times New Roman"/>
-          <w:i w:val="false"/>
-          <w:i w:val="false"/>
-          <w:iCs w:val="false"/>
-          <w:color w:val="000000"/>
-          <w:lang w:val="sr-Latn-RS"/>
-        </w:rPr>
-      </w:pPr>
-      <w:r>
-        <w:rPr>
-          <w:rFonts w:ascii="Times New Roman" w:hAnsi="Times New Roman"/>
-          <w:i w:val="false"/>
-          <w:iCs w:val="false"/>
-          <w:color w:val="000000"/>
-          <w:lang w:val="sr-Latn-RS"/>
-        </w:rPr>
-      </w:r>
-    </w:p>
-    <w:p>
-      <w:pPr>
-        <w:pStyle w:val="Normal"/>
-        <w:spacing w:lineRule="auto" w:line="240" w:before="0" w:after="0"/>
-        <w:jc w:val="both"/>
-        <w:rPr>
-          <w:rFonts w:ascii="Times New Roman" w:hAnsi="Times New Roman"/>
-          <w:i w:val="false"/>
-          <w:i w:val="false"/>
-          <w:iCs w:val="false"/>
-          <w:color w:val="000000"/>
-          <w:lang w:val="sr-Latn-RS"/>
-        </w:rPr>
-      </w:pPr>
-      <w:r>
-        <w:rPr>
-          <w:rFonts w:ascii="Times New Roman" w:hAnsi="Times New Roman"/>
-          <w:i w:val="false"/>
-          <w:iCs w:val="false"/>
-          <w:color w:val="000000"/>
-          <w:lang w:val="sr-Latn-RS"/>
-        </w:rPr>
-      </w:r>
-    </w:p>
-    <w:p>
-      <w:pPr>
-        <w:pStyle w:val="Normal"/>
-        <w:spacing w:lineRule="auto" w:line="240" w:before="0" w:after="0"/>
-        <w:jc w:val="both"/>
-        <w:rPr>
-          <w:rFonts w:ascii="Times New Roman" w:hAnsi="Times New Roman"/>
-          <w:i w:val="false"/>
-          <w:i w:val="false"/>
-          <w:iCs w:val="false"/>
-          <w:color w:val="000000"/>
-          <w:lang w:val="sr-Latn-RS"/>
-        </w:rPr>
-      </w:pPr>
-      <w:r>
-        <w:rPr>
-          <w:rFonts w:ascii="Times New Roman" w:hAnsi="Times New Roman"/>
-          <w:i w:val="false"/>
-          <w:iCs w:val="false"/>
-          <w:color w:val="000000"/>
-          <w:lang w:val="sr-Latn-RS"/>
-        </w:rPr>
-      </w:r>
-    </w:p>
-    <w:p>
-      <w:pPr>
-        <w:pStyle w:val="Normal"/>
-        <w:spacing w:lineRule="auto" w:line="240" w:before="0" w:after="0"/>
-        <w:jc w:val="both"/>
-        <w:rPr>
-          <w:rFonts w:ascii="Times New Roman" w:hAnsi="Times New Roman"/>
-          <w:i w:val="false"/>
-          <w:i w:val="false"/>
-          <w:iCs w:val="false"/>
-          <w:color w:val="000000"/>
-          <w:lang w:val="sr-Latn-RS"/>
-        </w:rPr>
-      </w:pPr>
-      <w:r>
-        <w:rPr>
-          <w:rFonts w:ascii="Times New Roman" w:hAnsi="Times New Roman"/>
-          <w:i w:val="false"/>
-          <w:iCs w:val="false"/>
-          <w:color w:val="000000"/>
-          <w:lang w:val="sr-Latn-RS"/>
-        </w:rPr>
-      </w:r>
-    </w:p>
-    <w:p>
-      <w:pPr>
-        <w:pStyle w:val="Normal"/>
-        <w:spacing w:lineRule="auto" w:line="240" w:before="0" w:after="0"/>
-        <w:jc w:val="center"/>
-        <w:rPr/>
-      </w:pPr>
-      <w:r>
-        <w:rPr/>
-      </w:r>
-    </w:p>
-    <w:p>
-      <w:pPr>
-        <w:pStyle w:val="Normal"/>
-        <w:spacing w:lineRule="auto" w:line="240" w:before="0" w:after="0"/>
-        <w:jc w:val="center"/>
-        <w:rPr>
-          <w:i/>
+        <w:t xml:space="preserve">Na slici </w:t>
+      </w:r>
+      <w:r>
+        <w:rPr>
+          <w:rFonts w:ascii="Times New Roman" w:hAnsi="Times New Roman"/>
+          <w:b w:val="false"/>
+          <w:bCs w:val="false"/>
           <w:i/>
           <w:iCs/>
           <w:color w:val="808080"/>
+          <w:sz w:val="24"/>
+          <w:szCs w:val="24"/>
+          <w:lang w:val="sr-Latn-RS"/>
+        </w:rPr>
+        <w:t>3.2</w:t>
+      </w:r>
+      <w:r>
+        <w:rPr>
+          <w:rFonts w:ascii="Times New Roman" w:hAnsi="Times New Roman"/>
+          <w:b w:val="false"/>
+          <w:bCs w:val="false"/>
+          <w:i w:val="false"/>
+          <w:iCs w:val="false"/>
+          <w:color w:val="000000"/>
+          <w:sz w:val="24"/>
+          <w:szCs w:val="24"/>
+          <w:lang w:val="sr-Latn-RS"/>
+        </w:rPr>
+        <w:t xml:space="preserve"> su opisani sledeći slučajevi korišćenja.</w:t>
+      </w:r>
+    </w:p>
+    <w:p>
+      <w:pPr>
+        <w:pStyle w:val="Normal"/>
+        <w:spacing w:lineRule="auto" w:line="240" w:before="0" w:after="0"/>
+        <w:jc w:val="both"/>
+        <w:rPr>
+          <w:rFonts w:ascii="Times New Roman" w:hAnsi="Times New Roman"/>
+          <w:i w:val="false"/>
+          <w:i w:val="false"/>
+          <w:iCs w:val="false"/>
+          <w:lang w:val="sr-Latn-RS"/>
+        </w:rPr>
+      </w:pPr>
+      <w:r>
+        <w:rPr>
+          <w:rFonts w:ascii="Times New Roman" w:hAnsi="Times New Roman"/>
+          <w:i w:val="false"/>
+          <w:iCs w:val="false"/>
+          <w:lang w:val="sr-Latn-RS"/>
+        </w:rPr>
+      </w:r>
+    </w:p>
+    <w:p>
+      <w:pPr>
+        <w:pStyle w:val="Normal"/>
+        <w:spacing w:lineRule="auto" w:line="240" w:before="0" w:after="0"/>
+        <w:jc w:val="both"/>
+        <w:rPr>
+          <w:b w:val="false"/>
+          <w:b w:val="false"/>
+          <w:bCs w:val="false"/>
+          <w:color w:val="000000"/>
+          <w:sz w:val="24"/>
+          <w:szCs w:val="24"/>
+          <w:lang w:val="en-US"/>
+        </w:rPr>
+      </w:pPr>
+      <w:r>
+        <w:rPr>
+          <w:rFonts w:ascii="Times New Roman" w:hAnsi="Times New Roman"/>
+          <w:b w:val="false"/>
+          <w:bCs w:val="false"/>
+          <w:i w:val="false"/>
+          <w:iCs w:val="false"/>
+          <w:color w:val="000000"/>
+          <w:sz w:val="24"/>
+          <w:szCs w:val="24"/>
+          <w:lang w:val="sr-Latn-RS"/>
+        </w:rPr>
+        <w:t xml:space="preserve">Menadžer može da kreira nalog za zaposlene, </w:t>
+      </w:r>
+      <w:r>
+        <w:rPr>
+          <w:rFonts w:ascii="Times New Roman" w:hAnsi="Times New Roman"/>
+          <w:b w:val="false"/>
+          <w:bCs w:val="false"/>
+          <w:i w:val="false"/>
+          <w:iCs w:val="false"/>
+          <w:color w:val="000000"/>
+          <w:sz w:val="24"/>
+          <w:szCs w:val="24"/>
+          <w:lang w:val="sr-Latn-RS"/>
+        </w:rPr>
+        <w:t>tako što unosi njihove podatke u bazu podataka i nakon uspešnog unosa kao odgovor dobija jedinstveni identifikacioni broj zaposlenog</w:t>
+      </w:r>
+      <w:r>
+        <w:rPr>
+          <w:rFonts w:ascii="Times New Roman" w:hAnsi="Times New Roman"/>
+          <w:b w:val="false"/>
+          <w:bCs w:val="false"/>
+          <w:i w:val="false"/>
+          <w:iCs w:val="false"/>
+          <w:color w:val="000000"/>
+          <w:sz w:val="24"/>
+          <w:szCs w:val="24"/>
+          <w:lang w:val="sr-Latn-RS"/>
+        </w:rPr>
+        <w:t>. Ima uvid u spisak svih zaposlenih, ali može pristupiti i menjati podatke za svakog zaposlenog pojedinačno.</w:t>
+      </w:r>
+    </w:p>
+    <w:p>
+      <w:pPr>
+        <w:pStyle w:val="Normal"/>
+        <w:spacing w:lineRule="auto" w:line="240" w:before="0" w:after="0"/>
+        <w:jc w:val="both"/>
+        <w:rPr>
+          <w:rFonts w:ascii="Times New Roman" w:hAnsi="Times New Roman"/>
+          <w:i w:val="false"/>
+          <w:i w:val="false"/>
+          <w:iCs w:val="false"/>
+          <w:lang w:val="sr-Latn-RS"/>
+        </w:rPr>
+      </w:pPr>
+      <w:r>
+        <w:rPr>
+          <w:rFonts w:ascii="Times New Roman" w:hAnsi="Times New Roman"/>
+          <w:i w:val="false"/>
+          <w:iCs w:val="false"/>
+          <w:lang w:val="sr-Latn-RS"/>
+        </w:rPr>
+      </w:r>
+    </w:p>
+    <w:p>
+      <w:pPr>
+        <w:pStyle w:val="Normal"/>
+        <w:spacing w:lineRule="auto" w:line="240" w:before="0" w:after="0"/>
+        <w:jc w:val="both"/>
+        <w:rPr>
+          <w:b w:val="false"/>
+          <w:b w:val="false"/>
+          <w:bCs w:val="false"/>
+          <w:color w:val="000000"/>
+          <w:sz w:val="24"/>
+          <w:szCs w:val="24"/>
+          <w:lang w:val="en-US"/>
+        </w:rPr>
+      </w:pPr>
+      <w:r>
+        <w:rPr>
+          <w:rFonts w:ascii="Times New Roman" w:hAnsi="Times New Roman"/>
+          <w:b w:val="false"/>
+          <w:bCs w:val="false"/>
+          <w:i w:val="false"/>
+          <w:iCs w:val="false"/>
+          <w:color w:val="000000"/>
+          <w:sz w:val="24"/>
+          <w:szCs w:val="24"/>
+          <w:lang w:val="sr-Latn-RS"/>
+        </w:rPr>
+        <w:t xml:space="preserve">Menadžer takođe kreira raspored rada za naredni </w:t>
+      </w:r>
+      <w:r>
+        <w:rPr>
+          <w:rFonts w:ascii="Times New Roman" w:hAnsi="Times New Roman"/>
+          <w:b w:val="false"/>
+          <w:bCs w:val="false"/>
+          <w:i w:val="false"/>
+          <w:iCs w:val="false"/>
+          <w:color w:val="000000"/>
+          <w:sz w:val="24"/>
+          <w:szCs w:val="24"/>
+          <w:lang w:val="sr-Latn-RS"/>
+        </w:rPr>
+        <w:t>period</w:t>
+      </w:r>
+      <w:r>
+        <w:rPr>
+          <w:rFonts w:ascii="Times New Roman" w:hAnsi="Times New Roman"/>
+          <w:b w:val="false"/>
+          <w:bCs w:val="false"/>
+          <w:i w:val="false"/>
+          <w:iCs w:val="false"/>
+          <w:color w:val="000000"/>
+          <w:sz w:val="24"/>
+          <w:szCs w:val="24"/>
+          <w:lang w:val="sr-Latn-RS"/>
+        </w:rPr>
+        <w:t xml:space="preserve">. Jedna od obaveza mu je i kreiranje pregledanje i ažuriranje spiska za nabavku. Nakon provere spiska, </w:t>
+      </w:r>
+      <w:r>
+        <w:rPr>
+          <w:rFonts w:ascii="Times New Roman" w:hAnsi="Times New Roman"/>
+          <w:b w:val="false"/>
+          <w:bCs w:val="false"/>
+          <w:i w:val="false"/>
+          <w:iCs w:val="false"/>
+          <w:color w:val="000000"/>
+          <w:sz w:val="24"/>
+          <w:szCs w:val="24"/>
+          <w:lang w:val="sr-Latn-RS"/>
+        </w:rPr>
+        <w:t>menadžer kontaktira dobavljače i</w:t>
+      </w:r>
+      <w:r>
+        <w:rPr>
+          <w:rFonts w:ascii="Times New Roman" w:hAnsi="Times New Roman"/>
+          <w:b w:val="false"/>
+          <w:bCs w:val="false"/>
+          <w:i w:val="false"/>
+          <w:iCs w:val="false"/>
+          <w:color w:val="000000"/>
+          <w:sz w:val="24"/>
+          <w:szCs w:val="24"/>
+          <w:lang w:val="sr-Latn-RS"/>
+        </w:rPr>
+        <w:t xml:space="preserve"> vrši poručivanje robe.</w:t>
+      </w:r>
+    </w:p>
+    <w:p>
+      <w:pPr>
+        <w:pStyle w:val="Normal"/>
+        <w:spacing w:lineRule="auto" w:line="240" w:before="0" w:after="0"/>
+        <w:jc w:val="both"/>
+        <w:rPr>
+          <w:rFonts w:ascii="Times New Roman" w:hAnsi="Times New Roman"/>
+          <w:i w:val="false"/>
+          <w:i w:val="false"/>
+          <w:iCs w:val="false"/>
+          <w:color w:val="000000"/>
+          <w:lang w:val="sr-Latn-RS"/>
+        </w:rPr>
+      </w:pPr>
+      <w:r>
+        <w:rPr>
+          <w:rFonts w:ascii="Times New Roman" w:hAnsi="Times New Roman"/>
+          <w:i w:val="false"/>
+          <w:iCs w:val="false"/>
+          <w:color w:val="000000"/>
+          <w:lang w:val="sr-Latn-RS"/>
+        </w:rPr>
+      </w:r>
+    </w:p>
+    <w:p>
+      <w:pPr>
+        <w:pStyle w:val="Normal"/>
+        <w:spacing w:lineRule="auto" w:line="240" w:before="0" w:after="0"/>
+        <w:jc w:val="both"/>
+        <w:rPr>
+          <w:rFonts w:ascii="Times New Roman" w:hAnsi="Times New Roman"/>
+          <w:i w:val="false"/>
+          <w:i w:val="false"/>
+          <w:iCs w:val="false"/>
+          <w:color w:val="000000"/>
+          <w:lang w:val="sr-Latn-RS"/>
         </w:rPr>
       </w:pPr>
       <w:r>
@@ -4455,12 +4318,12 @@
           <wp:anchor behindDoc="0" distT="0" distB="0" distL="0" distR="0" simplePos="0" locked="0" layoutInCell="1" allowOverlap="1" relativeHeight="7">
             <wp:simplePos x="0" y="0"/>
             <wp:positionH relativeFrom="column">
-              <wp:posOffset>7620</wp:posOffset>
+              <wp:posOffset>54610</wp:posOffset>
             </wp:positionH>
             <wp:positionV relativeFrom="paragraph">
-              <wp:posOffset>59055</wp:posOffset>
+              <wp:posOffset>83185</wp:posOffset>
             </wp:positionV>
-            <wp:extent cx="5731510" cy="4090670"/>
+            <wp:extent cx="5696585" cy="6287135"/>
             <wp:effectExtent l="0" t="0" r="0" b="0"/>
             <wp:wrapSquare wrapText="largest"/>
             <wp:docPr id="6" name="Image4" descr=""/>
@@ -4485,7 +4348,7 @@
                   <pic:spPr bwMode="auto">
                     <a:xfrm>
                       <a:off x="0" y="0"/>
-                      <a:ext cx="5731510" cy="4090670"/>
+                      <a:ext cx="5696585" cy="6287135"/>
                     </a:xfrm>
                     <a:prstGeom prst="rect">
                       <a:avLst/>
@@ -4647,7 +4510,7 @@
     </w:r>
     <w:r>
       <w:rPr/>
-      <w:t>9</w:t>
+      <w:t>10</w:t>
     </w:r>
     <w:r>
       <w:rPr/>
@@ -4772,142 +4635,6 @@
   </w:abstractNum>
   <w:abstractNum w:abstractNumId="2">
     <w:lvl w:ilvl="0">
-      <w:numFmt w:val="bullet"/>
-      <w:lvlText w:val="-"/>
-      <w:lvlJc w:val="left"/>
-      <w:pPr>
-        <w:tabs>
-          <w:tab w:val="num" w:pos="0"/>
-        </w:tabs>
-        <w:ind w:left="720" w:hanging="360"/>
-      </w:pPr>
-      <w:rPr>
-        <w:rFonts w:ascii="Calibri" w:hAnsi="Calibri" w:cs="Calibri" w:hint="default"/>
-      </w:rPr>
-    </w:lvl>
-    <w:lvl w:ilvl="1">
-      <w:start w:val="1"/>
-      <w:numFmt w:val="bullet"/>
-      <w:lvlText w:val="o"/>
-      <w:lvlJc w:val="left"/>
-      <w:pPr>
-        <w:tabs>
-          <w:tab w:val="num" w:pos="0"/>
-        </w:tabs>
-        <w:ind w:left="1440" w:hanging="360"/>
-      </w:pPr>
-      <w:rPr>
-        <w:rFonts w:ascii="Courier New" w:hAnsi="Courier New" w:cs="Courier New" w:hint="default"/>
-      </w:rPr>
-    </w:lvl>
-    <w:lvl w:ilvl="2">
-      <w:start w:val="1"/>
-      <w:numFmt w:val="bullet"/>
-      <w:lvlText w:val=""/>
-      <w:lvlJc w:val="left"/>
-      <w:pPr>
-        <w:tabs>
-          <w:tab w:val="num" w:pos="0"/>
-        </w:tabs>
-        <w:ind w:left="2160" w:hanging="360"/>
-      </w:pPr>
-      <w:rPr>
-        <w:rFonts w:ascii="Wingdings" w:hAnsi="Wingdings" w:cs="Wingdings" w:hint="default"/>
-      </w:rPr>
-    </w:lvl>
-    <w:lvl w:ilvl="3">
-      <w:start w:val="1"/>
-      <w:numFmt w:val="bullet"/>
-      <w:lvlText w:val=""/>
-      <w:lvlJc w:val="left"/>
-      <w:pPr>
-        <w:tabs>
-          <w:tab w:val="num" w:pos="0"/>
-        </w:tabs>
-        <w:ind w:left="2880" w:hanging="360"/>
-      </w:pPr>
-      <w:rPr>
-        <w:rFonts w:ascii="Symbol" w:hAnsi="Symbol" w:cs="Symbol" w:hint="default"/>
-      </w:rPr>
-    </w:lvl>
-    <w:lvl w:ilvl="4">
-      <w:start w:val="1"/>
-      <w:numFmt w:val="bullet"/>
-      <w:lvlText w:val="o"/>
-      <w:lvlJc w:val="left"/>
-      <w:pPr>
-        <w:tabs>
-          <w:tab w:val="num" w:pos="0"/>
-        </w:tabs>
-        <w:ind w:left="3600" w:hanging="360"/>
-      </w:pPr>
-      <w:rPr>
-        <w:rFonts w:ascii="Courier New" w:hAnsi="Courier New" w:cs="Courier New" w:hint="default"/>
-      </w:rPr>
-    </w:lvl>
-    <w:lvl w:ilvl="5">
-      <w:start w:val="1"/>
-      <w:numFmt w:val="bullet"/>
-      <w:lvlText w:val=""/>
-      <w:lvlJc w:val="left"/>
-      <w:pPr>
-        <w:tabs>
-          <w:tab w:val="num" w:pos="0"/>
-        </w:tabs>
-        <w:ind w:left="4320" w:hanging="360"/>
-      </w:pPr>
-      <w:rPr>
-        <w:rFonts w:ascii="Wingdings" w:hAnsi="Wingdings" w:cs="Wingdings" w:hint="default"/>
-      </w:rPr>
-    </w:lvl>
-    <w:lvl w:ilvl="6">
-      <w:start w:val="1"/>
-      <w:numFmt w:val="bullet"/>
-      <w:lvlText w:val=""/>
-      <w:lvlJc w:val="left"/>
-      <w:pPr>
-        <w:tabs>
-          <w:tab w:val="num" w:pos="0"/>
-        </w:tabs>
-        <w:ind w:left="5040" w:hanging="360"/>
-      </w:pPr>
-      <w:rPr>
-        <w:rFonts w:ascii="Symbol" w:hAnsi="Symbol" w:cs="Symbol" w:hint="default"/>
-      </w:rPr>
-    </w:lvl>
-    <w:lvl w:ilvl="7">
-      <w:start w:val="1"/>
-      <w:numFmt w:val="bullet"/>
-      <w:lvlText w:val="o"/>
-      <w:lvlJc w:val="left"/>
-      <w:pPr>
-        <w:tabs>
-          <w:tab w:val="num" w:pos="0"/>
-        </w:tabs>
-        <w:ind w:left="5760" w:hanging="360"/>
-      </w:pPr>
-      <w:rPr>
-        <w:rFonts w:ascii="Courier New" w:hAnsi="Courier New" w:cs="Courier New" w:hint="default"/>
-      </w:rPr>
-    </w:lvl>
-    <w:lvl w:ilvl="8">
-      <w:start w:val="1"/>
-      <w:numFmt w:val="bullet"/>
-      <w:lvlText w:val=""/>
-      <w:lvlJc w:val="left"/>
-      <w:pPr>
-        <w:tabs>
-          <w:tab w:val="num" w:pos="0"/>
-        </w:tabs>
-        <w:ind w:left="6480" w:hanging="360"/>
-      </w:pPr>
-      <w:rPr>
-        <w:rFonts w:ascii="Wingdings" w:hAnsi="Wingdings" w:cs="Wingdings" w:hint="default"/>
-      </w:rPr>
-    </w:lvl>
-  </w:abstractNum>
-  <w:abstractNum w:abstractNumId="3">
-    <w:lvl w:ilvl="0">
       <w:start w:val="1"/>
       <w:numFmt w:val="none"/>
       <w:suff w:val="nothing"/>
@@ -5030,9 +4757,6 @@
   </w:num>
   <w:num w:numId="2">
     <w:abstractNumId w:val="2"/>
-  </w:num>
-  <w:num w:numId="3">
-    <w:abstractNumId w:val="3"/>
   </w:num>
 </w:numbering>
 </file>

</xml_diff>

<commit_message>
Added name to our system
</commit_message>
<xml_diff>
--- a/poslovanje restorana.docx
+++ b/poslovanje restorana.docx
@@ -49,7 +49,7 @@
                 <mc:Choice Requires="wps">
                   <w:drawing>
                     <wp:inline distT="0" distB="0" distL="0" distR="0" wp14:anchorId="2FCA785D">
-                      <wp:extent cx="1219835" cy="1228090"/>
+                      <wp:extent cx="1220470" cy="1228725"/>
                       <wp:effectExtent l="0" t="0" r="0" b="0"/>
                       <wp:docPr id="1" name="Picture 221"/>
                       <a:graphic xmlns:a="http://schemas.openxmlformats.org/drawingml/2006/main">
@@ -66,7 +66,7 @@
                             <pic:spPr>
                               <a:xfrm>
                                 <a:off x="0" y="0"/>
-                                <a:ext cx="1219320" cy="1227600"/>
+                                <a:ext cx="1219680" cy="1227960"/>
                               </a:xfrm>
                               <a:prstGeom prst="rect">
                                 <a:avLst/>
@@ -109,7 +109,7 @@
                       <v:path o:extrusionok="f" gradientshapeok="t" o:connecttype="rect"/>
                       <o:lock v:ext="edit" aspectratio="t"/>
                     </v:shapetype>
-                    <v:shape id="shape_0" ID="Picture 221" stroked="f" style="position:absolute;margin-left:0pt;margin-top:-96.7pt;width:95.95pt;height:96.6pt;mso-position-vertical:top" wp14:anchorId="2FCA785D" type="shapetype_75">
+                    <v:shape id="shape_0" ID="Picture 221" stroked="f" style="position:absolute;margin-left:0pt;margin-top:-96.75pt;width:96pt;height:96.65pt;mso-position-vertical:top" wp14:anchorId="2FCA785D" type="shapetype_75">
                       <v:imagedata r:id="rId2" o:detectmouseclick="t"/>
                       <w10:wrap type="none"/>
                       <v:stroke color="#3465a4" weight="9360" joinstyle="round" endcap="flat"/>
@@ -222,7 +222,7 @@
                 <mc:Choice Requires="wps">
                   <w:drawing>
                     <wp:inline distT="0" distB="0" distL="0" distR="0" wp14:anchorId="74CD79BC">
-                      <wp:extent cx="1306830" cy="1228090"/>
+                      <wp:extent cx="1307465" cy="1228725"/>
                       <wp:effectExtent l="0" t="0" r="0" b="0"/>
                       <wp:docPr id="2" name="Picture 222"/>
                       <a:graphic xmlns:a="http://schemas.openxmlformats.org/drawingml/2006/main">
@@ -239,7 +239,7 @@
                             <pic:spPr>
                               <a:xfrm>
                                 <a:off x="0" y="0"/>
-                                <a:ext cx="1306080" cy="1227600"/>
+                                <a:ext cx="1306800" cy="1227960"/>
                               </a:xfrm>
                               <a:prstGeom prst="rect">
                                 <a:avLst/>
@@ -263,7 +263,7 @@
                 </mc:Choice>
                 <mc:Fallback>
                   <w:pict>
-                    <v:shape id="shape_0" ID="Picture 222" stroked="f" style="position:absolute;margin-left:0pt;margin-top:-96.7pt;width:102.8pt;height:96.6pt;mso-position-vertical:top" wp14:anchorId="74CD79BC" type="shapetype_75">
+                    <v:shape id="shape_0" ID="Picture 222" stroked="f" style="position:absolute;margin-left:0pt;margin-top:-96.75pt;width:102.85pt;height:96.65pt;mso-position-vertical:top" wp14:anchorId="74CD79BC" type="shapetype_75">
                       <v:imagedata r:id="rId3" o:detectmouseclick="t"/>
                       <w10:wrap type="none"/>
                       <v:stroke color="#3465a4" weight="9360" joinstyle="round" endcap="flat"/>
@@ -1348,14 +1348,58 @@
           <w:sz w:val="24"/>
           <w:szCs w:val="24"/>
         </w:rPr>
-        <w:t xml:space="preserve"> za poslovanje restorana ”XXXXXX”</w:t>
-      </w:r>
-      <w:r>
-        <w:rPr>
-          <w:rFonts w:ascii="Times New Roman" w:hAnsi="Times New Roman"/>
-          <w:sz w:val="24"/>
-          <w:szCs w:val="24"/>
-          <w:lang w:val="sr-Latn-RS"/>
+        <w:t xml:space="preserve"> za poslovanje restorana ”</w:t>
+      </w:r>
+      <w:r>
+        <w:rPr>
+          <w:rFonts w:eastAsia="Calibri" w:cs="Times New Roman" w:ascii="Times New Roman" w:hAnsi="Times New Roman"/>
+          <w:color w:val="auto"/>
+          <w:kern w:val="0"/>
+          <w:sz w:val="24"/>
+          <w:szCs w:val="24"/>
+          <w:lang w:val="en-US" w:eastAsia="en-US" w:bidi="ar-SA"/>
+        </w:rPr>
+        <w:t>E-Butler</w:t>
+      </w:r>
+      <w:r>
+        <w:rPr>
+          <w:rFonts w:ascii="Times New Roman" w:hAnsi="Times New Roman"/>
+          <w:sz w:val="24"/>
+          <w:szCs w:val="24"/>
+        </w:rPr>
+        <w:t>”</w:t>
+      </w:r>
+      <w:r>
+        <w:rPr>
+          <w:rFonts w:ascii="Times New Roman" w:hAnsi="Times New Roman"/>
+          <w:sz w:val="24"/>
+          <w:szCs w:val="24"/>
+          <w:lang w:val="sr-Latn-RS"/>
+        </w:rPr>
+        <w:t xml:space="preserve"> su </w:t>
+      </w:r>
+      <w:r>
+        <w:rPr>
+          <w:rFonts w:ascii="Times New Roman" w:hAnsi="Times New Roman"/>
+          <w:sz w:val="24"/>
+          <w:szCs w:val="24"/>
+        </w:rPr>
+        <w:t>android aplikacij</w:t>
+      </w:r>
+      <w:r>
+        <w:rPr>
+          <w:rFonts w:ascii="Times New Roman" w:hAnsi="Times New Roman"/>
+          <w:sz w:val="24"/>
+          <w:szCs w:val="24"/>
+          <w:lang w:val="sr-Latn-RS"/>
+        </w:rPr>
+        <w:t>e</w:t>
+      </w:r>
+      <w:r>
+        <w:rPr>
+          <w:rFonts w:ascii="Times New Roman" w:hAnsi="Times New Roman"/>
+          <w:sz w:val="24"/>
+          <w:szCs w:val="24"/>
         </w:rPr>
         <w:t xml:space="preserve"> </w:t>
       </w:r>
@@ -1366,49 +1410,6 @@
           <w:szCs w:val="24"/>
           <w:lang w:val="sr-Latn-RS"/>
         </w:rPr>
-        <w:t>su</w:t>
-      </w:r>
-      <w:r>
-        <w:rPr>
-          <w:rFonts w:ascii="Times New Roman" w:hAnsi="Times New Roman"/>
-          <w:sz w:val="24"/>
-          <w:szCs w:val="24"/>
-          <w:lang w:val="sr-Latn-RS"/>
-        </w:rPr>
-        <w:t xml:space="preserve"> </w:t>
-      </w:r>
-      <w:r>
-        <w:rPr>
-          <w:rFonts w:ascii="Times New Roman" w:hAnsi="Times New Roman"/>
-          <w:sz w:val="24"/>
-          <w:szCs w:val="24"/>
-        </w:rPr>
-        <w:t>android aplikacij</w:t>
-      </w:r>
-      <w:r>
-        <w:rPr>
-          <w:rFonts w:ascii="Times New Roman" w:hAnsi="Times New Roman"/>
-          <w:sz w:val="24"/>
-          <w:szCs w:val="24"/>
-          <w:lang w:val="sr-Latn-RS"/>
-        </w:rPr>
-        <w:t>e</w:t>
-      </w:r>
-      <w:r>
-        <w:rPr>
-          <w:rFonts w:ascii="Times New Roman" w:hAnsi="Times New Roman"/>
-          <w:sz w:val="24"/>
-          <w:szCs w:val="24"/>
-        </w:rPr>
-        <w:t xml:space="preserve"> </w:t>
-      </w:r>
-      <w:r>
-        <w:rPr>
-          <w:rFonts w:ascii="Times New Roman" w:hAnsi="Times New Roman"/>
-          <w:sz w:val="24"/>
-          <w:szCs w:val="24"/>
-          <w:lang w:val="sr-Latn-RS"/>
-        </w:rPr>
         <w:t xml:space="preserve">namenjana gostima, konobarima, šankerima, menadžerima i kuvarima restorana. Glavna uloga ovog sistema je povećanje efikasnosti obavljanja svakodnevnih aktivnosti i komunikacije u restoranu. </w:t>
       </w:r>
     </w:p>
@@ -1515,16 +1516,7 @@
           <w:szCs w:val="24"/>
           <w:lang w:val="sr-Latn-RS"/>
         </w:rPr>
-        <w:t xml:space="preserve">Menadžer restorana kreira raspored rada, za zaposlene, za naredni mesec. Ima mogućnost da kreira naloge za zaposlene.Takođe ima uvid u spisak svih zapolenih ali i mogućnost da vrši naknadne izmene nad njihovim podacima. Menadžer restorana vrši kreiranje i po potrebi ažuriranje spiska za nabavku, kako bi omogućio nesmetan rad zaposlenih. Nakon što pregleda i odobri trenutni spisak, kroz samu aplikaciju obavlja poručivanje artikala potrebnih restoranu. </w:t>
-      </w:r>
-      <w:r>
-        <w:rPr>
-          <w:rFonts w:ascii="Times New Roman" w:hAnsi="Times New Roman"/>
-          <w:sz w:val="24"/>
-          <w:szCs w:val="24"/>
-          <w:lang w:val="sr-Latn-RS"/>
-        </w:rPr>
-        <w:t xml:space="preserve">Zarad konzistentnosti podakata, naš sistem koristi server na kome se nalaziti ažurirana baza podataka. Pored konzistentnosti server hendluje i notifikacije potrebne za rad našeg sistema. </w:t>
+        <w:t xml:space="preserve">Menadžer restorana kreira raspored rada, za zaposlene, za naredni mesec. Ima mogućnost da kreira naloge za zaposlene.Takođe ima uvid u spisak svih zapolenih ali i mogućnost da vrši naknadne izmene nad njihovim podacima. Menadžer restorana vrši kreiranje i po potrebi ažuriranje spiska za nabavku, kako bi omogućio nesmetan rad zaposlenih. Nakon što pregleda i odobri trenutni spisak, kroz samu aplikaciju obavlja poručivanje artikala potrebnih restoranu. Zarad konzistentnosti podakata, naš sistem koristi server na kome se nalaziti ažurirana baza podataka. Pored konzistentnosti server hendluje i notifikacije potrebne za rad našeg sistema. </w:t>
       </w:r>
     </w:p>
     <w:p>
@@ -1559,21 +1551,10 @@
         </w:rPr>
       </w:pPr>
       <w:r>
-        <w:rPr/>
-      </w:r>
-    </w:p>
-    <w:p>
-      <w:pPr>
-        <w:pStyle w:val="Normal"/>
-        <w:spacing w:lineRule="auto" w:line="240" w:before="0" w:after="0"/>
-        <w:jc w:val="both"/>
         <w:rPr>
           <w:color w:val="FF0000"/>
           <w:lang w:val="sv-SE"/>
         </w:rPr>
-      </w:pPr>
-      <w:r>
-        <w:rPr/>
       </w:r>
     </w:p>
     <w:p>
@@ -1587,21 +1568,10 @@
         </w:rPr>
       </w:pPr>
       <w:r>
-        <w:rPr/>
-      </w:r>
-    </w:p>
-    <w:p>
-      <w:pPr>
-        <w:pStyle w:val="Normal"/>
-        <w:spacing w:lineRule="auto" w:line="240" w:before="0" w:after="0"/>
-        <w:jc w:val="both"/>
         <w:rPr>
           <w:color w:val="FF0000"/>
           <w:lang w:val="sv-SE"/>
         </w:rPr>
-      </w:pPr>
-      <w:r>
-        <w:rPr/>
       </w:r>
     </w:p>
     <w:p>
@@ -1615,167 +1585,204 @@
         </w:rPr>
       </w:pPr>
       <w:r>
-        <w:rPr/>
-      </w:r>
-    </w:p>
-    <w:p>
-      <w:pPr>
-        <w:pStyle w:val="Normal"/>
-        <w:spacing w:lineRule="auto" w:line="240" w:before="0" w:after="0"/>
-        <w:jc w:val="both"/>
         <w:rPr>
           <w:color w:val="FF0000"/>
           <w:lang w:val="sv-SE"/>
         </w:rPr>
-      </w:pPr>
-      <w:r>
+      </w:r>
+    </w:p>
+    <w:p>
+      <w:pPr>
+        <w:pStyle w:val="Normal"/>
+        <w:spacing w:lineRule="auto" w:line="240" w:before="0" w:after="0"/>
+        <w:jc w:val="both"/>
         <w:rPr>
           <w:color w:val="FF0000"/>
           <w:lang w:val="sv-SE"/>
         </w:rPr>
-      </w:r>
-    </w:p>
-    <w:p>
-      <w:pPr>
-        <w:pStyle w:val="Normal"/>
-        <w:spacing w:lineRule="auto" w:line="240" w:before="0" w:after="0"/>
-        <w:jc w:val="both"/>
+      </w:pPr>
+      <w:r>
         <w:rPr>
           <w:color w:val="FF0000"/>
           <w:lang w:val="sv-SE"/>
         </w:rPr>
-      </w:pPr>
-      <w:r>
+      </w:r>
+    </w:p>
+    <w:p>
+      <w:pPr>
+        <w:pStyle w:val="Normal"/>
+        <w:spacing w:lineRule="auto" w:line="240" w:before="0" w:after="0"/>
+        <w:jc w:val="both"/>
         <w:rPr>
           <w:color w:val="FF0000"/>
           <w:lang w:val="sv-SE"/>
         </w:rPr>
-      </w:r>
-    </w:p>
-    <w:p>
-      <w:pPr>
-        <w:pStyle w:val="Normal"/>
-        <w:spacing w:lineRule="auto" w:line="240" w:before="0" w:after="0"/>
-        <w:jc w:val="both"/>
+      </w:pPr>
+      <w:r>
         <w:rPr>
           <w:color w:val="FF0000"/>
           <w:lang w:val="sv-SE"/>
         </w:rPr>
-      </w:pPr>
-      <w:r>
+      </w:r>
+    </w:p>
+    <w:p>
+      <w:pPr>
+        <w:pStyle w:val="Normal"/>
+        <w:spacing w:lineRule="auto" w:line="240" w:before="0" w:after="0"/>
+        <w:jc w:val="both"/>
         <w:rPr>
           <w:color w:val="FF0000"/>
           <w:lang w:val="sv-SE"/>
         </w:rPr>
-      </w:r>
-    </w:p>
-    <w:p>
-      <w:pPr>
-        <w:pStyle w:val="Normal"/>
-        <w:spacing w:lineRule="auto" w:line="240" w:before="0" w:after="0"/>
-        <w:jc w:val="both"/>
+      </w:pPr>
+      <w:r>
         <w:rPr>
           <w:color w:val="FF0000"/>
           <w:lang w:val="sv-SE"/>
         </w:rPr>
-      </w:pPr>
-      <w:r>
+      </w:r>
+    </w:p>
+    <w:p>
+      <w:pPr>
+        <w:pStyle w:val="Normal"/>
+        <w:spacing w:lineRule="auto" w:line="240" w:before="0" w:after="0"/>
+        <w:jc w:val="both"/>
         <w:rPr>
           <w:color w:val="FF0000"/>
           <w:lang w:val="sv-SE"/>
         </w:rPr>
-      </w:r>
-    </w:p>
-    <w:p>
-      <w:pPr>
-        <w:pStyle w:val="Normal"/>
-        <w:spacing w:lineRule="auto" w:line="240" w:before="0" w:after="0"/>
-        <w:jc w:val="both"/>
+      </w:pPr>
+      <w:r>
         <w:rPr>
           <w:color w:val="FF0000"/>
           <w:lang w:val="sv-SE"/>
         </w:rPr>
-      </w:pPr>
-      <w:r>
+      </w:r>
+    </w:p>
+    <w:p>
+      <w:pPr>
+        <w:pStyle w:val="Normal"/>
+        <w:spacing w:lineRule="auto" w:line="240" w:before="0" w:after="0"/>
+        <w:jc w:val="both"/>
         <w:rPr>
           <w:color w:val="FF0000"/>
           <w:lang w:val="sv-SE"/>
         </w:rPr>
-      </w:r>
-    </w:p>
-    <w:p>
-      <w:pPr>
-        <w:pStyle w:val="Normal"/>
-        <w:spacing w:lineRule="auto" w:line="240" w:before="0" w:after="0"/>
-        <w:jc w:val="both"/>
+      </w:pPr>
+      <w:r>
         <w:rPr>
           <w:color w:val="FF0000"/>
           <w:lang w:val="sv-SE"/>
         </w:rPr>
-      </w:pPr>
-      <w:r>
+      </w:r>
+    </w:p>
+    <w:p>
+      <w:pPr>
+        <w:pStyle w:val="Normal"/>
+        <w:spacing w:lineRule="auto" w:line="240" w:before="0" w:after="0"/>
+        <w:jc w:val="both"/>
         <w:rPr>
           <w:color w:val="FF0000"/>
           <w:lang w:val="sv-SE"/>
         </w:rPr>
-      </w:r>
-    </w:p>
-    <w:p>
-      <w:pPr>
-        <w:pStyle w:val="Normal"/>
-        <w:spacing w:lineRule="auto" w:line="240" w:before="0" w:after="0"/>
-        <w:jc w:val="both"/>
+      </w:pPr>
+      <w:r>
         <w:rPr>
           <w:color w:val="FF0000"/>
           <w:lang w:val="sv-SE"/>
         </w:rPr>
-      </w:pPr>
-      <w:r>
+      </w:r>
+    </w:p>
+    <w:p>
+      <w:pPr>
+        <w:pStyle w:val="Normal"/>
+        <w:spacing w:lineRule="auto" w:line="240" w:before="0" w:after="0"/>
+        <w:jc w:val="both"/>
         <w:rPr>
           <w:color w:val="FF0000"/>
           <w:lang w:val="sv-SE"/>
         </w:rPr>
-      </w:r>
-    </w:p>
-    <w:p>
-      <w:pPr>
-        <w:pStyle w:val="Normal"/>
-        <w:spacing w:lineRule="auto" w:line="240" w:before="0" w:after="0"/>
-        <w:jc w:val="both"/>
+      </w:pPr>
+      <w:r>
         <w:rPr>
           <w:color w:val="FF0000"/>
           <w:lang w:val="sv-SE"/>
         </w:rPr>
-      </w:pPr>
-      <w:r>
+      </w:r>
+    </w:p>
+    <w:p>
+      <w:pPr>
+        <w:pStyle w:val="Normal"/>
+        <w:spacing w:lineRule="auto" w:line="240" w:before="0" w:after="0"/>
+        <w:jc w:val="both"/>
         <w:rPr>
           <w:color w:val="FF0000"/>
           <w:lang w:val="sv-SE"/>
         </w:rPr>
-      </w:r>
-    </w:p>
-    <w:p>
-      <w:pPr>
-        <w:pStyle w:val="Normal"/>
-        <w:spacing w:lineRule="auto" w:line="240" w:before="0" w:after="0"/>
-        <w:jc w:val="both"/>
+      </w:pPr>
+      <w:r>
         <w:rPr>
           <w:color w:val="FF0000"/>
           <w:lang w:val="sv-SE"/>
         </w:rPr>
-      </w:pPr>
-      <w:r>
+      </w:r>
+    </w:p>
+    <w:p>
+      <w:pPr>
+        <w:pStyle w:val="Normal"/>
+        <w:spacing w:lineRule="auto" w:line="240" w:before="0" w:after="0"/>
+        <w:jc w:val="both"/>
         <w:rPr>
           <w:color w:val="FF0000"/>
           <w:lang w:val="sv-SE"/>
         </w:rPr>
+      </w:pPr>
+      <w:r>
+        <w:rPr>
+          <w:color w:val="FF0000"/>
+          <w:lang w:val="sv-SE"/>
+        </w:rPr>
+      </w:r>
+    </w:p>
+    <w:p>
+      <w:pPr>
+        <w:pStyle w:val="Normal"/>
+        <w:spacing w:lineRule="auto" w:line="240" w:before="0" w:after="0"/>
+        <w:jc w:val="both"/>
+        <w:rPr>
+          <w:color w:val="FF0000"/>
+          <w:lang w:val="sv-SE"/>
+        </w:rPr>
+      </w:pPr>
+      <w:r>
+        <w:rPr>
+          <w:color w:val="FF0000"/>
+          <w:lang w:val="sv-SE"/>
+        </w:rPr>
+      </w:r>
+    </w:p>
+    <w:p>
+      <w:pPr>
+        <w:pStyle w:val="Normal"/>
+        <w:spacing w:lineRule="auto" w:line="240" w:before="0" w:after="0"/>
+        <w:jc w:val="both"/>
+        <w:rPr>
+          <w:color w:val="FF0000"/>
+          <w:lang w:val="sv-SE"/>
+        </w:rPr>
+      </w:pPr>
+      <w:r>
+        <w:rPr>
+          <w:color w:val="FF0000"/>
+          <w:lang w:val="sv-SE"/>
+        </w:rPr>
       </w:r>
     </w:p>
     <w:p>
       <w:pPr>
         <w:pStyle w:val="ListParagraph"/>
         <w:spacing w:lineRule="auto" w:line="240" w:before="0" w:after="0"/>
-        <w:ind w:hanging="0"/>
+        <w:ind w:left="720" w:hanging="0"/>
         <w:contextualSpacing/>
         <w:jc w:val="both"/>
         <w:rPr>
@@ -1926,20 +1933,7 @@
           <w:szCs w:val="24"/>
           <w:lang w:val="sr-Latn-RS"/>
         </w:rPr>
-        <w:t xml:space="preserve">Gost, nakon što preuzme aplikaciju sa google prodavnice, ima mogućnost da  izabere da li zeli da hranu i piće poruči u restoranu ili ipak želi da mu se porudžbina dostavi na kućnu adresu. Ukoliko se odluči za prvu opciju potrebno je da unese broj stola za kojim sedi, dok u slučaju dostave u prazno polje unosi adresu na koju želi da mu se dostavi porudžbina. Nakon potvrde korisnik pristupa aktuelnom meniju restorana i formira porudžbinu odabirom jedne ili više stavki. Kadi utvrdi da je zadovoljan izborom, potvrđuje porudžbinu i proverava status, koji mu govori da li je porudžbina prihvaćena i vreme čekanja na istu. </w:t>
-      </w:r>
-      <w:r>
-        <w:rPr>
-          <w:rFonts w:ascii="Times New Roman" w:hAnsi="Times New Roman"/>
-          <w:b w:val="false"/>
-          <w:bCs w:val="false"/>
-          <w:i w:val="false"/>
-          <w:iCs w:val="false"/>
-          <w:sz w:val="24"/>
-          <w:szCs w:val="24"/>
-          <w:lang w:val="sr-Latn-RS"/>
-        </w:rPr>
-        <w:t>Ovde se ili završava porudžbina ili je moguće kreirati novu.</w:t>
+        <w:t>Gost, nakon što preuzme aplikaciju sa google prodavnice, ima mogućnost da  izabere da li zeli da hranu i piće poruči u restoranu ili ipak želi da mu se porudžbina dostavi na kućnu adresu. Ukoliko se odluči za prvu opciju potrebno je da unese broj stola za kojim sedi, dok u slučaju dostave u prazno polje unosi adresu na koju želi da mu se dostavi porudžbina. Nakon potvrde korisnik pristupa aktuelnom meniju restorana i formira porudžbinu odabirom jedne ili više stavki. Kadi utvrdi da je zadovoljan izborom, potvrđuje porudžbinu i proverava status, koji mu govori da li je porudžbina prihvaćena i vreme čekanja na istu. Ovde se ili završava porudžbina ili je moguće kreirati novu.</w:t>
       </w:r>
     </w:p>
     <w:p>
@@ -1972,7 +1966,7 @@
           <w:lang w:val="sr-Latn-RS"/>
         </w:rPr>
         <w:drawing>
-          <wp:anchor behindDoc="0" distT="0" distB="0" distL="0" distR="0" simplePos="0" locked="0" layoutInCell="1" allowOverlap="1" relativeHeight="6">
+          <wp:anchor behindDoc="0" distT="0" distB="0" distL="0" distR="0" simplePos="0" locked="0" layoutInCell="1" allowOverlap="1" relativeHeight="4">
             <wp:simplePos x="0" y="0"/>
             <wp:positionH relativeFrom="column">
               <wp:align>center</wp:align>
@@ -3023,7 +3017,11 @@
         </w:rPr>
       </w:pPr>
       <w:r>
-        <w:rPr/>
+        <w:rPr>
+          <w:i/>
+          <w:iCs/>
+          <w:color w:val="808080"/>
+        </w:rPr>
       </w:r>
     </w:p>
     <w:p>
@@ -4131,35 +4129,7 @@
           <w:szCs w:val="24"/>
           <w:lang w:val="sr-Latn-RS"/>
         </w:rPr>
-        <w:t xml:space="preserve">Menadžer može da kreira nalog za zaposlene, </w:t>
-      </w:r>
-      <w:r>
-        <w:rPr>
-          <w:rFonts w:ascii="Times New Roman" w:hAnsi="Times New Roman"/>
-          <w:b w:val="false"/>
-          <w:bCs w:val="false"/>
-          <w:i w:val="false"/>
-          <w:iCs w:val="false"/>
-          <w:color w:val="000000"/>
-          <w:sz w:val="24"/>
-          <w:szCs w:val="24"/>
-          <w:lang w:val="sr-Latn-RS"/>
-        </w:rPr>
-        <w:t>tako što unosi njihove podatke u bazu podataka i nakon uspešnog unosa kao odgovor dobija jedinstveni identifikacioni broj zaposlenog</w:t>
-      </w:r>
-      <w:r>
-        <w:rPr>
-          <w:rFonts w:ascii="Times New Roman" w:hAnsi="Times New Roman"/>
-          <w:b w:val="false"/>
-          <w:bCs w:val="false"/>
-          <w:i w:val="false"/>
-          <w:iCs w:val="false"/>
-          <w:color w:val="000000"/>
-          <w:sz w:val="24"/>
-          <w:szCs w:val="24"/>
-          <w:lang w:val="sr-Latn-RS"/>
-        </w:rPr>
-        <w:t>. Ima uvid u spisak svih zaposlenih, ali može pristupiti i menjati podatke za svakog zaposlenog pojedinačno.</w:t>
+        <w:t>Menadžer može da kreira nalog za zaposlene, tako što unosi njihove podatke u bazu podataka i nakon uspešnog unosa kao odgovor dobija jedinstveni identifikacioni broj zaposlenog. Ima uvid u spisak svih zaposlenih, ali može pristupiti i menjati podatke za svakog zaposlenog pojedinačno.</w:t>
       </w:r>
     </w:p>
     <w:p>
@@ -4211,111 +4181,57 @@
           <w:szCs w:val="24"/>
           <w:lang w:val="sr-Latn-RS"/>
         </w:rPr>
-        <w:t xml:space="preserve">Menadžer takođe kreira raspored rada za naredni </w:t>
-      </w:r>
-      <w:r>
-        <w:rPr>
-          <w:rFonts w:ascii="Times New Roman" w:hAnsi="Times New Roman"/>
-          <w:b w:val="false"/>
-          <w:bCs w:val="false"/>
-          <w:i w:val="false"/>
-          <w:iCs w:val="false"/>
-          <w:color w:val="000000"/>
-          <w:sz w:val="24"/>
-          <w:szCs w:val="24"/>
-          <w:lang w:val="sr-Latn-RS"/>
-        </w:rPr>
-        <w:t>period</w:t>
-      </w:r>
-      <w:r>
-        <w:rPr>
-          <w:rFonts w:ascii="Times New Roman" w:hAnsi="Times New Roman"/>
-          <w:b w:val="false"/>
-          <w:bCs w:val="false"/>
-          <w:i w:val="false"/>
-          <w:iCs w:val="false"/>
-          <w:color w:val="000000"/>
-          <w:sz w:val="24"/>
-          <w:szCs w:val="24"/>
-          <w:lang w:val="sr-Latn-RS"/>
-        </w:rPr>
-        <w:t xml:space="preserve">. Jedna od obaveza mu je i kreiranje pregledanje i ažuriranje spiska za nabavku. Nakon provere spiska, </w:t>
-      </w:r>
-      <w:r>
-        <w:rPr>
-          <w:rFonts w:ascii="Times New Roman" w:hAnsi="Times New Roman"/>
-          <w:b w:val="false"/>
-          <w:bCs w:val="false"/>
-          <w:i w:val="false"/>
-          <w:iCs w:val="false"/>
-          <w:color w:val="000000"/>
-          <w:sz w:val="24"/>
-          <w:szCs w:val="24"/>
-          <w:lang w:val="sr-Latn-RS"/>
-        </w:rPr>
-        <w:t>menadžer kontaktira dobavljače i</w:t>
-      </w:r>
-      <w:r>
-        <w:rPr>
-          <w:rFonts w:ascii="Times New Roman" w:hAnsi="Times New Roman"/>
-          <w:b w:val="false"/>
-          <w:bCs w:val="false"/>
-          <w:i w:val="false"/>
-          <w:iCs w:val="false"/>
-          <w:color w:val="000000"/>
-          <w:sz w:val="24"/>
-          <w:szCs w:val="24"/>
-          <w:lang w:val="sr-Latn-RS"/>
-        </w:rPr>
-        <w:t xml:space="preserve"> vrši poručivanje robe.</w:t>
-      </w:r>
-    </w:p>
-    <w:p>
-      <w:pPr>
-        <w:pStyle w:val="Normal"/>
-        <w:spacing w:lineRule="auto" w:line="240" w:before="0" w:after="0"/>
-        <w:jc w:val="both"/>
-        <w:rPr>
-          <w:rFonts w:ascii="Times New Roman" w:hAnsi="Times New Roman"/>
-          <w:i w:val="false"/>
-          <w:i w:val="false"/>
-          <w:iCs w:val="false"/>
-          <w:color w:val="000000"/>
-          <w:lang w:val="sr-Latn-RS"/>
-        </w:rPr>
-      </w:pPr>
-      <w:r>
-        <w:rPr>
-          <w:rFonts w:ascii="Times New Roman" w:hAnsi="Times New Roman"/>
-          <w:i w:val="false"/>
-          <w:iCs w:val="false"/>
-          <w:color w:val="000000"/>
-          <w:lang w:val="sr-Latn-RS"/>
-        </w:rPr>
-      </w:r>
-    </w:p>
-    <w:p>
-      <w:pPr>
-        <w:pStyle w:val="Normal"/>
-        <w:spacing w:lineRule="auto" w:line="240" w:before="0" w:after="0"/>
-        <w:jc w:val="both"/>
-        <w:rPr>
-          <w:rFonts w:ascii="Times New Roman" w:hAnsi="Times New Roman"/>
-          <w:i w:val="false"/>
-          <w:i w:val="false"/>
-          <w:iCs w:val="false"/>
-          <w:color w:val="000000"/>
-          <w:lang w:val="sr-Latn-RS"/>
-        </w:rPr>
-      </w:pPr>
-      <w:r>
-        <w:rPr>
-          <w:i/>
-          <w:iCs/>
-          <w:color w:val="808080"/>
+        <w:t>Menadžer takođe kreira raspored rada za naredni period. Jedna od obaveza mu je i kreiranje pregledanje i ažuriranje spiska za nabavku. Nakon provere spiska, menadžer kontaktira dobavljače i vrši poručivanje robe.</w:t>
+      </w:r>
+    </w:p>
+    <w:p>
+      <w:pPr>
+        <w:pStyle w:val="Normal"/>
+        <w:spacing w:lineRule="auto" w:line="240" w:before="0" w:after="0"/>
+        <w:jc w:val="both"/>
+        <w:rPr>
+          <w:rFonts w:ascii="Times New Roman" w:hAnsi="Times New Roman"/>
+          <w:i w:val="false"/>
+          <w:i w:val="false"/>
+          <w:iCs w:val="false"/>
+          <w:color w:val="000000"/>
+          <w:lang w:val="sr-Latn-RS"/>
+        </w:rPr>
+      </w:pPr>
+      <w:r>
+        <w:rPr>
+          <w:rFonts w:ascii="Times New Roman" w:hAnsi="Times New Roman"/>
+          <w:i w:val="false"/>
+          <w:iCs w:val="false"/>
+          <w:color w:val="000000"/>
+          <w:lang w:val="sr-Latn-RS"/>
+        </w:rPr>
+      </w:r>
+    </w:p>
+    <w:p>
+      <w:pPr>
+        <w:pStyle w:val="Normal"/>
+        <w:spacing w:lineRule="auto" w:line="240" w:before="0" w:after="0"/>
+        <w:jc w:val="both"/>
+        <w:rPr>
+          <w:rFonts w:ascii="Times New Roman" w:hAnsi="Times New Roman"/>
+          <w:i w:val="false"/>
+          <w:i w:val="false"/>
+          <w:iCs w:val="false"/>
+          <w:color w:val="000000"/>
+          <w:lang w:val="sr-Latn-RS"/>
+        </w:rPr>
+      </w:pPr>
+      <w:r>
+        <w:rPr>
+          <w:rFonts w:ascii="Times New Roman" w:hAnsi="Times New Roman"/>
+          <w:i w:val="false"/>
+          <w:iCs w:val="false"/>
+          <w:color w:val="000000"/>
+          <w:lang w:val="sr-Latn-RS"/>
         </w:rPr>
         <w:drawing>
-          <wp:anchor behindDoc="0" distT="0" distB="0" distL="0" distR="0" simplePos="0" locked="0" layoutInCell="1" allowOverlap="1" relativeHeight="7">
+          <wp:anchor behindDoc="0" distT="0" distB="0" distL="0" distR="0" simplePos="0" locked="0" layoutInCell="1" allowOverlap="1" relativeHeight="5">
             <wp:simplePos x="0" y="0"/>
             <wp:positionH relativeFrom="column">
               <wp:posOffset>54610</wp:posOffset>
@@ -4510,7 +4426,7 @@
     </w:r>
     <w:r>
       <w:rPr/>
-      <w:t>10</w:t>
+      <w:t>4</w:t>
     </w:r>
     <w:r>
       <w:rPr/>

</xml_diff>